<commit_message>
tag: add title: reconstruct the whole module partition comment: add several field to some table and add operation business and value add service module into schedule document
</commit_message>
<xml_diff>
--- a/car-document/车辆租赁信息管理系统计划书.docx
+++ b/car-document/车辆租赁信息管理系统计划书.docx
@@ -4102,15 +4102,33 @@
         <w:rPr>
           <w:rFonts w:hint="eastAsia"/>
         </w:rPr>
-        <w:t>用户管理</w:t>
+        <w:t>客户</w:t>
       </w:r>
       <w:r>
         <w:rPr>
           <w:rFonts w:hint="eastAsia"/>
         </w:rPr>
-        <w:t>（管理员、租车客户）</w:t>
+        <w:t>管理</w:t>
+      </w:r>
+      <w:r>
+        <w:rPr>
+          <w:rFonts w:hint="eastAsia"/>
+        </w:rPr>
+        <w:t>（租车客户）</w:t>
       </w:r>
       <w:bookmarkEnd w:id="13"/>
+    </w:p>
+    <w:p>
+      <w:pPr>
+        <w:spacing w:line="360" w:lineRule="auto"/>
+        <w:ind w:firstLineChars="200" w:firstLine="420"/>
+        <w:rPr>
+          <w:rFonts w:ascii="Courier New" w:hAnsi="Courier New"/>
+          <w:color w:val="FF0000"/>
+          <w:sz w:val="21"/>
+          <w:szCs w:val="21"/>
+        </w:rPr>
+      </w:pPr>
     </w:p>
     <w:p>
       <w:pPr>
@@ -4148,12 +4166,6 @@
         </w:rPr>
         <w:t>租车客户信息管理</w:t>
       </w:r>
-      <w:r>
-        <w:rPr>
-          <w:rFonts w:hint="eastAsia"/>
-        </w:rPr>
-        <w:t>（普通客户，会员）</w:t>
-      </w:r>
     </w:p>
     <w:bookmarkEnd w:id="14"/>
     <w:bookmarkEnd w:id="15"/>
@@ -4163,67 +4175,91 @@
         <w:ind w:firstLineChars="200" w:firstLine="420"/>
         <w:rPr>
           <w:rFonts w:ascii="Courier New" w:hAnsi="Courier New"/>
-          <w:color w:val="FF0000"/>
-          <w:sz w:val="21"/>
-          <w:szCs w:val="21"/>
-        </w:rPr>
-      </w:pPr>
-    </w:p>
-    <w:p>
-      <w:pPr>
-        <w:spacing w:line="360" w:lineRule="auto"/>
-        <w:ind w:firstLineChars="200" w:firstLine="420"/>
-        <w:rPr>
-          <w:rFonts w:ascii="Courier New" w:hAnsi="Courier New"/>
-          <w:color w:val="FF0000"/>
-          <w:sz w:val="21"/>
-          <w:szCs w:val="21"/>
-        </w:rPr>
-      </w:pPr>
-    </w:p>
-    <w:p>
-      <w:pPr>
-        <w:spacing w:line="360" w:lineRule="auto"/>
-        <w:ind w:firstLineChars="200" w:firstLine="420"/>
-        <w:rPr>
-          <w:rFonts w:ascii="Courier New" w:hAnsi="Courier New"/>
-          <w:color w:val="FF0000"/>
-          <w:sz w:val="21"/>
-          <w:szCs w:val="21"/>
-        </w:rPr>
-      </w:pPr>
-    </w:p>
-    <w:p>
-      <w:pPr>
-        <w:spacing w:line="360" w:lineRule="auto"/>
-        <w:ind w:firstLineChars="200" w:firstLine="420"/>
-        <w:rPr>
-          <w:rFonts w:ascii="Courier New" w:hAnsi="Courier New"/>
-          <w:color w:val="FF0000"/>
-          <w:sz w:val="21"/>
-          <w:szCs w:val="21"/>
-        </w:rPr>
-      </w:pPr>
-    </w:p>
-    <w:p>
-      <w:pPr>
-        <w:spacing w:line="360" w:lineRule="auto"/>
-        <w:ind w:firstLineChars="200" w:firstLine="420"/>
-        <w:rPr>
-          <w:rFonts w:ascii="Courier New" w:hAnsi="Courier New"/>
-          <w:color w:val="FF0000"/>
-          <w:sz w:val="21"/>
-          <w:szCs w:val="21"/>
-        </w:rPr>
-      </w:pPr>
-    </w:p>
-    <w:p>
-      <w:pPr>
-        <w:spacing w:line="360" w:lineRule="auto"/>
-        <w:ind w:firstLineChars="200" w:firstLine="420"/>
-        <w:rPr>
-          <w:rFonts w:ascii="Courier New" w:hAnsi="Courier New"/>
-          <w:color w:val="FF0000"/>
+          <w:sz w:val="21"/>
+          <w:szCs w:val="21"/>
+        </w:rPr>
+      </w:pPr>
+    </w:p>
+    <w:p>
+      <w:pPr>
+        <w:spacing w:line="360" w:lineRule="auto"/>
+        <w:ind w:firstLineChars="200" w:firstLine="420"/>
+        <w:rPr>
+          <w:rFonts w:ascii="Courier New" w:hAnsi="Courier New"/>
+          <w:sz w:val="21"/>
+          <w:szCs w:val="21"/>
+        </w:rPr>
+      </w:pPr>
+      <w:r>
+        <w:rPr>
+          <w:rFonts w:ascii="Courier New" w:hAnsi="Courier New"/>
+          <w:sz w:val="21"/>
+          <w:szCs w:val="21"/>
+        </w:rPr>
+        <w:t>默认</w:t>
+      </w:r>
+    </w:p>
+    <w:p>
+      <w:pPr>
+        <w:spacing w:line="360" w:lineRule="auto"/>
+        <w:ind w:firstLineChars="200" w:firstLine="420"/>
+        <w:rPr>
+          <w:rFonts w:ascii="Courier New" w:hAnsi="Courier New"/>
+          <w:sz w:val="21"/>
+          <w:szCs w:val="21"/>
+        </w:rPr>
+      </w:pPr>
+    </w:p>
+    <w:p>
+      <w:pPr>
+        <w:spacing w:line="360" w:lineRule="auto"/>
+        <w:ind w:firstLineChars="200" w:firstLine="420"/>
+        <w:rPr>
+          <w:rFonts w:ascii="Courier New" w:hAnsi="Courier New"/>
+          <w:sz w:val="21"/>
+          <w:szCs w:val="21"/>
+        </w:rPr>
+      </w:pPr>
+    </w:p>
+    <w:p>
+      <w:pPr>
+        <w:spacing w:line="360" w:lineRule="auto"/>
+        <w:ind w:firstLineChars="200" w:firstLine="420"/>
+        <w:rPr>
+          <w:rFonts w:ascii="Courier New" w:hAnsi="Courier New"/>
+          <w:sz w:val="21"/>
+          <w:szCs w:val="21"/>
+        </w:rPr>
+      </w:pPr>
+    </w:p>
+    <w:p>
+      <w:pPr>
+        <w:spacing w:line="360" w:lineRule="auto"/>
+        <w:ind w:firstLineChars="200" w:firstLine="420"/>
+        <w:rPr>
+          <w:rFonts w:ascii="Courier New" w:hAnsi="Courier New"/>
+          <w:sz w:val="21"/>
+          <w:szCs w:val="21"/>
+        </w:rPr>
+      </w:pPr>
+    </w:p>
+    <w:p>
+      <w:pPr>
+        <w:spacing w:line="360" w:lineRule="auto"/>
+        <w:ind w:firstLineChars="200" w:firstLine="420"/>
+        <w:rPr>
+          <w:rFonts w:ascii="Courier New" w:hAnsi="Courier New"/>
+          <w:sz w:val="21"/>
+          <w:szCs w:val="21"/>
+        </w:rPr>
+      </w:pPr>
+    </w:p>
+    <w:p>
+      <w:pPr>
+        <w:spacing w:line="360" w:lineRule="auto"/>
+        <w:ind w:firstLineChars="200" w:firstLine="420"/>
+        <w:rPr>
+          <w:rFonts w:ascii="Courier New" w:hAnsi="Courier New"/>
           <w:sz w:val="21"/>
           <w:szCs w:val="21"/>
         </w:rPr>
@@ -4237,32 +4273,41 @@
         <w:rPr>
           <w:rFonts w:hint="eastAsia"/>
         </w:rPr>
-        <w:t>系统管理员信息管理</w:t>
-      </w:r>
-    </w:p>
-    <w:p>
-      <w:pPr>
-        <w:spacing w:line="360" w:lineRule="auto"/>
-        <w:ind w:firstLineChars="200" w:firstLine="420"/>
-        <w:rPr>
-          <w:rFonts w:ascii="Courier New" w:hAnsi="Courier New"/>
-          <w:color w:val="FF0000"/>
-          <w:sz w:val="21"/>
-          <w:szCs w:val="21"/>
-        </w:rPr>
-      </w:pPr>
-    </w:p>
-    <w:p>
-      <w:pPr>
-        <w:spacing w:line="360" w:lineRule="auto"/>
-        <w:ind w:firstLineChars="200" w:firstLine="420"/>
-        <w:rPr>
-          <w:rFonts w:ascii="Courier New" w:hAnsi="Courier New"/>
-          <w:color w:val="FF0000"/>
-          <w:sz w:val="21"/>
-          <w:szCs w:val="21"/>
-        </w:rPr>
-      </w:pPr>
+        <w:t>会员积分管理</w:t>
+      </w:r>
+    </w:p>
+    <w:p>
+      <w:pPr>
+        <w:spacing w:line="360" w:lineRule="auto"/>
+        <w:ind w:firstLineChars="200" w:firstLine="420"/>
+        <w:rPr>
+          <w:rFonts w:ascii="Courier New" w:hAnsi="Courier New"/>
+          <w:color w:val="FF0000"/>
+          <w:sz w:val="21"/>
+          <w:szCs w:val="21"/>
+        </w:rPr>
+      </w:pPr>
+    </w:p>
+    <w:p>
+      <w:pPr>
+        <w:spacing w:line="360" w:lineRule="auto"/>
+        <w:ind w:firstLineChars="200" w:firstLine="420"/>
+        <w:rPr>
+          <w:rFonts w:ascii="Courier New" w:hAnsi="Courier New"/>
+          <w:color w:val="FF0000"/>
+          <w:sz w:val="21"/>
+          <w:szCs w:val="21"/>
+        </w:rPr>
+      </w:pPr>
+      <w:r>
+        <w:rPr>
+          <w:rFonts w:ascii="Courier New" w:hAnsi="Courier New"/>
+          <w:color w:val="FF0000"/>
+          <w:sz w:val="21"/>
+          <w:szCs w:val="21"/>
+        </w:rPr>
+        <w:t>用户的消费金额，既是会员的积分</w:t>
+      </w:r>
     </w:p>
     <w:p>
       <w:pPr>
@@ -4357,7 +4402,6 @@
         <w:rPr>
           <w:rFonts w:hint="eastAsia"/>
         </w:rPr>
-        <w:lastRenderedPageBreak/>
         <w:t>车型管理</w:t>
       </w:r>
       <w:r>
@@ -5116,6 +5160,412 @@
           <w:szCs w:val="21"/>
         </w:rPr>
       </w:pPr>
+    </w:p>
+    <w:p>
+      <w:pPr>
+        <w:spacing w:line="360" w:lineRule="auto"/>
+        <w:ind w:firstLineChars="200" w:firstLine="420"/>
+        <w:rPr>
+          <w:rFonts w:ascii="Courier New" w:hAnsi="Courier New"/>
+          <w:sz w:val="21"/>
+          <w:szCs w:val="21"/>
+        </w:rPr>
+      </w:pPr>
+    </w:p>
+    <w:p>
+      <w:pPr>
+        <w:spacing w:line="360" w:lineRule="auto"/>
+        <w:ind w:firstLineChars="200" w:firstLine="420"/>
+        <w:rPr>
+          <w:rFonts w:ascii="Courier New" w:hAnsi="Courier New"/>
+          <w:sz w:val="21"/>
+          <w:szCs w:val="21"/>
+        </w:rPr>
+      </w:pPr>
+    </w:p>
+    <w:p>
+      <w:pPr>
+        <w:pStyle w:val="3"/>
+      </w:pPr>
+      <w:r>
+        <w:rPr>
+          <w:rFonts w:hint="eastAsia"/>
+        </w:rPr>
+        <w:t>业务运营</w:t>
+      </w:r>
+      <w:r>
+        <w:rPr>
+          <w:rFonts w:hint="eastAsia"/>
+        </w:rPr>
+        <w:t>模块</w:t>
+      </w:r>
+      <w:r>
+        <w:rPr>
+          <w:rFonts w:hint="eastAsia"/>
+        </w:rPr>
+        <w:t>（</w:t>
+      </w:r>
+      <w:proofErr w:type="spellStart"/>
+      <w:r>
+        <w:rPr>
+          <w:rFonts w:hint="eastAsia"/>
+        </w:rPr>
+        <w:t>huhuo</w:t>
+      </w:r>
+      <w:proofErr w:type="spellEnd"/>
+      <w:r>
+        <w:rPr>
+          <w:rFonts w:hint="eastAsia"/>
+        </w:rPr>
+        <w:t>公司的增值业务）</w:t>
+      </w:r>
+    </w:p>
+    <w:p>
+      <w:pPr>
+        <w:spacing w:line="360" w:lineRule="auto"/>
+        <w:ind w:firstLineChars="200" w:firstLine="420"/>
+        <w:rPr>
+          <w:rFonts w:ascii="Courier New" w:hAnsi="Courier New"/>
+          <w:sz w:val="21"/>
+          <w:szCs w:val="21"/>
+        </w:rPr>
+      </w:pPr>
+    </w:p>
+    <w:p>
+      <w:pPr>
+        <w:spacing w:line="360" w:lineRule="auto"/>
+        <w:ind w:firstLineChars="200" w:firstLine="420"/>
+        <w:rPr>
+          <w:rFonts w:ascii="Courier New" w:hAnsi="Courier New" w:hint="eastAsia"/>
+          <w:sz w:val="21"/>
+          <w:szCs w:val="21"/>
+        </w:rPr>
+      </w:pPr>
+      <w:r>
+        <w:rPr>
+          <w:rFonts w:ascii="Courier New" w:hAnsi="Courier New" w:hint="eastAsia"/>
+          <w:sz w:val="21"/>
+          <w:szCs w:val="21"/>
+        </w:rPr>
+        <w:lastRenderedPageBreak/>
+        <w:t>该模块致力于</w:t>
+      </w:r>
+      <w:r>
+        <w:rPr>
+          <w:rFonts w:ascii="Courier New" w:hAnsi="Courier New" w:hint="eastAsia"/>
+          <w:sz w:val="21"/>
+          <w:szCs w:val="21"/>
+        </w:rPr>
+        <w:t>为</w:t>
+      </w:r>
+      <w:r>
+        <w:rPr>
+          <w:rFonts w:ascii="Courier New" w:hAnsi="Courier New" w:hint="eastAsia"/>
+          <w:sz w:val="21"/>
+          <w:szCs w:val="21"/>
+        </w:rPr>
+        <w:t>商家</w:t>
+      </w:r>
+      <w:r>
+        <w:rPr>
+          <w:rFonts w:ascii="Courier New" w:hAnsi="Courier New" w:hint="eastAsia"/>
+          <w:sz w:val="21"/>
+          <w:szCs w:val="21"/>
+        </w:rPr>
+        <w:t>日常租赁</w:t>
+      </w:r>
+      <w:r>
+        <w:rPr>
+          <w:rFonts w:ascii="Courier New" w:hAnsi="Courier New" w:hint="eastAsia"/>
+          <w:sz w:val="21"/>
+          <w:szCs w:val="21"/>
+        </w:rPr>
+        <w:t>业务</w:t>
+      </w:r>
+      <w:r>
+        <w:rPr>
+          <w:rFonts w:ascii="Courier New" w:hAnsi="Courier New" w:hint="eastAsia"/>
+          <w:sz w:val="21"/>
+          <w:szCs w:val="21"/>
+        </w:rPr>
+        <w:t>提供</w:t>
+      </w:r>
+      <w:r>
+        <w:rPr>
+          <w:rFonts w:ascii="Courier New" w:hAnsi="Courier New" w:hint="eastAsia"/>
+          <w:sz w:val="21"/>
+          <w:szCs w:val="21"/>
+        </w:rPr>
+        <w:t>实时、</w:t>
+      </w:r>
+      <w:r>
+        <w:rPr>
+          <w:rFonts w:ascii="Courier New" w:hAnsi="Courier New" w:hint="eastAsia"/>
+          <w:sz w:val="21"/>
+          <w:szCs w:val="21"/>
+        </w:rPr>
+        <w:t>便捷</w:t>
+      </w:r>
+      <w:r>
+        <w:rPr>
+          <w:rFonts w:ascii="Courier New" w:hAnsi="Courier New" w:hint="eastAsia"/>
+          <w:sz w:val="21"/>
+          <w:szCs w:val="21"/>
+        </w:rPr>
+        <w:t>、高效和统一</w:t>
+      </w:r>
+      <w:r>
+        <w:rPr>
+          <w:rFonts w:ascii="Courier New" w:hAnsi="Courier New" w:hint="eastAsia"/>
+          <w:sz w:val="21"/>
+          <w:szCs w:val="21"/>
+        </w:rPr>
+        <w:t>的</w:t>
+      </w:r>
+      <w:r>
+        <w:rPr>
+          <w:rFonts w:ascii="Courier New" w:hAnsi="Courier New" w:hint="eastAsia"/>
+          <w:sz w:val="21"/>
+          <w:szCs w:val="21"/>
+        </w:rPr>
+        <w:t>信息化服务支持</w:t>
+      </w:r>
+      <w:r>
+        <w:rPr>
+          <w:rFonts w:ascii="Courier New" w:hAnsi="Courier New" w:hint="eastAsia"/>
+          <w:sz w:val="21"/>
+          <w:szCs w:val="21"/>
+        </w:rPr>
+        <w:t>，内容涵盖了</w:t>
+      </w:r>
+      <w:r>
+        <w:rPr>
+          <w:rFonts w:ascii="Courier New" w:hAnsi="Courier New" w:hint="eastAsia"/>
+          <w:sz w:val="21"/>
+          <w:szCs w:val="21"/>
+        </w:rPr>
+        <w:t>车</w:t>
+      </w:r>
+      <w:r>
+        <w:rPr>
+          <w:rFonts w:ascii="Courier New" w:hAnsi="Courier New" w:hint="eastAsia"/>
+          <w:sz w:val="21"/>
+          <w:szCs w:val="21"/>
+        </w:rPr>
+        <w:t>辆运营服务、短信发布服务</w:t>
+      </w:r>
+      <w:r>
+        <w:rPr>
+          <w:rFonts w:ascii="Courier New" w:hAnsi="Courier New" w:hint="eastAsia"/>
+          <w:sz w:val="21"/>
+          <w:szCs w:val="21"/>
+        </w:rPr>
+        <w:t>、</w:t>
+      </w:r>
+      <w:r>
+        <w:rPr>
+          <w:rFonts w:ascii="Courier New" w:hAnsi="Courier New" w:hint="eastAsia"/>
+          <w:sz w:val="21"/>
+          <w:szCs w:val="21"/>
+        </w:rPr>
+        <w:t>车辆移动</w:t>
+      </w:r>
+      <w:r>
+        <w:rPr>
+          <w:rFonts w:ascii="Courier New" w:hAnsi="Courier New" w:hint="eastAsia"/>
+          <w:sz w:val="21"/>
+          <w:szCs w:val="21"/>
+        </w:rPr>
+        <w:t>终端</w:t>
+      </w:r>
+      <w:r>
+        <w:rPr>
+          <w:rFonts w:ascii="Courier New" w:hAnsi="Courier New" w:hint="eastAsia"/>
+          <w:sz w:val="21"/>
+          <w:szCs w:val="21"/>
+        </w:rPr>
+        <w:t>服务</w:t>
+      </w:r>
+      <w:r>
+        <w:rPr>
+          <w:rFonts w:ascii="Courier New" w:hAnsi="Courier New" w:hint="eastAsia"/>
+          <w:sz w:val="21"/>
+          <w:szCs w:val="21"/>
+        </w:rPr>
+        <w:t>等。。。</w:t>
+      </w:r>
+    </w:p>
+    <w:p>
+      <w:pPr>
+        <w:spacing w:line="360" w:lineRule="auto"/>
+        <w:ind w:firstLineChars="200" w:firstLine="420"/>
+        <w:rPr>
+          <w:rFonts w:ascii="Courier New" w:hAnsi="Courier New"/>
+          <w:sz w:val="21"/>
+          <w:szCs w:val="21"/>
+        </w:rPr>
+      </w:pPr>
+    </w:p>
+    <w:p>
+      <w:pPr>
+        <w:pStyle w:val="4"/>
+      </w:pPr>
+      <w:r>
+        <w:rPr>
+          <w:rFonts w:hint="eastAsia"/>
+        </w:rPr>
+        <w:t>车辆</w:t>
+      </w:r>
+      <w:r>
+        <w:rPr>
+          <w:rFonts w:hint="eastAsia"/>
+        </w:rPr>
+        <w:t>运营</w:t>
+      </w:r>
+      <w:r>
+        <w:rPr>
+          <w:rFonts w:hint="eastAsia"/>
+        </w:rPr>
+        <w:t>服务</w:t>
+      </w:r>
+    </w:p>
+    <w:p>
+      <w:pPr>
+        <w:spacing w:line="360" w:lineRule="auto"/>
+        <w:ind w:firstLineChars="200" w:firstLine="420"/>
+        <w:rPr>
+          <w:rFonts w:ascii="Courier New" w:hAnsi="Courier New"/>
+          <w:sz w:val="21"/>
+          <w:szCs w:val="21"/>
+        </w:rPr>
+      </w:pPr>
+    </w:p>
+    <w:p>
+      <w:pPr>
+        <w:spacing w:line="360" w:lineRule="auto"/>
+        <w:ind w:firstLineChars="200" w:firstLine="420"/>
+        <w:rPr>
+          <w:rFonts w:ascii="Courier New" w:hAnsi="Courier New" w:hint="eastAsia"/>
+          <w:sz w:val="21"/>
+          <w:szCs w:val="21"/>
+        </w:rPr>
+      </w:pPr>
+      <w:r>
+        <w:rPr>
+          <w:rFonts w:ascii="Courier New" w:hAnsi="Courier New" w:hint="eastAsia"/>
+          <w:sz w:val="21"/>
+          <w:szCs w:val="21"/>
+        </w:rPr>
+        <w:t>该模块</w:t>
+      </w:r>
+      <w:r>
+        <w:rPr>
+          <w:rFonts w:ascii="Courier New" w:hAnsi="Courier New" w:hint="eastAsia"/>
+          <w:sz w:val="21"/>
+          <w:szCs w:val="21"/>
+        </w:rPr>
+        <w:t>致力于为商家提供</w:t>
+      </w:r>
+      <w:r>
+        <w:rPr>
+          <w:rFonts w:ascii="Courier New" w:hAnsi="Courier New" w:hint="eastAsia"/>
+          <w:sz w:val="21"/>
+          <w:szCs w:val="21"/>
+        </w:rPr>
+        <w:t>诸如车辆实时位置查询、</w:t>
+      </w:r>
+      <w:r>
+        <w:rPr>
+          <w:rFonts w:ascii="Courier New" w:hAnsi="Courier New" w:hint="eastAsia"/>
+          <w:sz w:val="21"/>
+          <w:szCs w:val="21"/>
+        </w:rPr>
+        <w:t>服务</w:t>
+      </w:r>
+      <w:r>
+        <w:rPr>
+          <w:rFonts w:ascii="Courier New" w:hAnsi="Courier New" w:hint="eastAsia"/>
+          <w:sz w:val="21"/>
+          <w:szCs w:val="21"/>
+        </w:rPr>
+        <w:t>中</w:t>
+      </w:r>
+      <w:r>
+        <w:rPr>
+          <w:rFonts w:ascii="Courier New" w:hAnsi="Courier New" w:hint="eastAsia"/>
+          <w:sz w:val="21"/>
+          <w:szCs w:val="21"/>
+        </w:rPr>
+        <w:t>车辆</w:t>
+      </w:r>
+      <w:r>
+        <w:rPr>
+          <w:rFonts w:ascii="Courier New" w:hAnsi="Courier New" w:hint="eastAsia"/>
+          <w:sz w:val="21"/>
+          <w:szCs w:val="21"/>
+        </w:rPr>
+        <w:t>地图</w:t>
+      </w:r>
+      <w:r>
+        <w:rPr>
+          <w:rFonts w:ascii="Courier New" w:hAnsi="Courier New" w:hint="eastAsia"/>
+          <w:sz w:val="21"/>
+          <w:szCs w:val="21"/>
+        </w:rPr>
+        <w:t>分布、闲置车辆</w:t>
+      </w:r>
+      <w:r>
+        <w:rPr>
+          <w:rFonts w:ascii="Courier New" w:hAnsi="Courier New" w:hint="eastAsia"/>
+          <w:sz w:val="21"/>
+          <w:szCs w:val="21"/>
+        </w:rPr>
+        <w:t>地图</w:t>
+      </w:r>
+      <w:r>
+        <w:rPr>
+          <w:rFonts w:ascii="Courier New" w:hAnsi="Courier New" w:hint="eastAsia"/>
+          <w:sz w:val="21"/>
+          <w:szCs w:val="21"/>
+        </w:rPr>
+        <w:t>分布</w:t>
+      </w:r>
+      <w:r>
+        <w:rPr>
+          <w:rFonts w:ascii="Courier New" w:hAnsi="Courier New" w:hint="eastAsia"/>
+          <w:sz w:val="21"/>
+          <w:szCs w:val="21"/>
+        </w:rPr>
+        <w:t>，车辆远程停用、</w:t>
+      </w:r>
+      <w:r>
+        <w:rPr>
+          <w:rFonts w:ascii="Courier New" w:hAnsi="Courier New" w:hint="eastAsia"/>
+          <w:sz w:val="21"/>
+          <w:szCs w:val="21"/>
+        </w:rPr>
+        <w:t>车辆远程报警、车辆远程解锁等日常运营功能。</w:t>
+      </w:r>
+      <w:r>
+        <w:rPr>
+          <w:rFonts w:ascii="Courier New" w:hAnsi="Courier New" w:hint="eastAsia"/>
+          <w:color w:val="FF0000"/>
+          <w:sz w:val="21"/>
+          <w:szCs w:val="21"/>
+        </w:rPr>
+        <w:t>（考虑是否放到车辆管理模块？？？）</w:t>
+      </w:r>
+    </w:p>
+    <w:p>
+      <w:pPr>
+        <w:spacing w:line="360" w:lineRule="auto"/>
+        <w:ind w:firstLineChars="200" w:firstLine="420"/>
+        <w:rPr>
+          <w:rFonts w:ascii="Courier New" w:hAnsi="Courier New" w:hint="eastAsia"/>
+          <w:sz w:val="21"/>
+          <w:szCs w:val="21"/>
+        </w:rPr>
+      </w:pPr>
       <w:bookmarkStart w:id="20" w:name="_GoBack"/>
       <w:bookmarkEnd w:id="20"/>
     </w:p>
@@ -5124,6 +5574,28 @@
         <w:spacing w:line="360" w:lineRule="auto"/>
         <w:ind w:firstLineChars="200" w:firstLine="420"/>
         <w:rPr>
+          <w:rFonts w:ascii="Courier New" w:hAnsi="Courier New"/>
+          <w:sz w:val="21"/>
+          <w:szCs w:val="21"/>
+        </w:rPr>
+      </w:pPr>
+    </w:p>
+    <w:p>
+      <w:pPr>
+        <w:spacing w:line="360" w:lineRule="auto"/>
+        <w:ind w:firstLineChars="200" w:firstLine="420"/>
+        <w:rPr>
+          <w:rFonts w:ascii="Courier New" w:hAnsi="Courier New"/>
+          <w:sz w:val="21"/>
+          <w:szCs w:val="21"/>
+        </w:rPr>
+      </w:pPr>
+    </w:p>
+    <w:p>
+      <w:pPr>
+        <w:spacing w:line="360" w:lineRule="auto"/>
+        <w:ind w:firstLineChars="200" w:firstLine="420"/>
+        <w:rPr>
           <w:rFonts w:ascii="Courier New" w:hAnsi="Courier New" w:hint="eastAsia"/>
           <w:sz w:val="21"/>
           <w:szCs w:val="21"/>
@@ -5143,25 +5615,691 @@
     </w:p>
     <w:p>
       <w:pPr>
+        <w:pStyle w:val="4"/>
+      </w:pPr>
+      <w:bookmarkStart w:id="21" w:name="OLE_LINK7"/>
+      <w:bookmarkStart w:id="22" w:name="OLE_LINK8"/>
+      <w:r>
+        <w:rPr>
+          <w:rFonts w:hint="eastAsia"/>
+        </w:rPr>
+        <w:t>短信</w:t>
+      </w:r>
+      <w:r>
+        <w:rPr>
+          <w:rFonts w:hint="eastAsia"/>
+        </w:rPr>
+        <w:t>发布服务</w:t>
+      </w:r>
+    </w:p>
+    <w:bookmarkEnd w:id="21"/>
+    <w:bookmarkEnd w:id="22"/>
+    <w:p>
+      <w:pPr>
+        <w:spacing w:line="360" w:lineRule="auto"/>
+        <w:ind w:firstLineChars="200" w:firstLine="420"/>
+        <w:rPr>
+          <w:rFonts w:ascii="Courier New" w:hAnsi="Courier New" w:hint="eastAsia"/>
+          <w:sz w:val="21"/>
+          <w:szCs w:val="21"/>
+        </w:rPr>
+      </w:pPr>
+    </w:p>
+    <w:p>
+      <w:pPr>
+        <w:spacing w:line="360" w:lineRule="auto"/>
+        <w:ind w:firstLineChars="200" w:firstLine="420"/>
+        <w:rPr>
+          <w:rFonts w:ascii="Courier New" w:hAnsi="Courier New" w:hint="eastAsia"/>
+          <w:sz w:val="21"/>
+          <w:szCs w:val="21"/>
+        </w:rPr>
+      </w:pPr>
+      <w:r>
+        <w:rPr>
+          <w:rFonts w:ascii="Courier New" w:hAnsi="Courier New" w:hint="eastAsia"/>
+          <w:sz w:val="21"/>
+          <w:szCs w:val="21"/>
+        </w:rPr>
+        <w:t>该模块致力于</w:t>
+      </w:r>
+      <w:r>
+        <w:rPr>
+          <w:rFonts w:ascii="Courier New" w:hAnsi="Courier New" w:hint="eastAsia"/>
+          <w:sz w:val="21"/>
+          <w:szCs w:val="21"/>
+        </w:rPr>
+        <w:t>为</w:t>
+      </w:r>
+      <w:r>
+        <w:rPr>
+          <w:rFonts w:ascii="Courier New" w:hAnsi="Courier New" w:hint="eastAsia"/>
+          <w:sz w:val="21"/>
+          <w:szCs w:val="21"/>
+        </w:rPr>
+        <w:t>商家</w:t>
+      </w:r>
+      <w:r>
+        <w:rPr>
+          <w:rFonts w:ascii="Courier New" w:hAnsi="Courier New" w:hint="eastAsia"/>
+          <w:sz w:val="21"/>
+          <w:szCs w:val="21"/>
+        </w:rPr>
+        <w:t>提供</w:t>
+      </w:r>
+      <w:r>
+        <w:rPr>
+          <w:rFonts w:ascii="Courier New" w:hAnsi="Courier New" w:hint="eastAsia"/>
+          <w:sz w:val="21"/>
+          <w:szCs w:val="21"/>
+        </w:rPr>
+        <w:t>便捷、高效的</w:t>
+      </w:r>
+      <w:r>
+        <w:rPr>
+          <w:rFonts w:ascii="Courier New" w:hAnsi="Courier New" w:hint="eastAsia"/>
+          <w:sz w:val="21"/>
+          <w:szCs w:val="21"/>
+        </w:rPr>
+        <w:t>用户营销渠道</w:t>
+      </w:r>
+      <w:r>
+        <w:rPr>
+          <w:rFonts w:ascii="Courier New" w:hAnsi="Courier New" w:hint="eastAsia"/>
+          <w:sz w:val="21"/>
+          <w:szCs w:val="21"/>
+        </w:rPr>
+        <w:t>服务</w:t>
+      </w:r>
+      <w:r>
+        <w:rPr>
+          <w:rFonts w:ascii="Courier New" w:hAnsi="Courier New" w:hint="eastAsia"/>
+          <w:sz w:val="21"/>
+          <w:szCs w:val="21"/>
+        </w:rPr>
+        <w:t>，</w:t>
+      </w:r>
+      <w:r>
+        <w:rPr>
+          <w:rFonts w:ascii="Courier New" w:hAnsi="Courier New" w:hint="eastAsia"/>
+          <w:sz w:val="21"/>
+          <w:szCs w:val="21"/>
+        </w:rPr>
+        <w:t>通过该模块，商家可以定时、实时给客户发送商家的</w:t>
+      </w:r>
+      <w:r>
+        <w:rPr>
+          <w:rFonts w:ascii="Courier New" w:hAnsi="Courier New" w:hint="eastAsia"/>
+          <w:sz w:val="21"/>
+          <w:szCs w:val="21"/>
+        </w:rPr>
+        <w:t>促销活动、会员优惠服务、</w:t>
+      </w:r>
+      <w:r>
+        <w:rPr>
+          <w:rFonts w:ascii="Courier New" w:hAnsi="Courier New" w:hint="eastAsia"/>
+          <w:sz w:val="21"/>
+          <w:szCs w:val="21"/>
+        </w:rPr>
+        <w:t>租赁</w:t>
+      </w:r>
+      <w:r>
+        <w:rPr>
+          <w:rFonts w:ascii="Courier New" w:hAnsi="Courier New" w:hint="eastAsia"/>
+          <w:sz w:val="21"/>
+          <w:szCs w:val="21"/>
+        </w:rPr>
+        <w:t>套餐，以及</w:t>
+      </w:r>
+      <w:r>
+        <w:rPr>
+          <w:rFonts w:ascii="Courier New" w:hAnsi="Courier New" w:hint="eastAsia"/>
+          <w:sz w:val="21"/>
+          <w:szCs w:val="21"/>
+        </w:rPr>
+        <w:t>会员卡余额、租赁截止</w:t>
+      </w:r>
+      <w:r>
+        <w:rPr>
+          <w:rFonts w:ascii="Courier New" w:hAnsi="Courier New" w:hint="eastAsia"/>
+          <w:sz w:val="21"/>
+          <w:szCs w:val="21"/>
+        </w:rPr>
+        <w:t>日期</w:t>
+      </w:r>
+      <w:r>
+        <w:rPr>
+          <w:rFonts w:ascii="Courier New" w:hAnsi="Courier New" w:hint="eastAsia"/>
+          <w:sz w:val="21"/>
+          <w:szCs w:val="21"/>
+        </w:rPr>
+        <w:t>提醒</w:t>
+      </w:r>
+      <w:r>
+        <w:rPr>
+          <w:rFonts w:ascii="Courier New" w:hAnsi="Courier New" w:hint="eastAsia"/>
+          <w:sz w:val="21"/>
+          <w:szCs w:val="21"/>
+        </w:rPr>
+        <w:t>通知等信息，</w:t>
+      </w:r>
+      <w:r>
+        <w:rPr>
+          <w:rFonts w:ascii="Courier New" w:hAnsi="Courier New" w:hint="eastAsia"/>
+          <w:sz w:val="21"/>
+          <w:szCs w:val="21"/>
+        </w:rPr>
+        <w:t>帮助商家</w:t>
+      </w:r>
+      <w:r>
+        <w:rPr>
+          <w:rFonts w:ascii="Courier New" w:hAnsi="Courier New" w:hint="eastAsia"/>
+          <w:sz w:val="21"/>
+          <w:szCs w:val="21"/>
+        </w:rPr>
+        <w:t>开拓新业务，推广新产品，</w:t>
+      </w:r>
+      <w:r>
+        <w:rPr>
+          <w:rFonts w:ascii="Courier New" w:hAnsi="Courier New" w:hint="eastAsia"/>
+          <w:sz w:val="21"/>
+          <w:szCs w:val="21"/>
+        </w:rPr>
+        <w:t>提升运营服务的</w:t>
+      </w:r>
+      <w:r>
+        <w:rPr>
+          <w:rFonts w:ascii="Courier New" w:hAnsi="Courier New" w:hint="eastAsia"/>
+          <w:sz w:val="21"/>
+          <w:szCs w:val="21"/>
+        </w:rPr>
+        <w:t>质量和</w:t>
+      </w:r>
+      <w:r>
+        <w:rPr>
+          <w:rFonts w:ascii="Courier New" w:hAnsi="Courier New" w:hint="eastAsia"/>
+          <w:sz w:val="21"/>
+          <w:szCs w:val="21"/>
+        </w:rPr>
+        <w:t>客户的</w:t>
+      </w:r>
+      <w:r>
+        <w:rPr>
+          <w:rFonts w:ascii="Courier New" w:hAnsi="Courier New" w:hint="eastAsia"/>
+          <w:sz w:val="21"/>
+          <w:szCs w:val="21"/>
+        </w:rPr>
+        <w:t>满意度。</w:t>
+      </w:r>
+    </w:p>
+    <w:p>
+      <w:pPr>
+        <w:spacing w:line="360" w:lineRule="auto"/>
+        <w:ind w:firstLineChars="200" w:firstLine="420"/>
+        <w:rPr>
+          <w:rFonts w:ascii="Courier New" w:hAnsi="Courier New" w:hint="eastAsia"/>
+          <w:sz w:val="21"/>
+          <w:szCs w:val="21"/>
+        </w:rPr>
+      </w:pPr>
+    </w:p>
+    <w:p>
+      <w:pPr>
+        <w:spacing w:line="360" w:lineRule="auto"/>
+        <w:ind w:firstLineChars="200" w:firstLine="420"/>
+        <w:rPr>
+          <w:rFonts w:ascii="Courier New" w:hAnsi="Courier New" w:hint="eastAsia"/>
+          <w:sz w:val="21"/>
+          <w:szCs w:val="21"/>
+        </w:rPr>
+      </w:pPr>
+    </w:p>
+    <w:p>
+      <w:pPr>
+        <w:spacing w:line="360" w:lineRule="auto"/>
+        <w:ind w:firstLineChars="200" w:firstLine="420"/>
+        <w:rPr>
+          <w:rFonts w:ascii="Courier New" w:hAnsi="Courier New" w:hint="eastAsia"/>
+          <w:sz w:val="21"/>
+          <w:szCs w:val="21"/>
+        </w:rPr>
+      </w:pPr>
+    </w:p>
+    <w:p>
+      <w:pPr>
+        <w:spacing w:line="360" w:lineRule="auto"/>
+        <w:ind w:firstLineChars="200" w:firstLine="420"/>
+        <w:rPr>
+          <w:rFonts w:ascii="Courier New" w:hAnsi="Courier New" w:hint="eastAsia"/>
+          <w:sz w:val="21"/>
+          <w:szCs w:val="21"/>
+        </w:rPr>
+      </w:pPr>
+    </w:p>
+    <w:p>
+      <w:pPr>
+        <w:spacing w:line="360" w:lineRule="auto"/>
+        <w:ind w:firstLineChars="200" w:firstLine="420"/>
+        <w:rPr>
+          <w:rFonts w:ascii="Courier New" w:hAnsi="Courier New" w:hint="eastAsia"/>
+          <w:sz w:val="21"/>
+          <w:szCs w:val="21"/>
+        </w:rPr>
+      </w:pPr>
+    </w:p>
+    <w:p>
+      <w:pPr>
+        <w:pStyle w:val="4"/>
+      </w:pPr>
+      <w:r>
+        <w:rPr>
+          <w:rFonts w:hint="eastAsia"/>
+        </w:rPr>
+        <w:t>移动终端</w:t>
+      </w:r>
+      <w:r>
+        <w:rPr>
+          <w:rFonts w:hint="eastAsia"/>
+        </w:rPr>
+        <w:t>服务</w:t>
+      </w:r>
+    </w:p>
+    <w:p>
+      <w:pPr>
+        <w:spacing w:line="360" w:lineRule="auto"/>
+        <w:ind w:firstLineChars="200" w:firstLine="420"/>
+        <w:rPr>
+          <w:rFonts w:ascii="Courier New" w:hAnsi="Courier New" w:hint="eastAsia"/>
+          <w:sz w:val="21"/>
+          <w:szCs w:val="21"/>
+        </w:rPr>
+      </w:pPr>
+    </w:p>
+    <w:p>
+      <w:pPr>
+        <w:spacing w:line="360" w:lineRule="auto"/>
+        <w:ind w:firstLineChars="200" w:firstLine="420"/>
+        <w:rPr>
+          <w:rFonts w:ascii="Courier New" w:hAnsi="Courier New" w:hint="eastAsia"/>
+          <w:sz w:val="21"/>
+          <w:szCs w:val="21"/>
+        </w:rPr>
+      </w:pPr>
+      <w:r>
+        <w:rPr>
+          <w:rFonts w:ascii="Courier New" w:hAnsi="Courier New" w:hint="eastAsia"/>
+          <w:sz w:val="21"/>
+          <w:szCs w:val="21"/>
+        </w:rPr>
+        <w:t>该模块</w:t>
+      </w:r>
+      <w:r>
+        <w:rPr>
+          <w:rFonts w:ascii="Courier New" w:hAnsi="Courier New" w:hint="eastAsia"/>
+          <w:sz w:val="21"/>
+          <w:szCs w:val="21"/>
+        </w:rPr>
+        <w:t>致力于</w:t>
+      </w:r>
+      <w:r>
+        <w:rPr>
+          <w:rFonts w:ascii="Courier New" w:hAnsi="Courier New" w:hint="eastAsia"/>
+          <w:sz w:val="21"/>
+          <w:szCs w:val="21"/>
+        </w:rPr>
+        <w:t>将传统的后台管理系统与现今</w:t>
+      </w:r>
+      <w:r>
+        <w:rPr>
+          <w:rFonts w:ascii="Courier New" w:hAnsi="Courier New" w:hint="eastAsia"/>
+          <w:sz w:val="21"/>
+          <w:szCs w:val="21"/>
+        </w:rPr>
+        <w:t>方兴未艾的移动移动互联网技术紧密地结合，为</w:t>
+      </w:r>
+      <w:r>
+        <w:rPr>
+          <w:rFonts w:ascii="Courier New" w:hAnsi="Courier New" w:hint="eastAsia"/>
+          <w:sz w:val="21"/>
+          <w:szCs w:val="21"/>
+        </w:rPr>
+        <w:t>商家</w:t>
+      </w:r>
+      <w:r>
+        <w:rPr>
+          <w:rFonts w:ascii="Courier New" w:hAnsi="Courier New" w:hint="eastAsia"/>
+          <w:sz w:val="21"/>
+          <w:szCs w:val="21"/>
+        </w:rPr>
+        <w:t>提供一个在时间、</w:t>
+      </w:r>
+      <w:r>
+        <w:rPr>
+          <w:rFonts w:ascii="Courier New" w:hAnsi="Courier New" w:hint="eastAsia"/>
+          <w:sz w:val="21"/>
+          <w:szCs w:val="21"/>
+        </w:rPr>
+        <w:t>空间上都</w:t>
+      </w:r>
+      <w:r>
+        <w:rPr>
+          <w:rFonts w:ascii="Courier New" w:hAnsi="Courier New" w:hint="eastAsia"/>
+          <w:sz w:val="21"/>
+          <w:szCs w:val="21"/>
+        </w:rPr>
+        <w:t>能与客户紧密连接的渠道</w:t>
+      </w:r>
+      <w:r>
+        <w:rPr>
+          <w:rFonts w:ascii="Courier New" w:hAnsi="Courier New" w:hint="eastAsia"/>
+          <w:sz w:val="21"/>
+          <w:szCs w:val="21"/>
+        </w:rPr>
+        <w:t>，</w:t>
+      </w:r>
+      <w:r>
+        <w:rPr>
+          <w:rFonts w:ascii="Courier New" w:hAnsi="Courier New" w:hint="eastAsia"/>
+          <w:sz w:val="21"/>
+          <w:szCs w:val="21"/>
+        </w:rPr>
+        <w:t>为商家的运营活动提供一种</w:t>
+      </w:r>
+      <w:r>
+        <w:rPr>
+          <w:rFonts w:ascii="Courier New" w:hAnsi="Courier New" w:hint="eastAsia"/>
+          <w:sz w:val="21"/>
+          <w:szCs w:val="21"/>
+        </w:rPr>
+        <w:t>全方位，一体化的管理方式</w:t>
+      </w:r>
+      <w:r>
+        <w:rPr>
+          <w:rFonts w:ascii="Courier New" w:hAnsi="Courier New" w:hint="eastAsia"/>
+          <w:sz w:val="21"/>
+          <w:szCs w:val="21"/>
+        </w:rPr>
+        <w:t>，</w:t>
+      </w:r>
+      <w:r>
+        <w:rPr>
+          <w:rFonts w:ascii="Courier New" w:hAnsi="Courier New" w:hint="eastAsia"/>
+          <w:sz w:val="21"/>
+          <w:szCs w:val="21"/>
+        </w:rPr>
+        <w:t>本模块的功能</w:t>
+      </w:r>
+      <w:r>
+        <w:rPr>
+          <w:rFonts w:ascii="Courier New" w:hAnsi="Courier New" w:hint="eastAsia"/>
+          <w:sz w:val="21"/>
+          <w:szCs w:val="21"/>
+        </w:rPr>
+        <w:t>是</w:t>
+      </w:r>
+      <w:r>
+        <w:rPr>
+          <w:rFonts w:ascii="Courier New" w:hAnsi="Courier New" w:hint="eastAsia"/>
+          <w:sz w:val="21"/>
+          <w:szCs w:val="21"/>
+        </w:rPr>
+        <w:t>建立在</w:t>
+      </w:r>
+      <w:r>
+        <w:rPr>
+          <w:rFonts w:ascii="Courier New" w:hAnsi="Courier New" w:hint="eastAsia"/>
+          <w:sz w:val="21"/>
+          <w:szCs w:val="21"/>
+        </w:rPr>
+        <w:t>“短信发布服务”的</w:t>
+      </w:r>
+      <w:r>
+        <w:rPr>
+          <w:rFonts w:ascii="Courier New" w:hAnsi="Courier New" w:hint="eastAsia"/>
+          <w:sz w:val="21"/>
+          <w:szCs w:val="21"/>
+        </w:rPr>
+        <w:t>基础之上，但是又区别与“短信发布服务”，后者比前者无论是在功能、</w:t>
+      </w:r>
+      <w:r>
+        <w:rPr>
+          <w:rFonts w:ascii="Courier New" w:hAnsi="Courier New" w:hint="eastAsia"/>
+          <w:sz w:val="21"/>
+          <w:szCs w:val="21"/>
+        </w:rPr>
+        <w:t>形式和用户体验上，都有着本质的提升</w:t>
+      </w:r>
+      <w:r>
+        <w:rPr>
+          <w:rFonts w:ascii="Courier New" w:hAnsi="Courier New" w:hint="eastAsia"/>
+          <w:sz w:val="21"/>
+          <w:szCs w:val="21"/>
+        </w:rPr>
+        <w:t>，</w:t>
+      </w:r>
+      <w:r>
+        <w:rPr>
+          <w:rFonts w:ascii="Courier New" w:hAnsi="Courier New" w:hint="eastAsia"/>
+          <w:sz w:val="21"/>
+          <w:szCs w:val="21"/>
+        </w:rPr>
+        <w:t>同时，作为</w:t>
+      </w:r>
+      <w:r>
+        <w:rPr>
+          <w:rFonts w:ascii="Courier New" w:hAnsi="Courier New" w:hint="eastAsia"/>
+          <w:sz w:val="21"/>
+          <w:szCs w:val="21"/>
+        </w:rPr>
+        <w:t>公司</w:t>
+      </w:r>
+      <w:r>
+        <w:rPr>
+          <w:rFonts w:ascii="Courier New" w:hAnsi="Courier New" w:hint="eastAsia"/>
+          <w:sz w:val="21"/>
+          <w:szCs w:val="21"/>
+        </w:rPr>
+        <w:t>区别于其他传统汽车租赁系统</w:t>
+      </w:r>
+      <w:r>
+        <w:rPr>
+          <w:rFonts w:ascii="Courier New" w:hAnsi="Courier New" w:hint="eastAsia"/>
+          <w:sz w:val="21"/>
+          <w:szCs w:val="21"/>
+        </w:rPr>
+        <w:t>的</w:t>
+      </w:r>
+      <w:r>
+        <w:rPr>
+          <w:rFonts w:ascii="Courier New" w:hAnsi="Courier New" w:hint="eastAsia"/>
+          <w:sz w:val="21"/>
+          <w:szCs w:val="21"/>
+        </w:rPr>
+        <w:t>特色服务，</w:t>
+      </w:r>
+      <w:r>
+        <w:rPr>
+          <w:rFonts w:ascii="Courier New" w:hAnsi="Courier New" w:hint="eastAsia"/>
+          <w:sz w:val="21"/>
+          <w:szCs w:val="21"/>
+        </w:rPr>
+        <w:t>该模块承载</w:t>
+      </w:r>
+      <w:r>
+        <w:rPr>
+          <w:rFonts w:ascii="Courier New" w:hAnsi="Courier New" w:hint="eastAsia"/>
+          <w:sz w:val="21"/>
+          <w:szCs w:val="21"/>
+        </w:rPr>
+        <w:t>了公司未来的发展潜力。。。。。。。。</w:t>
+      </w:r>
+    </w:p>
+    <w:p>
+      <w:pPr>
+        <w:spacing w:line="360" w:lineRule="auto"/>
+        <w:ind w:firstLineChars="200" w:firstLine="420"/>
+        <w:rPr>
+          <w:rFonts w:ascii="Courier New" w:hAnsi="Courier New" w:hint="eastAsia"/>
+          <w:sz w:val="21"/>
+          <w:szCs w:val="21"/>
+        </w:rPr>
+      </w:pPr>
+    </w:p>
+    <w:p>
+      <w:pPr>
+        <w:spacing w:line="360" w:lineRule="auto"/>
+        <w:ind w:firstLineChars="200" w:firstLine="420"/>
+        <w:rPr>
+          <w:rFonts w:ascii="Courier New" w:hAnsi="Courier New" w:hint="eastAsia"/>
+          <w:sz w:val="21"/>
+          <w:szCs w:val="21"/>
+        </w:rPr>
+      </w:pPr>
+      <w:r>
+        <w:rPr>
+          <w:rFonts w:ascii="Courier New" w:hAnsi="Courier New" w:hint="eastAsia"/>
+          <w:sz w:val="21"/>
+          <w:szCs w:val="21"/>
+        </w:rPr>
+        <w:t>公司后期会根据</w:t>
+      </w:r>
+      <w:r>
+        <w:rPr>
+          <w:rFonts w:ascii="Courier New" w:hAnsi="Courier New" w:hint="eastAsia"/>
+          <w:sz w:val="21"/>
+          <w:szCs w:val="21"/>
+        </w:rPr>
+        <w:t>项目的</w:t>
+      </w:r>
+      <w:r>
+        <w:rPr>
+          <w:rFonts w:ascii="Courier New" w:hAnsi="Courier New" w:hint="eastAsia"/>
+          <w:sz w:val="21"/>
+          <w:szCs w:val="21"/>
+        </w:rPr>
+        <w:t>具体运营情况，</w:t>
+      </w:r>
+      <w:r>
+        <w:rPr>
+          <w:rFonts w:ascii="Courier New" w:hAnsi="Courier New" w:hint="eastAsia"/>
+          <w:sz w:val="21"/>
+          <w:szCs w:val="21"/>
+        </w:rPr>
+        <w:t>在合适的时间，合适的阶段，通过合适的切入点，</w:t>
+      </w:r>
+      <w:r>
+        <w:rPr>
+          <w:rFonts w:ascii="Courier New" w:hAnsi="Courier New" w:hint="eastAsia"/>
+          <w:sz w:val="21"/>
+          <w:szCs w:val="21"/>
+        </w:rPr>
+        <w:t>将</w:t>
+      </w:r>
+      <w:r>
+        <w:rPr>
+          <w:rFonts w:ascii="Courier New" w:hAnsi="Courier New" w:hint="eastAsia"/>
+          <w:sz w:val="21"/>
+          <w:szCs w:val="21"/>
+        </w:rPr>
+        <w:t>移动终端的运营、策划、开发、推广</w:t>
+      </w:r>
+      <w:r>
+        <w:rPr>
+          <w:rFonts w:ascii="Courier New" w:hAnsi="Courier New" w:hint="eastAsia"/>
+          <w:sz w:val="21"/>
+          <w:szCs w:val="21"/>
+        </w:rPr>
+        <w:t>纳入公司的发展战略之中。</w:t>
+      </w:r>
+    </w:p>
+    <w:p>
+      <w:pPr>
+        <w:spacing w:line="360" w:lineRule="auto"/>
+        <w:ind w:firstLineChars="200" w:firstLine="420"/>
+        <w:rPr>
+          <w:rFonts w:ascii="Courier New" w:hAnsi="Courier New" w:hint="eastAsia"/>
+          <w:sz w:val="21"/>
+          <w:szCs w:val="21"/>
+        </w:rPr>
+      </w:pPr>
+    </w:p>
+    <w:p>
+      <w:pPr>
+        <w:spacing w:line="360" w:lineRule="auto"/>
+        <w:ind w:firstLineChars="200" w:firstLine="420"/>
+        <w:rPr>
+          <w:rFonts w:ascii="Courier New" w:hAnsi="Courier New" w:hint="eastAsia"/>
+          <w:sz w:val="21"/>
+          <w:szCs w:val="21"/>
+        </w:rPr>
+      </w:pPr>
+    </w:p>
+    <w:p>
+      <w:pPr>
+        <w:spacing w:line="360" w:lineRule="auto"/>
+        <w:ind w:firstLineChars="200" w:firstLine="420"/>
+        <w:rPr>
+          <w:rFonts w:ascii="Courier New" w:hAnsi="Courier New" w:hint="eastAsia"/>
+          <w:sz w:val="21"/>
+          <w:szCs w:val="21"/>
+        </w:rPr>
+      </w:pPr>
+    </w:p>
+    <w:p>
+      <w:pPr>
+        <w:spacing w:line="360" w:lineRule="auto"/>
+        <w:ind w:firstLineChars="200" w:firstLine="420"/>
+        <w:rPr>
+          <w:rFonts w:ascii="Courier New" w:hAnsi="Courier New" w:hint="eastAsia"/>
+          <w:sz w:val="21"/>
+          <w:szCs w:val="21"/>
+        </w:rPr>
+      </w:pPr>
+    </w:p>
+    <w:p>
+      <w:pPr>
+        <w:spacing w:line="360" w:lineRule="auto"/>
+        <w:ind w:firstLineChars="200" w:firstLine="420"/>
+        <w:rPr>
+          <w:rFonts w:ascii="Courier New" w:hAnsi="Courier New" w:hint="eastAsia"/>
+          <w:sz w:val="21"/>
+          <w:szCs w:val="21"/>
+        </w:rPr>
+      </w:pPr>
+    </w:p>
+    <w:p>
+      <w:pPr>
+        <w:spacing w:line="360" w:lineRule="auto"/>
+        <w:ind w:firstLineChars="200" w:firstLine="420"/>
+        <w:rPr>
+          <w:rFonts w:ascii="Courier New" w:hAnsi="Courier New" w:hint="eastAsia"/>
+          <w:sz w:val="21"/>
+          <w:szCs w:val="21"/>
+        </w:rPr>
+      </w:pPr>
+    </w:p>
+    <w:p>
+      <w:pPr>
         <w:pStyle w:val="3"/>
       </w:pPr>
       <w:r>
         <w:rPr>
           <w:rFonts w:hint="eastAsia"/>
         </w:rPr>
-        <w:t>业务统计模块</w:t>
-      </w:r>
-    </w:p>
-    <w:p>
-      <w:pPr>
-        <w:spacing w:line="360" w:lineRule="auto"/>
-        <w:ind w:firstLineChars="200" w:firstLine="420"/>
-        <w:rPr>
-          <w:rFonts w:ascii="Courier New" w:hAnsi="Courier New"/>
-          <w:sz w:val="21"/>
-          <w:szCs w:val="21"/>
-        </w:rPr>
-      </w:pPr>
+        <w:t>运营</w:t>
+      </w:r>
+      <w:r>
+        <w:rPr>
+          <w:rFonts w:hint="eastAsia"/>
+        </w:rPr>
+        <w:t>分析</w:t>
+      </w:r>
+      <w:r>
+        <w:rPr>
+          <w:rFonts w:hint="eastAsia"/>
+        </w:rPr>
+        <w:t>统计</w:t>
+      </w:r>
     </w:p>
     <w:p>
       <w:pPr>
@@ -5190,149 +6328,543 @@
         <w:spacing w:line="360" w:lineRule="auto"/>
         <w:ind w:firstLineChars="200" w:firstLine="420"/>
         <w:rPr>
+          <w:rFonts w:ascii="Courier New" w:hAnsi="Courier New"/>
+          <w:sz w:val="21"/>
+          <w:szCs w:val="21"/>
+        </w:rPr>
+      </w:pPr>
+    </w:p>
+    <w:p>
+      <w:pPr>
+        <w:spacing w:line="360" w:lineRule="auto"/>
+        <w:ind w:firstLineChars="200" w:firstLine="420"/>
+        <w:rPr>
+          <w:rFonts w:ascii="Courier New" w:hAnsi="Courier New"/>
+          <w:sz w:val="21"/>
+          <w:szCs w:val="21"/>
+        </w:rPr>
+      </w:pPr>
+    </w:p>
+    <w:p>
+      <w:pPr>
+        <w:spacing w:line="360" w:lineRule="auto"/>
+        <w:ind w:firstLineChars="200" w:firstLine="420"/>
+        <w:rPr>
+          <w:rFonts w:ascii="Courier New" w:hAnsi="Courier New"/>
+          <w:sz w:val="21"/>
+          <w:szCs w:val="21"/>
+        </w:rPr>
+      </w:pPr>
+    </w:p>
+    <w:p>
+      <w:pPr>
+        <w:spacing w:line="360" w:lineRule="auto"/>
+        <w:ind w:firstLineChars="200" w:firstLine="420"/>
+        <w:rPr>
+          <w:rFonts w:ascii="Courier New" w:hAnsi="Courier New"/>
+          <w:sz w:val="21"/>
+          <w:szCs w:val="21"/>
+        </w:rPr>
+      </w:pPr>
+    </w:p>
+    <w:p>
+      <w:pPr>
+        <w:pStyle w:val="3"/>
+      </w:pPr>
+      <w:r>
+        <w:rPr>
+          <w:rFonts w:hint="eastAsia"/>
+        </w:rPr>
+        <w:t>系统管理</w:t>
+      </w:r>
+    </w:p>
+    <w:p>
+      <w:pPr>
+        <w:spacing w:line="360" w:lineRule="auto"/>
+        <w:ind w:firstLineChars="200" w:firstLine="420"/>
+        <w:rPr>
+          <w:rFonts w:ascii="Courier New" w:hAnsi="Courier New"/>
+          <w:sz w:val="21"/>
+          <w:szCs w:val="21"/>
+        </w:rPr>
+      </w:pPr>
+    </w:p>
+    <w:p>
+      <w:pPr>
+        <w:spacing w:line="360" w:lineRule="auto"/>
+        <w:ind w:firstLineChars="200" w:firstLine="420"/>
+        <w:rPr>
+          <w:rFonts w:ascii="Courier New" w:hAnsi="Courier New"/>
+          <w:sz w:val="21"/>
+          <w:szCs w:val="21"/>
+        </w:rPr>
+      </w:pPr>
+    </w:p>
+    <w:p>
+      <w:pPr>
+        <w:pStyle w:val="4"/>
+      </w:pPr>
+      <w:r>
+        <w:rPr>
+          <w:rFonts w:hint="eastAsia"/>
+        </w:rPr>
+        <w:t>系统用户管理</w:t>
+      </w:r>
+    </w:p>
+    <w:p>
+      <w:pPr>
+        <w:spacing w:line="360" w:lineRule="auto"/>
+        <w:ind w:firstLineChars="200" w:firstLine="420"/>
+        <w:rPr>
+          <w:rFonts w:ascii="Courier New" w:hAnsi="Courier New"/>
+          <w:sz w:val="21"/>
+          <w:szCs w:val="21"/>
+        </w:rPr>
+      </w:pPr>
+    </w:p>
+    <w:p>
+      <w:pPr>
+        <w:spacing w:line="360" w:lineRule="auto"/>
+        <w:ind w:firstLineChars="200" w:firstLine="420"/>
+        <w:rPr>
+          <w:rFonts w:ascii="Courier New" w:hAnsi="Courier New"/>
+          <w:sz w:val="21"/>
+          <w:szCs w:val="21"/>
+        </w:rPr>
+      </w:pPr>
+    </w:p>
+    <w:p>
+      <w:pPr>
+        <w:spacing w:line="360" w:lineRule="auto"/>
+        <w:ind w:firstLineChars="200" w:firstLine="420"/>
+        <w:rPr>
+          <w:rFonts w:ascii="Courier New" w:hAnsi="Courier New"/>
+          <w:sz w:val="21"/>
+          <w:szCs w:val="21"/>
+        </w:rPr>
+      </w:pPr>
+    </w:p>
+    <w:p>
+      <w:pPr>
+        <w:spacing w:line="360" w:lineRule="auto"/>
+        <w:ind w:firstLineChars="200" w:firstLine="420"/>
+        <w:rPr>
+          <w:rFonts w:ascii="Courier New" w:hAnsi="Courier New"/>
+          <w:sz w:val="21"/>
+          <w:szCs w:val="21"/>
+        </w:rPr>
+      </w:pPr>
+    </w:p>
+    <w:p>
+      <w:pPr>
+        <w:spacing w:line="360" w:lineRule="auto"/>
+        <w:ind w:firstLineChars="200" w:firstLine="420"/>
+        <w:rPr>
+          <w:rFonts w:ascii="Courier New" w:hAnsi="Courier New"/>
+          <w:sz w:val="21"/>
+          <w:szCs w:val="21"/>
+        </w:rPr>
+      </w:pPr>
+    </w:p>
+    <w:p>
+      <w:pPr>
+        <w:pStyle w:val="4"/>
+      </w:pPr>
+      <w:r>
+        <w:rPr>
+          <w:rFonts w:hint="eastAsia"/>
+        </w:rPr>
+        <w:t>门店管理</w:t>
+      </w:r>
+    </w:p>
+    <w:p>
+      <w:pPr>
+        <w:spacing w:line="360" w:lineRule="auto"/>
+        <w:ind w:firstLineChars="200" w:firstLine="420"/>
+        <w:rPr>
+          <w:rFonts w:ascii="Courier New" w:hAnsi="Courier New"/>
+          <w:sz w:val="21"/>
+          <w:szCs w:val="21"/>
+        </w:rPr>
+      </w:pPr>
+    </w:p>
+    <w:p>
+      <w:pPr>
+        <w:spacing w:line="360" w:lineRule="auto"/>
+        <w:ind w:firstLineChars="200" w:firstLine="420"/>
+        <w:rPr>
+          <w:rFonts w:ascii="Courier New" w:hAnsi="Courier New"/>
+          <w:sz w:val="21"/>
+          <w:szCs w:val="21"/>
+        </w:rPr>
+      </w:pPr>
+    </w:p>
+    <w:p>
+      <w:pPr>
+        <w:spacing w:line="360" w:lineRule="auto"/>
+        <w:ind w:firstLineChars="200" w:firstLine="420"/>
+        <w:rPr>
+          <w:rFonts w:ascii="Courier New" w:hAnsi="Courier New"/>
+          <w:sz w:val="21"/>
+          <w:szCs w:val="21"/>
+        </w:rPr>
+      </w:pPr>
+    </w:p>
+    <w:p>
+      <w:pPr>
+        <w:spacing w:line="360" w:lineRule="auto"/>
+        <w:ind w:firstLineChars="200" w:firstLine="420"/>
+        <w:rPr>
+          <w:rFonts w:ascii="Courier New" w:hAnsi="Courier New"/>
+          <w:sz w:val="21"/>
+          <w:szCs w:val="21"/>
+        </w:rPr>
+      </w:pPr>
+    </w:p>
+    <w:p>
+      <w:pPr>
+        <w:spacing w:line="360" w:lineRule="auto"/>
+        <w:ind w:firstLineChars="200" w:firstLine="420"/>
+        <w:rPr>
+          <w:rFonts w:ascii="Courier New" w:hAnsi="Courier New"/>
+          <w:sz w:val="21"/>
+          <w:szCs w:val="21"/>
+        </w:rPr>
+      </w:pPr>
+    </w:p>
+    <w:p>
+      <w:pPr>
+        <w:spacing w:line="360" w:lineRule="auto"/>
+        <w:ind w:firstLineChars="200" w:firstLine="420"/>
+        <w:rPr>
+          <w:rFonts w:ascii="Courier New" w:hAnsi="Courier New"/>
+          <w:sz w:val="21"/>
+          <w:szCs w:val="21"/>
+        </w:rPr>
+      </w:pPr>
+    </w:p>
+    <w:p>
+      <w:pPr>
+        <w:pStyle w:val="4"/>
+      </w:pPr>
+      <w:r>
+        <w:rPr>
+          <w:rFonts w:hint="eastAsia"/>
+        </w:rPr>
+        <w:t>个人信息管理</w:t>
+      </w:r>
+    </w:p>
+    <w:p>
+      <w:pPr>
+        <w:spacing w:line="360" w:lineRule="auto"/>
+        <w:ind w:firstLineChars="200" w:firstLine="420"/>
+        <w:rPr>
+          <w:rFonts w:ascii="Courier New" w:hAnsi="Courier New"/>
+          <w:sz w:val="21"/>
+          <w:szCs w:val="21"/>
+        </w:rPr>
+      </w:pPr>
+    </w:p>
+    <w:p>
+      <w:pPr>
+        <w:spacing w:line="360" w:lineRule="auto"/>
+        <w:ind w:firstLineChars="200" w:firstLine="420"/>
+        <w:rPr>
+          <w:rFonts w:ascii="Courier New" w:hAnsi="Courier New"/>
+          <w:sz w:val="21"/>
+          <w:szCs w:val="21"/>
+        </w:rPr>
+      </w:pPr>
+    </w:p>
+    <w:p>
+      <w:pPr>
+        <w:spacing w:line="360" w:lineRule="auto"/>
+        <w:ind w:firstLineChars="200" w:firstLine="420"/>
+        <w:rPr>
+          <w:rFonts w:ascii="Courier New" w:hAnsi="Courier New"/>
+          <w:sz w:val="21"/>
+          <w:szCs w:val="21"/>
+        </w:rPr>
+      </w:pPr>
+    </w:p>
+    <w:p>
+      <w:pPr>
+        <w:spacing w:line="360" w:lineRule="auto"/>
+        <w:ind w:firstLineChars="200" w:firstLine="420"/>
+        <w:rPr>
+          <w:rFonts w:ascii="Courier New" w:hAnsi="Courier New"/>
+          <w:sz w:val="21"/>
+          <w:szCs w:val="21"/>
+        </w:rPr>
+      </w:pPr>
+    </w:p>
+    <w:p>
+      <w:pPr>
+        <w:spacing w:line="360" w:lineRule="auto"/>
+        <w:ind w:firstLineChars="200" w:firstLine="420"/>
+        <w:rPr>
+          <w:rFonts w:ascii="Courier New" w:hAnsi="Courier New"/>
+          <w:sz w:val="21"/>
+          <w:szCs w:val="21"/>
+        </w:rPr>
+      </w:pPr>
+    </w:p>
+    <w:p>
+      <w:pPr>
+        <w:spacing w:line="360" w:lineRule="auto"/>
+        <w:ind w:firstLineChars="200" w:firstLine="420"/>
+        <w:rPr>
+          <w:rFonts w:ascii="Courier New" w:hAnsi="Courier New"/>
+          <w:sz w:val="21"/>
+          <w:szCs w:val="21"/>
+        </w:rPr>
+      </w:pPr>
+    </w:p>
+    <w:p>
+      <w:pPr>
+        <w:spacing w:line="360" w:lineRule="auto"/>
+        <w:ind w:firstLineChars="200" w:firstLine="420"/>
+        <w:rPr>
+          <w:rFonts w:ascii="Courier New" w:hAnsi="Courier New"/>
+          <w:sz w:val="21"/>
+          <w:szCs w:val="21"/>
+        </w:rPr>
+      </w:pPr>
+    </w:p>
+    <w:p>
+      <w:pPr>
+        <w:pStyle w:val="2"/>
+        <w:rPr>
+          <w:rFonts w:ascii="Courier New" w:hAnsi="Courier New"/>
+          <w:color w:val="FF0000"/>
+        </w:rPr>
+      </w:pPr>
+      <w:bookmarkStart w:id="23" w:name="_Toc347092939"/>
+      <w:r>
+        <w:rPr>
           <w:rFonts w:ascii="Courier New" w:hAnsi="Courier New" w:hint="eastAsia"/>
-          <w:sz w:val="21"/>
-          <w:szCs w:val="21"/>
-        </w:rPr>
-      </w:pPr>
-    </w:p>
-    <w:p>
-      <w:pPr>
-        <w:spacing w:line="360" w:lineRule="auto"/>
-        <w:ind w:firstLineChars="200" w:firstLine="420"/>
-        <w:rPr>
-          <w:rFonts w:ascii="Courier New" w:hAnsi="Courier New"/>
-          <w:sz w:val="21"/>
-          <w:szCs w:val="21"/>
-        </w:rPr>
-      </w:pPr>
-    </w:p>
-    <w:p>
-      <w:pPr>
-        <w:spacing w:line="360" w:lineRule="auto"/>
-        <w:ind w:firstLineChars="200" w:firstLine="420"/>
-        <w:rPr>
-          <w:rFonts w:ascii="Courier New" w:hAnsi="Courier New"/>
-          <w:sz w:val="21"/>
-          <w:szCs w:val="21"/>
-        </w:rPr>
-      </w:pPr>
-    </w:p>
-    <w:p>
-      <w:pPr>
-        <w:spacing w:line="360" w:lineRule="auto"/>
-        <w:ind w:firstLineChars="200" w:firstLine="420"/>
-        <w:rPr>
-          <w:rFonts w:ascii="Courier New" w:hAnsi="Courier New"/>
-          <w:sz w:val="21"/>
-          <w:szCs w:val="21"/>
-        </w:rPr>
-      </w:pPr>
-    </w:p>
-    <w:p>
-      <w:pPr>
-        <w:spacing w:line="360" w:lineRule="auto"/>
-        <w:ind w:firstLineChars="200" w:firstLine="420"/>
-        <w:rPr>
-          <w:rFonts w:ascii="Courier New" w:hAnsi="Courier New"/>
-          <w:sz w:val="21"/>
-          <w:szCs w:val="21"/>
-        </w:rPr>
-      </w:pPr>
-    </w:p>
-    <w:p>
-      <w:pPr>
-        <w:spacing w:line="360" w:lineRule="auto"/>
-        <w:ind w:firstLineChars="200" w:firstLine="420"/>
-        <w:rPr>
-          <w:rFonts w:ascii="Courier New" w:hAnsi="Courier New"/>
-          <w:sz w:val="21"/>
-          <w:szCs w:val="21"/>
-        </w:rPr>
-      </w:pPr>
-    </w:p>
-    <w:p>
-      <w:pPr>
-        <w:spacing w:line="360" w:lineRule="auto"/>
-        <w:ind w:firstLineChars="200" w:firstLine="420"/>
-        <w:rPr>
-          <w:rFonts w:ascii="Courier New" w:hAnsi="Courier New"/>
-          <w:sz w:val="21"/>
-          <w:szCs w:val="21"/>
-        </w:rPr>
-      </w:pPr>
-    </w:p>
-    <w:p>
-      <w:pPr>
-        <w:spacing w:line="360" w:lineRule="auto"/>
-        <w:ind w:firstLineChars="200" w:firstLine="420"/>
-        <w:rPr>
-          <w:rFonts w:ascii="Courier New" w:hAnsi="Courier New"/>
-          <w:sz w:val="21"/>
-          <w:szCs w:val="21"/>
-        </w:rPr>
-      </w:pPr>
-    </w:p>
-    <w:p>
-      <w:pPr>
-        <w:spacing w:line="360" w:lineRule="auto"/>
-        <w:ind w:firstLineChars="200" w:firstLine="420"/>
-        <w:rPr>
-          <w:rFonts w:ascii="Courier New" w:hAnsi="Courier New"/>
-          <w:sz w:val="21"/>
-          <w:szCs w:val="21"/>
-        </w:rPr>
-      </w:pPr>
-    </w:p>
-    <w:p>
-      <w:pPr>
-        <w:spacing w:line="360" w:lineRule="auto"/>
-        <w:ind w:firstLineChars="200" w:firstLine="420"/>
-        <w:rPr>
-          <w:rFonts w:ascii="Courier New" w:hAnsi="Courier New"/>
-          <w:sz w:val="21"/>
-          <w:szCs w:val="21"/>
-        </w:rPr>
-      </w:pPr>
-    </w:p>
-    <w:p>
-      <w:pPr>
-        <w:pStyle w:val="2"/>
-        <w:rPr>
-          <w:rFonts w:ascii="Courier New" w:hAnsi="Courier New"/>
-          <w:color w:val="FF0000"/>
-        </w:rPr>
-      </w:pPr>
-      <w:bookmarkStart w:id="21" w:name="_Toc347092939"/>
+          <w:color w:val="FF0000"/>
+        </w:rPr>
+        <w:t>客户端</w:t>
+      </w:r>
       <w:r>
         <w:rPr>
           <w:rFonts w:ascii="Courier New" w:hAnsi="Courier New" w:hint="eastAsia"/>
           <w:color w:val="FF0000"/>
         </w:rPr>
-        <w:t>客户端</w:t>
+        <w:t>产品</w:t>
       </w:r>
       <w:r>
         <w:rPr>
           <w:rFonts w:ascii="Courier New" w:hAnsi="Courier New" w:hint="eastAsia"/>
           <w:color w:val="FF0000"/>
         </w:rPr>
-        <w:t>产品</w:t>
+        <w:t>规划</w:t>
       </w:r>
       <w:r>
         <w:rPr>
           <w:rFonts w:ascii="Courier New" w:hAnsi="Courier New" w:hint="eastAsia"/>
           <w:color w:val="FF0000"/>
         </w:rPr>
-        <w:t>规划</w:t>
-      </w:r>
+        <w:t>（后期扩展）</w:t>
+      </w:r>
+      <w:bookmarkEnd w:id="23"/>
+    </w:p>
+    <w:p>
+      <w:pPr>
+        <w:spacing w:line="360" w:lineRule="auto"/>
+        <w:ind w:firstLineChars="200" w:firstLine="420"/>
+        <w:rPr>
+          <w:rFonts w:ascii="Courier New" w:hAnsi="Courier New"/>
+          <w:color w:val="FF0000"/>
+          <w:sz w:val="21"/>
+          <w:szCs w:val="21"/>
+        </w:rPr>
+      </w:pPr>
+    </w:p>
+    <w:p>
+      <w:pPr>
+        <w:spacing w:line="360" w:lineRule="auto"/>
+        <w:ind w:firstLineChars="200" w:firstLine="420"/>
+        <w:rPr>
+          <w:rFonts w:ascii="Courier New" w:hAnsi="Courier New"/>
+          <w:color w:val="FF0000"/>
+          <w:sz w:val="21"/>
+          <w:szCs w:val="21"/>
+        </w:rPr>
+      </w:pPr>
+    </w:p>
+    <w:p>
+      <w:pPr>
+        <w:spacing w:line="360" w:lineRule="auto"/>
+        <w:ind w:firstLineChars="200" w:firstLine="420"/>
+        <w:rPr>
+          <w:rFonts w:ascii="Courier New" w:hAnsi="Courier New"/>
+          <w:color w:val="FF0000"/>
+          <w:sz w:val="21"/>
+          <w:szCs w:val="21"/>
+        </w:rPr>
+      </w:pPr>
+    </w:p>
+    <w:p>
+      <w:pPr>
+        <w:pStyle w:val="3"/>
+      </w:pPr>
+      <w:bookmarkStart w:id="24" w:name="_Toc347092940"/>
+      <w:r>
+        <w:rPr>
+          <w:rFonts w:hint="eastAsia"/>
+        </w:rPr>
+        <w:t>Android</w:t>
+      </w:r>
+      <w:r>
+        <w:rPr>
+          <w:rFonts w:hint="eastAsia"/>
+        </w:rPr>
+        <w:t>平台</w:t>
+      </w:r>
+      <w:bookmarkEnd w:id="24"/>
+    </w:p>
+    <w:p>
+      <w:pPr>
+        <w:spacing w:line="360" w:lineRule="auto"/>
+        <w:ind w:firstLineChars="200" w:firstLine="420"/>
+        <w:rPr>
+          <w:rFonts w:ascii="Courier New" w:hAnsi="Courier New"/>
+          <w:color w:val="FF0000"/>
+          <w:sz w:val="21"/>
+          <w:szCs w:val="21"/>
+        </w:rPr>
+      </w:pPr>
+    </w:p>
+    <w:p>
+      <w:pPr>
+        <w:spacing w:line="360" w:lineRule="auto"/>
+        <w:ind w:firstLineChars="200" w:firstLine="420"/>
+        <w:rPr>
+          <w:rFonts w:ascii="Courier New" w:hAnsi="Courier New"/>
+          <w:color w:val="FF0000"/>
+          <w:sz w:val="21"/>
+          <w:szCs w:val="21"/>
+        </w:rPr>
+      </w:pPr>
       <w:r>
         <w:rPr>
           <w:rFonts w:ascii="Courier New" w:hAnsi="Courier New" w:hint="eastAsia"/>
           <w:color w:val="FF0000"/>
-        </w:rPr>
-        <w:t>（后期扩展）</w:t>
-      </w:r>
-      <w:bookmarkEnd w:id="21"/>
+          <w:sz w:val="21"/>
+          <w:szCs w:val="21"/>
+        </w:rPr>
+        <w:t>主要讨论界面</w:t>
+      </w:r>
+      <w:r>
+        <w:rPr>
+          <w:rFonts w:ascii="Courier New" w:hAnsi="Courier New" w:hint="eastAsia"/>
+          <w:color w:val="FF0000"/>
+          <w:sz w:val="21"/>
+          <w:szCs w:val="21"/>
+        </w:rPr>
+        <w:t>UI</w:t>
+      </w:r>
+      <w:r>
+        <w:rPr>
+          <w:rFonts w:ascii="Courier New" w:hAnsi="Courier New" w:hint="eastAsia"/>
+          <w:color w:val="FF0000"/>
+          <w:sz w:val="21"/>
+          <w:szCs w:val="21"/>
+        </w:rPr>
+        <w:t>的</w:t>
+      </w:r>
+      <w:r>
+        <w:rPr>
+          <w:rFonts w:ascii="Courier New" w:hAnsi="Courier New" w:hint="eastAsia"/>
+          <w:color w:val="FF0000"/>
+          <w:sz w:val="21"/>
+          <w:szCs w:val="21"/>
+        </w:rPr>
+        <w:t>设计</w:t>
+      </w:r>
+      <w:r>
+        <w:rPr>
+          <w:rFonts w:ascii="Courier New" w:hAnsi="Courier New" w:hint="eastAsia"/>
+          <w:color w:val="FF0000"/>
+          <w:sz w:val="21"/>
+          <w:szCs w:val="21"/>
+        </w:rPr>
+        <w:t>，</w:t>
+      </w:r>
+      <w:r>
+        <w:rPr>
+          <w:rFonts w:ascii="Courier New" w:hAnsi="Courier New" w:hint="eastAsia"/>
+          <w:color w:val="FF0000"/>
+          <w:sz w:val="21"/>
+          <w:szCs w:val="21"/>
+        </w:rPr>
+        <w:t>参考项目文档</w:t>
+      </w:r>
+      <w:r>
+        <w:rPr>
+          <w:rFonts w:ascii="Courier New" w:hAnsi="Courier New" w:hint="eastAsia"/>
+          <w:color w:val="FF0000"/>
+          <w:sz w:val="21"/>
+          <w:szCs w:val="21"/>
+        </w:rPr>
+        <w:t>《</w:t>
+      </w:r>
+      <w:r>
+        <w:rPr>
+          <w:rFonts w:ascii="Courier New" w:hAnsi="Courier New" w:hint="eastAsia"/>
+          <w:color w:val="FF0000"/>
+          <w:sz w:val="21"/>
+          <w:szCs w:val="21"/>
+        </w:rPr>
+        <w:t>图片分享网站项目设计思维导图</w:t>
+      </w:r>
+      <w:r>
+        <w:rPr>
+          <w:rFonts w:ascii="Courier New" w:hAnsi="Courier New" w:hint="eastAsia"/>
+          <w:color w:val="FF0000"/>
+          <w:sz w:val="21"/>
+          <w:szCs w:val="21"/>
+        </w:rPr>
+        <w:t>》</w:t>
+      </w:r>
+    </w:p>
+    <w:p>
+      <w:pPr>
+        <w:spacing w:line="360" w:lineRule="auto"/>
+        <w:ind w:firstLineChars="200" w:firstLine="420"/>
+        <w:rPr>
+          <w:rFonts w:ascii="Courier New" w:hAnsi="Courier New"/>
+          <w:color w:val="FF0000"/>
+          <w:sz w:val="21"/>
+          <w:szCs w:val="21"/>
+        </w:rPr>
+      </w:pPr>
+    </w:p>
+    <w:p>
+      <w:pPr>
+        <w:spacing w:line="360" w:lineRule="auto"/>
+        <w:ind w:firstLineChars="200" w:firstLine="420"/>
+        <w:rPr>
+          <w:rFonts w:ascii="Courier New" w:hAnsi="Courier New"/>
+          <w:color w:val="FF0000"/>
+          <w:sz w:val="21"/>
+          <w:szCs w:val="21"/>
+        </w:rPr>
+      </w:pPr>
+    </w:p>
+    <w:p>
+      <w:pPr>
+        <w:spacing w:line="360" w:lineRule="auto"/>
+        <w:ind w:firstLineChars="200" w:firstLine="420"/>
+        <w:rPr>
+          <w:rFonts w:ascii="Courier New" w:hAnsi="Courier New"/>
+          <w:color w:val="FF0000"/>
+          <w:sz w:val="21"/>
+          <w:szCs w:val="21"/>
+        </w:rPr>
+      </w:pPr>
     </w:p>
     <w:p>
       <w:pPr>
@@ -5374,12 +6906,12 @@
       <w:pPr>
         <w:pStyle w:val="3"/>
       </w:pPr>
-      <w:bookmarkStart w:id="22" w:name="_Toc347092940"/>
+      <w:bookmarkStart w:id="25" w:name="_Toc347092941"/>
       <w:r>
         <w:rPr>
           <w:rFonts w:hint="eastAsia"/>
         </w:rPr>
-        <w:t>Android</w:t>
+        <w:t>IOS</w:t>
       </w:r>
       <w:r>
         <w:rPr>
@@ -5387,19 +6919,7 @@
         </w:rPr>
         <w:t>平台</w:t>
       </w:r>
-      <w:bookmarkEnd w:id="22"/>
-    </w:p>
-    <w:p>
-      <w:pPr>
-        <w:spacing w:line="360" w:lineRule="auto"/>
-        <w:ind w:firstLineChars="200" w:firstLine="420"/>
-        <w:rPr>
-          <w:rFonts w:ascii="Courier New" w:hAnsi="Courier New"/>
-          <w:color w:val="FF0000"/>
-          <w:sz w:val="21"/>
-          <w:szCs w:val="21"/>
-        </w:rPr>
-      </w:pPr>
+      <w:bookmarkEnd w:id="25"/>
     </w:p>
     <w:p>
       <w:pPr>
@@ -5419,8 +6939,75 @@
           <w:sz w:val="21"/>
           <w:szCs w:val="21"/>
         </w:rPr>
-        <w:t>主要讨论界面</w:t>
-      </w:r>
+        <w:t>暂不做考虑</w:t>
+      </w:r>
+    </w:p>
+    <w:p>
+      <w:pPr>
+        <w:spacing w:line="360" w:lineRule="auto"/>
+        <w:ind w:firstLineChars="200" w:firstLine="420"/>
+        <w:rPr>
+          <w:rFonts w:ascii="Courier New" w:hAnsi="Courier New"/>
+          <w:color w:val="FF0000"/>
+          <w:sz w:val="21"/>
+          <w:szCs w:val="21"/>
+        </w:rPr>
+      </w:pPr>
+    </w:p>
+    <w:p>
+      <w:pPr>
+        <w:spacing w:line="360" w:lineRule="auto"/>
+        <w:ind w:firstLineChars="200" w:firstLine="420"/>
+        <w:rPr>
+          <w:rFonts w:ascii="Courier New" w:hAnsi="Courier New"/>
+          <w:color w:val="FF0000"/>
+          <w:sz w:val="21"/>
+          <w:szCs w:val="21"/>
+        </w:rPr>
+      </w:pPr>
+    </w:p>
+    <w:p>
+      <w:pPr>
+        <w:spacing w:line="360" w:lineRule="auto"/>
+        <w:ind w:firstLineChars="200" w:firstLine="420"/>
+        <w:rPr>
+          <w:rFonts w:ascii="Courier New" w:hAnsi="Courier New"/>
+          <w:color w:val="FF0000"/>
+          <w:sz w:val="21"/>
+          <w:szCs w:val="21"/>
+        </w:rPr>
+      </w:pPr>
+    </w:p>
+    <w:p>
+      <w:pPr>
+        <w:pStyle w:val="3"/>
+      </w:pPr>
+      <w:bookmarkStart w:id="26" w:name="_Toc347092942"/>
+      <w:r>
+        <w:rPr>
+          <w:rFonts w:hint="eastAsia"/>
+        </w:rPr>
+        <w:t>Windows Phone</w:t>
+      </w:r>
+      <w:r>
+        <w:rPr>
+          <w:rFonts w:hint="eastAsia"/>
+        </w:rPr>
+        <w:t>平台</w:t>
+      </w:r>
+      <w:bookmarkEnd w:id="26"/>
+    </w:p>
+    <w:p>
+      <w:pPr>
+        <w:spacing w:line="360" w:lineRule="auto"/>
+        <w:ind w:firstLineChars="200" w:firstLine="420"/>
+        <w:rPr>
+          <w:rFonts w:ascii="Courier New" w:hAnsi="Courier New"/>
+          <w:color w:val="FF0000"/>
+          <w:sz w:val="21"/>
+          <w:szCs w:val="21"/>
+        </w:rPr>
+      </w:pPr>
       <w:r>
         <w:rPr>
           <w:rFonts w:ascii="Courier New" w:hAnsi="Courier New" w:hint="eastAsia"/>
@@ -5428,181 +7015,6 @@
           <w:sz w:val="21"/>
           <w:szCs w:val="21"/>
         </w:rPr>
-        <w:t>UI</w:t>
-      </w:r>
-      <w:r>
-        <w:rPr>
-          <w:rFonts w:ascii="Courier New" w:hAnsi="Courier New" w:hint="eastAsia"/>
-          <w:color w:val="FF0000"/>
-          <w:sz w:val="21"/>
-          <w:szCs w:val="21"/>
-        </w:rPr>
-        <w:t>的</w:t>
-      </w:r>
-      <w:r>
-        <w:rPr>
-          <w:rFonts w:ascii="Courier New" w:hAnsi="Courier New" w:hint="eastAsia"/>
-          <w:color w:val="FF0000"/>
-          <w:sz w:val="21"/>
-          <w:szCs w:val="21"/>
-        </w:rPr>
-        <w:t>设计</w:t>
-      </w:r>
-      <w:r>
-        <w:rPr>
-          <w:rFonts w:ascii="Courier New" w:hAnsi="Courier New" w:hint="eastAsia"/>
-          <w:color w:val="FF0000"/>
-          <w:sz w:val="21"/>
-          <w:szCs w:val="21"/>
-        </w:rPr>
-        <w:t>，</w:t>
-      </w:r>
-      <w:r>
-        <w:rPr>
-          <w:rFonts w:ascii="Courier New" w:hAnsi="Courier New" w:hint="eastAsia"/>
-          <w:color w:val="FF0000"/>
-          <w:sz w:val="21"/>
-          <w:szCs w:val="21"/>
-        </w:rPr>
-        <w:t>参考项目文档</w:t>
-      </w:r>
-      <w:r>
-        <w:rPr>
-          <w:rFonts w:ascii="Courier New" w:hAnsi="Courier New" w:hint="eastAsia"/>
-          <w:color w:val="FF0000"/>
-          <w:sz w:val="21"/>
-          <w:szCs w:val="21"/>
-        </w:rPr>
-        <w:t>《</w:t>
-      </w:r>
-      <w:r>
-        <w:rPr>
-          <w:rFonts w:ascii="Courier New" w:hAnsi="Courier New" w:hint="eastAsia"/>
-          <w:color w:val="FF0000"/>
-          <w:sz w:val="21"/>
-          <w:szCs w:val="21"/>
-        </w:rPr>
-        <w:t>图片分享网站项目设计思维导图</w:t>
-      </w:r>
-      <w:r>
-        <w:rPr>
-          <w:rFonts w:ascii="Courier New" w:hAnsi="Courier New" w:hint="eastAsia"/>
-          <w:color w:val="FF0000"/>
-          <w:sz w:val="21"/>
-          <w:szCs w:val="21"/>
-        </w:rPr>
-        <w:t>》</w:t>
-      </w:r>
-    </w:p>
-    <w:p>
-      <w:pPr>
-        <w:spacing w:line="360" w:lineRule="auto"/>
-        <w:ind w:firstLineChars="200" w:firstLine="420"/>
-        <w:rPr>
-          <w:rFonts w:ascii="Courier New" w:hAnsi="Courier New"/>
-          <w:color w:val="FF0000"/>
-          <w:sz w:val="21"/>
-          <w:szCs w:val="21"/>
-        </w:rPr>
-      </w:pPr>
-    </w:p>
-    <w:p>
-      <w:pPr>
-        <w:spacing w:line="360" w:lineRule="auto"/>
-        <w:ind w:firstLineChars="200" w:firstLine="420"/>
-        <w:rPr>
-          <w:rFonts w:ascii="Courier New" w:hAnsi="Courier New"/>
-          <w:color w:val="FF0000"/>
-          <w:sz w:val="21"/>
-          <w:szCs w:val="21"/>
-        </w:rPr>
-      </w:pPr>
-    </w:p>
-    <w:p>
-      <w:pPr>
-        <w:spacing w:line="360" w:lineRule="auto"/>
-        <w:ind w:firstLineChars="200" w:firstLine="420"/>
-        <w:rPr>
-          <w:rFonts w:ascii="Courier New" w:hAnsi="Courier New"/>
-          <w:color w:val="FF0000"/>
-          <w:sz w:val="21"/>
-          <w:szCs w:val="21"/>
-        </w:rPr>
-      </w:pPr>
-    </w:p>
-    <w:p>
-      <w:pPr>
-        <w:spacing w:line="360" w:lineRule="auto"/>
-        <w:ind w:firstLineChars="200" w:firstLine="420"/>
-        <w:rPr>
-          <w:rFonts w:ascii="Courier New" w:hAnsi="Courier New"/>
-          <w:color w:val="FF0000"/>
-          <w:sz w:val="21"/>
-          <w:szCs w:val="21"/>
-        </w:rPr>
-      </w:pPr>
-    </w:p>
-    <w:p>
-      <w:pPr>
-        <w:spacing w:line="360" w:lineRule="auto"/>
-        <w:ind w:firstLineChars="200" w:firstLine="420"/>
-        <w:rPr>
-          <w:rFonts w:ascii="Courier New" w:hAnsi="Courier New"/>
-          <w:color w:val="FF0000"/>
-          <w:sz w:val="21"/>
-          <w:szCs w:val="21"/>
-        </w:rPr>
-      </w:pPr>
-    </w:p>
-    <w:p>
-      <w:pPr>
-        <w:spacing w:line="360" w:lineRule="auto"/>
-        <w:ind w:firstLineChars="200" w:firstLine="420"/>
-        <w:rPr>
-          <w:rFonts w:ascii="Courier New" w:hAnsi="Courier New"/>
-          <w:color w:val="FF0000"/>
-          <w:sz w:val="21"/>
-          <w:szCs w:val="21"/>
-        </w:rPr>
-      </w:pPr>
-    </w:p>
-    <w:p>
-      <w:pPr>
-        <w:pStyle w:val="3"/>
-      </w:pPr>
-      <w:bookmarkStart w:id="23" w:name="_Toc347092941"/>
-      <w:r>
-        <w:rPr>
-          <w:rFonts w:hint="eastAsia"/>
-        </w:rPr>
-        <w:t>IOS</w:t>
-      </w:r>
-      <w:r>
-        <w:rPr>
-          <w:rFonts w:hint="eastAsia"/>
-        </w:rPr>
-        <w:t>平台</w:t>
-      </w:r>
-      <w:bookmarkEnd w:id="23"/>
-    </w:p>
-    <w:p>
-      <w:pPr>
-        <w:spacing w:line="360" w:lineRule="auto"/>
-        <w:ind w:firstLineChars="200" w:firstLine="420"/>
-        <w:rPr>
-          <w:rFonts w:ascii="Courier New" w:hAnsi="Courier New"/>
-          <w:color w:val="FF0000"/>
-          <w:sz w:val="21"/>
-          <w:szCs w:val="21"/>
-        </w:rPr>
-      </w:pPr>
-      <w:r>
-        <w:rPr>
-          <w:rFonts w:ascii="Courier New" w:hAnsi="Courier New" w:hint="eastAsia"/>
-          <w:color w:val="FF0000"/>
-          <w:sz w:val="21"/>
-          <w:szCs w:val="21"/>
-        </w:rPr>
         <w:t>暂不做考虑</w:t>
       </w:r>
     </w:p>
@@ -5644,43 +7056,15 @@
     </w:p>
     <w:p>
       <w:pPr>
-        <w:pStyle w:val="3"/>
-      </w:pPr>
-      <w:bookmarkStart w:id="24" w:name="_Toc347092942"/>
-      <w:r>
-        <w:rPr>
-          <w:rFonts w:hint="eastAsia"/>
-        </w:rPr>
-        <w:t>Windows Phone</w:t>
-      </w:r>
-      <w:r>
-        <w:rPr>
-          <w:rFonts w:hint="eastAsia"/>
-        </w:rPr>
-        <w:t>平台</w:t>
-      </w:r>
-      <w:bookmarkEnd w:id="24"/>
-    </w:p>
-    <w:p>
-      <w:pPr>
-        <w:spacing w:line="360" w:lineRule="auto"/>
-        <w:ind w:firstLineChars="200" w:firstLine="420"/>
-        <w:rPr>
-          <w:rFonts w:ascii="Courier New" w:hAnsi="Courier New"/>
-          <w:color w:val="FF0000"/>
-          <w:sz w:val="21"/>
-          <w:szCs w:val="21"/>
-        </w:rPr>
-      </w:pPr>
-      <w:r>
-        <w:rPr>
-          <w:rFonts w:ascii="Courier New" w:hAnsi="Courier New" w:hint="eastAsia"/>
-          <w:color w:val="FF0000"/>
-          <w:sz w:val="21"/>
-          <w:szCs w:val="21"/>
-        </w:rPr>
-        <w:t>暂不做考虑</w:t>
-      </w:r>
+        <w:spacing w:line="360" w:lineRule="auto"/>
+        <w:ind w:firstLineChars="200" w:firstLine="420"/>
+        <w:rPr>
+          <w:rFonts w:ascii="Courier New" w:hAnsi="Courier New"/>
+          <w:color w:val="FF0000"/>
+          <w:sz w:val="21"/>
+          <w:szCs w:val="21"/>
+        </w:rPr>
+      </w:pPr>
     </w:p>
     <w:p>
       <w:pPr>
@@ -5792,7 +7176,7 @@
           <w:sz w:val="44"/>
         </w:rPr>
       </w:pPr>
-      <w:bookmarkStart w:id="25" w:name="_Toc347092943"/>
+      <w:bookmarkStart w:id="27" w:name="_Toc347092943"/>
       <w:r>
         <w:rPr>
           <w:rStyle w:val="SoDAField"/>
@@ -5802,7 +7186,7 @@
         </w:rPr>
         <w:t>系统架构设计</w:t>
       </w:r>
-      <w:bookmarkEnd w:id="25"/>
+      <w:bookmarkEnd w:id="27"/>
     </w:p>
     <w:p>
       <w:pPr>
@@ -5932,7 +7316,7 @@
           <w:sz w:val="44"/>
         </w:rPr>
       </w:pPr>
-      <w:bookmarkStart w:id="26" w:name="_Toc347092944"/>
+      <w:bookmarkStart w:id="28" w:name="_Toc347092944"/>
       <w:r>
         <w:rPr>
           <w:rStyle w:val="SoDAField"/>
@@ -5942,7 +7326,7 @@
         </w:rPr>
         <w:t>项目进度规划</w:t>
       </w:r>
-      <w:bookmarkEnd w:id="26"/>
+      <w:bookmarkEnd w:id="28"/>
     </w:p>
     <w:p>
       <w:pPr>
@@ -5988,7 +7372,7 @@
           <w:color w:val="FF0000"/>
         </w:rPr>
       </w:pPr>
-      <w:bookmarkStart w:id="27" w:name="_Toc347092945"/>
+      <w:bookmarkStart w:id="29" w:name="_Toc347092945"/>
       <w:r>
         <w:rPr>
           <w:rFonts w:ascii="Courier New" w:hAnsi="Courier New" w:hint="eastAsia"/>
@@ -5996,7 +7380,7 @@
         </w:rPr>
         <w:t>前台网站系统项目规划</w:t>
       </w:r>
-      <w:bookmarkEnd w:id="27"/>
+      <w:bookmarkEnd w:id="29"/>
     </w:p>
     <w:p>
       <w:pPr>
@@ -8106,7 +9490,6 @@
                 <w:sz w:val="18"/>
                 <w:szCs w:val="21"/>
               </w:rPr>
-              <w:lastRenderedPageBreak/>
               <w:t>11</w:t>
             </w:r>
           </w:p>
@@ -8306,6 +9689,7 @@
                 <w:sz w:val="18"/>
                 <w:szCs w:val="21"/>
               </w:rPr>
+              <w:lastRenderedPageBreak/>
               <w:t>12</w:t>
             </w:r>
           </w:p>
@@ -8634,7 +10018,7 @@
           <w:color w:val="FF0000"/>
         </w:rPr>
       </w:pPr>
-      <w:bookmarkStart w:id="28" w:name="_Toc347092946"/>
+      <w:bookmarkStart w:id="30" w:name="_Toc347092946"/>
       <w:r>
         <w:rPr>
           <w:rFonts w:ascii="Courier New" w:hAnsi="Courier New" w:hint="eastAsia"/>
@@ -8642,7 +10026,7 @@
         </w:rPr>
         <w:t>后台管理项目规划</w:t>
       </w:r>
-      <w:bookmarkEnd w:id="28"/>
+      <w:bookmarkEnd w:id="30"/>
     </w:p>
     <w:p>
       <w:pPr>
@@ -11279,7 +12663,7 @@
           <w:color w:val="FF0000"/>
         </w:rPr>
       </w:pPr>
-      <w:bookmarkStart w:id="29" w:name="_Toc347092947"/>
+      <w:bookmarkStart w:id="31" w:name="_Toc347092947"/>
       <w:r>
         <w:rPr>
           <w:rFonts w:ascii="Courier New" w:hAnsi="Courier New" w:hint="eastAsia"/>
@@ -11287,7 +12671,7 @@
         </w:rPr>
         <w:t>手机客户端项目规划</w:t>
       </w:r>
-      <w:bookmarkEnd w:id="29"/>
+      <w:bookmarkEnd w:id="31"/>
     </w:p>
     <w:p>
       <w:pPr>
@@ -12544,7 +13928,6 @@
                 <w:sz w:val="18"/>
                 <w:szCs w:val="21"/>
               </w:rPr>
-              <w:lastRenderedPageBreak/>
               <w:t>8</w:t>
             </w:r>
           </w:p>
@@ -12840,6 +14223,7 @@
                 <w:sz w:val="18"/>
                 <w:szCs w:val="21"/>
               </w:rPr>
+              <w:lastRenderedPageBreak/>
               <w:t>9</w:t>
             </w:r>
           </w:p>
@@ -13965,7 +15349,7 @@
           <w:sz w:val="44"/>
         </w:rPr>
       </w:pPr>
-      <w:bookmarkStart w:id="30" w:name="_Toc347092948"/>
+      <w:bookmarkStart w:id="32" w:name="_Toc347092948"/>
       <w:r>
         <w:rPr>
           <w:rStyle w:val="SoDAField"/>
@@ -13975,7 +15359,7 @@
         </w:rPr>
         <w:t>附录</w:t>
       </w:r>
-      <w:bookmarkEnd w:id="30"/>
+      <w:bookmarkEnd w:id="32"/>
     </w:p>
     <w:p>
       <w:pPr>
@@ -14270,7 +15654,7 @@
         <w:noProof/>
         <w:szCs w:val="21"/>
       </w:rPr>
-      <w:t>3</w:t>
+      <w:t>5</w:t>
     </w:r>
     <w:r>
       <w:rPr>
@@ -18054,7 +19438,7 @@
         <a:sysClr val="windowText" lastClr="000000"/>
       </a:dk1>
       <a:lt1>
-        <a:sysClr val="window" lastClr="64BE64"/>
+        <a:sysClr val="window" lastClr="4AAE78"/>
       </a:lt1>
       <a:dk2>
         <a:srgbClr val="1F497D"/>

</xml_diff>

<commit_message>
configure access URLs path to all module
</commit_message>
<xml_diff>
--- a/car-document/车辆租赁信息管理系统计划书.docx
+++ b/car-document/车辆租赁信息管理系统计划书.docx
@@ -3026,9 +3026,8 @@
           <w:sz w:val="21"/>
           <w:szCs w:val="21"/>
         </w:rPr>
-        <w:t>因此</w:t>
-      </w:r>
-      <w:proofErr w:type="gramStart"/>
+        <w:t>因此花瓣网提供的是，重新链接</w:t>
+      </w:r>
       <w:r>
         <w:rPr>
           <w:rFonts w:ascii="Courier New" w:hAnsi="Courier New" w:hint="eastAsia"/>
@@ -3036,9 +3035,8 @@
           <w:sz w:val="21"/>
           <w:szCs w:val="21"/>
         </w:rPr>
-        <w:t>花瓣网</w:t>
-      </w:r>
-      <w:proofErr w:type="gramEnd"/>
+        <w:t>/</w:t>
+      </w:r>
       <w:r>
         <w:rPr>
           <w:rFonts w:ascii="Courier New" w:hAnsi="Courier New" w:hint="eastAsia"/>
@@ -3046,7 +3044,7 @@
           <w:sz w:val="21"/>
           <w:szCs w:val="21"/>
         </w:rPr>
-        <w:t>提供的是，重新链接</w:t>
+        <w:t>收藏</w:t>
       </w:r>
       <w:r>
         <w:rPr>
@@ -3064,7 +3062,7 @@
           <w:sz w:val="21"/>
           <w:szCs w:val="21"/>
         </w:rPr>
-        <w:t>收藏</w:t>
+        <w:t>整理</w:t>
       </w:r>
       <w:r>
         <w:rPr>
@@ -3082,7 +3080,7 @@
           <w:sz w:val="21"/>
           <w:szCs w:val="21"/>
         </w:rPr>
-        <w:t>整理</w:t>
+        <w:t>分享你所感兴趣的事物。</w:t>
       </w:r>
       <w:r>
         <w:rPr>
@@ -3091,8 +3089,20 @@
           <w:sz w:val="21"/>
           <w:szCs w:val="21"/>
         </w:rPr>
-        <w:t>/</w:t>
-      </w:r>
+        <w:t>这种链接起来信息采用一种叫“画板”的方式进行组织。用户把喜欢的图片采集到画板，这个过程就像我们把感兴趣的内容贴到墙板上去一样，同时在布局上很形象地采用了瀑布流的表现形式，这种方式，本身视觉冲击力很强，也给用户很强的浏览体验。</w:t>
+      </w:r>
+    </w:p>
+    <w:p>
+      <w:pPr>
+        <w:spacing w:line="360" w:lineRule="auto"/>
+        <w:ind w:firstLineChars="200" w:firstLine="420"/>
+        <w:rPr>
+          <w:rFonts w:ascii="Courier New" w:hAnsi="Courier New"/>
+          <w:color w:val="FF0000"/>
+          <w:sz w:val="21"/>
+          <w:szCs w:val="21"/>
+        </w:rPr>
+      </w:pPr>
       <w:r>
         <w:rPr>
           <w:rFonts w:ascii="Courier New" w:hAnsi="Courier New" w:hint="eastAsia"/>
@@ -3100,7 +3110,7 @@
           <w:sz w:val="21"/>
           <w:szCs w:val="21"/>
         </w:rPr>
-        <w:t>分享你所感兴趣的事物。</w:t>
+        <w:t>以上是</w:t>
       </w:r>
       <w:r>
         <w:rPr>
@@ -3109,60 +3119,8 @@
           <w:sz w:val="21"/>
           <w:szCs w:val="21"/>
         </w:rPr>
-        <w:t>这种链接起来信息采用一种叫“画板”的方式进行组织。用户把喜欢的图片采集到画板，这个过程就像我们把感兴趣的内容贴到墙板上去一样，同时在布局上</w:t>
-      </w:r>
-      <w:proofErr w:type="gramStart"/>
-      <w:r>
-        <w:rPr>
-          <w:rFonts w:ascii="Courier New" w:hAnsi="Courier New" w:hint="eastAsia"/>
-          <w:color w:val="FF0000"/>
-          <w:sz w:val="21"/>
-          <w:szCs w:val="21"/>
-        </w:rPr>
-        <w:t>很</w:t>
-      </w:r>
-      <w:proofErr w:type="gramEnd"/>
-      <w:r>
-        <w:rPr>
-          <w:rFonts w:ascii="Courier New" w:hAnsi="Courier New" w:hint="eastAsia"/>
-          <w:color w:val="FF0000"/>
-          <w:sz w:val="21"/>
-          <w:szCs w:val="21"/>
-        </w:rPr>
-        <w:t>形象地采用了瀑布流的表现形式，这种方式，本身视觉冲击力很强，也给用户很强的浏览体验。</w:t>
-      </w:r>
-    </w:p>
-    <w:p>
-      <w:pPr>
-        <w:spacing w:line="360" w:lineRule="auto"/>
-        <w:ind w:firstLineChars="200" w:firstLine="420"/>
-        <w:rPr>
-          <w:rFonts w:ascii="Courier New" w:hAnsi="Courier New"/>
-          <w:color w:val="FF0000"/>
-          <w:sz w:val="21"/>
-          <w:szCs w:val="21"/>
-        </w:rPr>
-      </w:pPr>
-      <w:r>
-        <w:rPr>
-          <w:rFonts w:ascii="Courier New" w:hAnsi="Courier New" w:hint="eastAsia"/>
-          <w:color w:val="FF0000"/>
-          <w:sz w:val="21"/>
-          <w:szCs w:val="21"/>
-        </w:rPr>
-        <w:t>以上是</w:t>
-      </w:r>
-      <w:proofErr w:type="spellStart"/>
-      <w:r>
-        <w:rPr>
-          <w:rFonts w:ascii="Courier New" w:hAnsi="Courier New" w:hint="eastAsia"/>
-          <w:color w:val="FF0000"/>
-          <w:sz w:val="21"/>
-          <w:szCs w:val="21"/>
-        </w:rPr>
         <w:t>Pinterest</w:t>
       </w:r>
-      <w:proofErr w:type="spellEnd"/>
       <w:r>
         <w:rPr>
           <w:rFonts w:ascii="Courier New" w:hAnsi="Courier New" w:hint="eastAsia"/>
@@ -5205,14 +5163,12 @@
         </w:rPr>
         <w:t>（</w:t>
       </w:r>
-      <w:proofErr w:type="spellStart"/>
       <w:r>
         <w:rPr>
           <w:rFonts w:hint="eastAsia"/>
         </w:rPr>
         <w:t>huhuo</w:t>
       </w:r>
-      <w:proofErr w:type="spellEnd"/>
       <w:r>
         <w:rPr>
           <w:rFonts w:hint="eastAsia"/>
@@ -5236,7 +5192,7 @@
         <w:spacing w:line="360" w:lineRule="auto"/>
         <w:ind w:firstLineChars="200" w:firstLine="420"/>
         <w:rPr>
-          <w:rFonts w:ascii="Courier New" w:hAnsi="Courier New" w:hint="eastAsia"/>
+          <w:rFonts w:ascii="Courier New" w:hAnsi="Courier New"/>
           <w:sz w:val="21"/>
           <w:szCs w:val="21"/>
         </w:rPr>
@@ -5445,17 +5401,490 @@
         <w:spacing w:line="360" w:lineRule="auto"/>
         <w:ind w:firstLineChars="200" w:firstLine="420"/>
         <w:rPr>
+          <w:rFonts w:ascii="Courier New" w:hAnsi="Courier New"/>
+          <w:sz w:val="21"/>
+          <w:szCs w:val="21"/>
+        </w:rPr>
+      </w:pPr>
+      <w:r>
+        <w:rPr>
           <w:rFonts w:ascii="Courier New" w:hAnsi="Courier New" w:hint="eastAsia"/>
           <w:sz w:val="21"/>
           <w:szCs w:val="21"/>
         </w:rPr>
-      </w:pPr>
+        <w:t>该模块</w:t>
+      </w:r>
       <w:r>
         <w:rPr>
           <w:rFonts w:ascii="Courier New" w:hAnsi="Courier New" w:hint="eastAsia"/>
           <w:sz w:val="21"/>
           <w:szCs w:val="21"/>
         </w:rPr>
+        <w:t>致力于为商家提供</w:t>
+      </w:r>
+      <w:r>
+        <w:rPr>
+          <w:rFonts w:ascii="Courier New" w:hAnsi="Courier New" w:hint="eastAsia"/>
+          <w:sz w:val="21"/>
+          <w:szCs w:val="21"/>
+        </w:rPr>
+        <w:t>诸如车辆实时位置查询、</w:t>
+      </w:r>
+      <w:r>
+        <w:rPr>
+          <w:rFonts w:ascii="Courier New" w:hAnsi="Courier New" w:hint="eastAsia"/>
+          <w:sz w:val="21"/>
+          <w:szCs w:val="21"/>
+        </w:rPr>
+        <w:t>服务</w:t>
+      </w:r>
+      <w:r>
+        <w:rPr>
+          <w:rFonts w:ascii="Courier New" w:hAnsi="Courier New" w:hint="eastAsia"/>
+          <w:sz w:val="21"/>
+          <w:szCs w:val="21"/>
+        </w:rPr>
+        <w:t>中</w:t>
+      </w:r>
+      <w:r>
+        <w:rPr>
+          <w:rFonts w:ascii="Courier New" w:hAnsi="Courier New" w:hint="eastAsia"/>
+          <w:sz w:val="21"/>
+          <w:szCs w:val="21"/>
+        </w:rPr>
+        <w:t>车辆</w:t>
+      </w:r>
+      <w:r>
+        <w:rPr>
+          <w:rFonts w:ascii="Courier New" w:hAnsi="Courier New" w:hint="eastAsia"/>
+          <w:sz w:val="21"/>
+          <w:szCs w:val="21"/>
+        </w:rPr>
+        <w:t>地图</w:t>
+      </w:r>
+      <w:r>
+        <w:rPr>
+          <w:rFonts w:ascii="Courier New" w:hAnsi="Courier New" w:hint="eastAsia"/>
+          <w:sz w:val="21"/>
+          <w:szCs w:val="21"/>
+        </w:rPr>
+        <w:t>分布、闲置车辆</w:t>
+      </w:r>
+      <w:r>
+        <w:rPr>
+          <w:rFonts w:ascii="Courier New" w:hAnsi="Courier New" w:hint="eastAsia"/>
+          <w:sz w:val="21"/>
+          <w:szCs w:val="21"/>
+        </w:rPr>
+        <w:t>地图</w:t>
+      </w:r>
+      <w:r>
+        <w:rPr>
+          <w:rFonts w:ascii="Courier New" w:hAnsi="Courier New" w:hint="eastAsia"/>
+          <w:sz w:val="21"/>
+          <w:szCs w:val="21"/>
+        </w:rPr>
+        <w:t>分布</w:t>
+      </w:r>
+      <w:r>
+        <w:rPr>
+          <w:rFonts w:ascii="Courier New" w:hAnsi="Courier New" w:hint="eastAsia"/>
+          <w:sz w:val="21"/>
+          <w:szCs w:val="21"/>
+        </w:rPr>
+        <w:t>，车辆远程停用、</w:t>
+      </w:r>
+      <w:r>
+        <w:rPr>
+          <w:rFonts w:ascii="Courier New" w:hAnsi="Courier New" w:hint="eastAsia"/>
+          <w:sz w:val="21"/>
+          <w:szCs w:val="21"/>
+        </w:rPr>
+        <w:t>车辆远程报警、车辆远程解锁等日常运营功能。</w:t>
+      </w:r>
+      <w:r>
+        <w:rPr>
+          <w:rFonts w:ascii="Courier New" w:hAnsi="Courier New" w:hint="eastAsia"/>
+          <w:color w:val="FF0000"/>
+          <w:sz w:val="21"/>
+          <w:szCs w:val="21"/>
+        </w:rPr>
+        <w:t>（考虑是否放到车辆管理模块？？？）</w:t>
+      </w:r>
+    </w:p>
+    <w:p>
+      <w:pPr>
+        <w:spacing w:line="360" w:lineRule="auto"/>
+        <w:ind w:firstLineChars="200" w:firstLine="420"/>
+        <w:rPr>
+          <w:rFonts w:ascii="Courier New" w:hAnsi="Courier New"/>
+          <w:sz w:val="21"/>
+          <w:szCs w:val="21"/>
+        </w:rPr>
+      </w:pPr>
+    </w:p>
+    <w:p>
+      <w:pPr>
+        <w:spacing w:line="360" w:lineRule="auto"/>
+        <w:ind w:firstLineChars="200" w:firstLine="420"/>
+        <w:rPr>
+          <w:rFonts w:ascii="Courier New" w:hAnsi="Courier New"/>
+          <w:sz w:val="21"/>
+          <w:szCs w:val="21"/>
+        </w:rPr>
+      </w:pPr>
+    </w:p>
+    <w:p>
+      <w:pPr>
+        <w:spacing w:line="360" w:lineRule="auto"/>
+        <w:ind w:firstLineChars="200" w:firstLine="420"/>
+        <w:rPr>
+          <w:rFonts w:ascii="Courier New" w:hAnsi="Courier New"/>
+          <w:sz w:val="21"/>
+          <w:szCs w:val="21"/>
+        </w:rPr>
+      </w:pPr>
+    </w:p>
+    <w:p>
+      <w:pPr>
+        <w:spacing w:line="360" w:lineRule="auto"/>
+        <w:ind w:firstLineChars="200" w:firstLine="420"/>
+        <w:rPr>
+          <w:rFonts w:ascii="Courier New" w:hAnsi="Courier New"/>
+          <w:sz w:val="21"/>
+          <w:szCs w:val="21"/>
+        </w:rPr>
+      </w:pPr>
+    </w:p>
+    <w:p>
+      <w:pPr>
+        <w:spacing w:line="360" w:lineRule="auto"/>
+        <w:ind w:firstLineChars="200" w:firstLine="420"/>
+        <w:rPr>
+          <w:rFonts w:ascii="Courier New" w:hAnsi="Courier New"/>
+          <w:sz w:val="21"/>
+          <w:szCs w:val="21"/>
+        </w:rPr>
+      </w:pPr>
+    </w:p>
+    <w:p>
+      <w:pPr>
+        <w:pStyle w:val="4"/>
+      </w:pPr>
+      <w:bookmarkStart w:id="20" w:name="OLE_LINK7"/>
+      <w:bookmarkStart w:id="21" w:name="OLE_LINK8"/>
+      <w:r>
+        <w:rPr>
+          <w:rFonts w:hint="eastAsia"/>
+        </w:rPr>
+        <w:t>短信</w:t>
+      </w:r>
+      <w:r>
+        <w:rPr>
+          <w:rFonts w:hint="eastAsia"/>
+        </w:rPr>
+        <w:t>发布服务</w:t>
+      </w:r>
+    </w:p>
+    <w:bookmarkEnd w:id="20"/>
+    <w:bookmarkEnd w:id="21"/>
+    <w:p>
+      <w:pPr>
+        <w:spacing w:line="360" w:lineRule="auto"/>
+        <w:ind w:firstLineChars="200" w:firstLine="420"/>
+        <w:rPr>
+          <w:rFonts w:ascii="Courier New" w:hAnsi="Courier New"/>
+          <w:sz w:val="21"/>
+          <w:szCs w:val="21"/>
+        </w:rPr>
+      </w:pPr>
+    </w:p>
+    <w:p>
+      <w:pPr>
+        <w:spacing w:line="360" w:lineRule="auto"/>
+        <w:ind w:firstLineChars="200" w:firstLine="420"/>
+        <w:rPr>
+          <w:rFonts w:ascii="Courier New" w:hAnsi="Courier New"/>
+          <w:sz w:val="21"/>
+          <w:szCs w:val="21"/>
+        </w:rPr>
+      </w:pPr>
+      <w:r>
+        <w:rPr>
+          <w:rFonts w:ascii="Courier New" w:hAnsi="Courier New" w:hint="eastAsia"/>
+          <w:sz w:val="21"/>
+          <w:szCs w:val="21"/>
+        </w:rPr>
+        <w:t>该模块致力于</w:t>
+      </w:r>
+      <w:r>
+        <w:rPr>
+          <w:rFonts w:ascii="Courier New" w:hAnsi="Courier New" w:hint="eastAsia"/>
+          <w:sz w:val="21"/>
+          <w:szCs w:val="21"/>
+        </w:rPr>
+        <w:t>为</w:t>
+      </w:r>
+      <w:r>
+        <w:rPr>
+          <w:rFonts w:ascii="Courier New" w:hAnsi="Courier New" w:hint="eastAsia"/>
+          <w:sz w:val="21"/>
+          <w:szCs w:val="21"/>
+        </w:rPr>
+        <w:t>商家</w:t>
+      </w:r>
+      <w:r>
+        <w:rPr>
+          <w:rFonts w:ascii="Courier New" w:hAnsi="Courier New" w:hint="eastAsia"/>
+          <w:sz w:val="21"/>
+          <w:szCs w:val="21"/>
+        </w:rPr>
+        <w:t>提供</w:t>
+      </w:r>
+      <w:r>
+        <w:rPr>
+          <w:rFonts w:ascii="Courier New" w:hAnsi="Courier New" w:hint="eastAsia"/>
+          <w:sz w:val="21"/>
+          <w:szCs w:val="21"/>
+        </w:rPr>
+        <w:t>便捷、高效的</w:t>
+      </w:r>
+      <w:r>
+        <w:rPr>
+          <w:rFonts w:ascii="Courier New" w:hAnsi="Courier New" w:hint="eastAsia"/>
+          <w:sz w:val="21"/>
+          <w:szCs w:val="21"/>
+        </w:rPr>
+        <w:t>用户营销渠道</w:t>
+      </w:r>
+      <w:r>
+        <w:rPr>
+          <w:rFonts w:ascii="Courier New" w:hAnsi="Courier New" w:hint="eastAsia"/>
+          <w:sz w:val="21"/>
+          <w:szCs w:val="21"/>
+        </w:rPr>
+        <w:t>服务</w:t>
+      </w:r>
+      <w:r>
+        <w:rPr>
+          <w:rFonts w:ascii="Courier New" w:hAnsi="Courier New" w:hint="eastAsia"/>
+          <w:sz w:val="21"/>
+          <w:szCs w:val="21"/>
+        </w:rPr>
+        <w:t>，</w:t>
+      </w:r>
+      <w:r>
+        <w:rPr>
+          <w:rFonts w:ascii="Courier New" w:hAnsi="Courier New" w:hint="eastAsia"/>
+          <w:sz w:val="21"/>
+          <w:szCs w:val="21"/>
+        </w:rPr>
+        <w:t>通过该模块，商家可以定时、实时给客户发送商家的</w:t>
+      </w:r>
+      <w:r>
+        <w:rPr>
+          <w:rFonts w:ascii="Courier New" w:hAnsi="Courier New" w:hint="eastAsia"/>
+          <w:sz w:val="21"/>
+          <w:szCs w:val="21"/>
+        </w:rPr>
+        <w:t>促销活动、会员优惠服务、</w:t>
+      </w:r>
+      <w:r>
+        <w:rPr>
+          <w:rFonts w:ascii="Courier New" w:hAnsi="Courier New" w:hint="eastAsia"/>
+          <w:sz w:val="21"/>
+          <w:szCs w:val="21"/>
+        </w:rPr>
+        <w:t>租赁</w:t>
+      </w:r>
+      <w:r>
+        <w:rPr>
+          <w:rFonts w:ascii="Courier New" w:hAnsi="Courier New" w:hint="eastAsia"/>
+          <w:sz w:val="21"/>
+          <w:szCs w:val="21"/>
+        </w:rPr>
+        <w:t>套餐，以及</w:t>
+      </w:r>
+      <w:r>
+        <w:rPr>
+          <w:rFonts w:ascii="Courier New" w:hAnsi="Courier New" w:hint="eastAsia"/>
+          <w:sz w:val="21"/>
+          <w:szCs w:val="21"/>
+        </w:rPr>
+        <w:t>会员卡余额、租赁截止</w:t>
+      </w:r>
+      <w:r>
+        <w:rPr>
+          <w:rFonts w:ascii="Courier New" w:hAnsi="Courier New" w:hint="eastAsia"/>
+          <w:sz w:val="21"/>
+          <w:szCs w:val="21"/>
+        </w:rPr>
+        <w:t>日期</w:t>
+      </w:r>
+      <w:r>
+        <w:rPr>
+          <w:rFonts w:ascii="Courier New" w:hAnsi="Courier New" w:hint="eastAsia"/>
+          <w:sz w:val="21"/>
+          <w:szCs w:val="21"/>
+        </w:rPr>
+        <w:t>提醒</w:t>
+      </w:r>
+      <w:r>
+        <w:rPr>
+          <w:rFonts w:ascii="Courier New" w:hAnsi="Courier New" w:hint="eastAsia"/>
+          <w:sz w:val="21"/>
+          <w:szCs w:val="21"/>
+        </w:rPr>
+        <w:t>通知等信息，</w:t>
+      </w:r>
+      <w:r>
+        <w:rPr>
+          <w:rFonts w:ascii="Courier New" w:hAnsi="Courier New" w:hint="eastAsia"/>
+          <w:sz w:val="21"/>
+          <w:szCs w:val="21"/>
+        </w:rPr>
+        <w:t>帮助商家</w:t>
+      </w:r>
+      <w:r>
+        <w:rPr>
+          <w:rFonts w:ascii="Courier New" w:hAnsi="Courier New" w:hint="eastAsia"/>
+          <w:sz w:val="21"/>
+          <w:szCs w:val="21"/>
+        </w:rPr>
+        <w:t>开拓新业务，推广新产品，</w:t>
+      </w:r>
+      <w:r>
+        <w:rPr>
+          <w:rFonts w:ascii="Courier New" w:hAnsi="Courier New" w:hint="eastAsia"/>
+          <w:sz w:val="21"/>
+          <w:szCs w:val="21"/>
+        </w:rPr>
+        <w:t>提升运营服务的</w:t>
+      </w:r>
+      <w:r>
+        <w:rPr>
+          <w:rFonts w:ascii="Courier New" w:hAnsi="Courier New" w:hint="eastAsia"/>
+          <w:sz w:val="21"/>
+          <w:szCs w:val="21"/>
+        </w:rPr>
+        <w:t>质量和</w:t>
+      </w:r>
+      <w:r>
+        <w:rPr>
+          <w:rFonts w:ascii="Courier New" w:hAnsi="Courier New" w:hint="eastAsia"/>
+          <w:sz w:val="21"/>
+          <w:szCs w:val="21"/>
+        </w:rPr>
+        <w:t>客户的</w:t>
+      </w:r>
+      <w:r>
+        <w:rPr>
+          <w:rFonts w:ascii="Courier New" w:hAnsi="Courier New" w:hint="eastAsia"/>
+          <w:sz w:val="21"/>
+          <w:szCs w:val="21"/>
+        </w:rPr>
+        <w:t>满意度。</w:t>
+      </w:r>
+    </w:p>
+    <w:p>
+      <w:pPr>
+        <w:spacing w:line="360" w:lineRule="auto"/>
+        <w:ind w:firstLineChars="200" w:firstLine="420"/>
+        <w:rPr>
+          <w:rFonts w:ascii="Courier New" w:hAnsi="Courier New"/>
+          <w:sz w:val="21"/>
+          <w:szCs w:val="21"/>
+        </w:rPr>
+      </w:pPr>
+    </w:p>
+    <w:p>
+      <w:pPr>
+        <w:spacing w:line="360" w:lineRule="auto"/>
+        <w:ind w:firstLineChars="200" w:firstLine="420"/>
+        <w:rPr>
+          <w:rFonts w:ascii="Courier New" w:hAnsi="Courier New"/>
+          <w:sz w:val="21"/>
+          <w:szCs w:val="21"/>
+        </w:rPr>
+      </w:pPr>
+    </w:p>
+    <w:p>
+      <w:pPr>
+        <w:spacing w:line="360" w:lineRule="auto"/>
+        <w:ind w:firstLineChars="200" w:firstLine="420"/>
+        <w:rPr>
+          <w:rFonts w:ascii="Courier New" w:hAnsi="Courier New"/>
+          <w:sz w:val="21"/>
+          <w:szCs w:val="21"/>
+        </w:rPr>
+      </w:pPr>
+    </w:p>
+    <w:p>
+      <w:pPr>
+        <w:spacing w:line="360" w:lineRule="auto"/>
+        <w:ind w:firstLineChars="200" w:firstLine="420"/>
+        <w:rPr>
+          <w:rFonts w:ascii="Courier New" w:hAnsi="Courier New"/>
+          <w:sz w:val="21"/>
+          <w:szCs w:val="21"/>
+        </w:rPr>
+      </w:pPr>
+    </w:p>
+    <w:p>
+      <w:pPr>
+        <w:spacing w:line="360" w:lineRule="auto"/>
+        <w:ind w:firstLineChars="200" w:firstLine="420"/>
+        <w:rPr>
+          <w:rFonts w:ascii="Courier New" w:hAnsi="Courier New"/>
+          <w:sz w:val="21"/>
+          <w:szCs w:val="21"/>
+        </w:rPr>
+      </w:pPr>
+    </w:p>
+    <w:p>
+      <w:pPr>
+        <w:pStyle w:val="4"/>
+      </w:pPr>
+      <w:r>
+        <w:rPr>
+          <w:rFonts w:hint="eastAsia"/>
+        </w:rPr>
+        <w:t>移动终端</w:t>
+      </w:r>
+      <w:r>
+        <w:rPr>
+          <w:rFonts w:hint="eastAsia"/>
+        </w:rPr>
+        <w:t>服务</w:t>
+      </w:r>
+    </w:p>
+    <w:p>
+      <w:pPr>
+        <w:spacing w:line="360" w:lineRule="auto"/>
+        <w:ind w:firstLineChars="200" w:firstLine="420"/>
+        <w:rPr>
+          <w:rFonts w:ascii="Courier New" w:hAnsi="Courier New"/>
+          <w:sz w:val="21"/>
+          <w:szCs w:val="21"/>
+        </w:rPr>
+      </w:pPr>
+    </w:p>
+    <w:p>
+      <w:pPr>
+        <w:spacing w:line="360" w:lineRule="auto"/>
+        <w:ind w:firstLineChars="200" w:firstLine="420"/>
+        <w:rPr>
+          <w:rFonts w:ascii="Courier New" w:hAnsi="Courier New"/>
+          <w:sz w:val="21"/>
+          <w:szCs w:val="21"/>
+        </w:rPr>
+      </w:pPr>
+      <w:r>
+        <w:rPr>
+          <w:rFonts w:ascii="Courier New" w:hAnsi="Courier New" w:hint="eastAsia"/>
+          <w:sz w:val="21"/>
+          <w:szCs w:val="21"/>
+        </w:rPr>
         <w:t>该模块</w:t>
       </w:r>
       <w:r>
@@ -5464,7 +5893,7 @@
           <w:sz w:val="21"/>
           <w:szCs w:val="21"/>
         </w:rPr>
-        <w:t>致力于为商家提供</w:t>
+        <w:t>致力于</w:t>
       </w:r>
       <w:r>
         <w:rPr>
@@ -5472,7 +5901,7 @@
           <w:sz w:val="21"/>
           <w:szCs w:val="21"/>
         </w:rPr>
-        <w:t>诸如车辆实时位置查询、</w:t>
+        <w:t>将传统的后台管理系统与现今</w:t>
       </w:r>
       <w:r>
         <w:rPr>
@@ -5480,7 +5909,7 @@
           <w:sz w:val="21"/>
           <w:szCs w:val="21"/>
         </w:rPr>
-        <w:t>服务</w:t>
+        <w:t>方兴未艾的移动移动互联网技术紧密地结合，为</w:t>
       </w:r>
       <w:r>
         <w:rPr>
@@ -5488,7 +5917,7 @@
           <w:sz w:val="21"/>
           <w:szCs w:val="21"/>
         </w:rPr>
-        <w:t>中</w:t>
+        <w:t>商家</w:t>
       </w:r>
       <w:r>
         <w:rPr>
@@ -5496,7 +5925,7 @@
           <w:sz w:val="21"/>
           <w:szCs w:val="21"/>
         </w:rPr>
-        <w:t>车辆</w:t>
+        <w:t>提供一个在时间、</w:t>
       </w:r>
       <w:r>
         <w:rPr>
@@ -5504,7 +5933,7 @@
           <w:sz w:val="21"/>
           <w:szCs w:val="21"/>
         </w:rPr>
-        <w:t>地图</w:t>
+        <w:t>空间上都</w:t>
       </w:r>
       <w:r>
         <w:rPr>
@@ -5512,7 +5941,7 @@
           <w:sz w:val="21"/>
           <w:szCs w:val="21"/>
         </w:rPr>
-        <w:t>分布、闲置车辆</w:t>
+        <w:t>能与客户紧密连接的渠道</w:t>
       </w:r>
       <w:r>
         <w:rPr>
@@ -5520,7 +5949,7 @@
           <w:sz w:val="21"/>
           <w:szCs w:val="21"/>
         </w:rPr>
-        <w:t>地图</w:t>
+        <w:t>，</w:t>
       </w:r>
       <w:r>
         <w:rPr>
@@ -5528,7 +5957,7 @@
           <w:sz w:val="21"/>
           <w:szCs w:val="21"/>
         </w:rPr>
-        <w:t>分布</w:t>
+        <w:t>为商家的运营活动提供一种</w:t>
       </w:r>
       <w:r>
         <w:rPr>
@@ -5536,7 +5965,7 @@
           <w:sz w:val="21"/>
           <w:szCs w:val="21"/>
         </w:rPr>
-        <w:t>，车辆远程停用、</w:t>
+        <w:t>全方位，一体化的管理方式</w:t>
       </w:r>
       <w:r>
         <w:rPr>
@@ -5544,96 +5973,421 @@
           <w:sz w:val="21"/>
           <w:szCs w:val="21"/>
         </w:rPr>
-        <w:t>车辆远程报警、车辆远程解锁等日常运营功能。</w:t>
+        <w:t>，</w:t>
       </w:r>
       <w:r>
         <w:rPr>
           <w:rFonts w:ascii="Courier New" w:hAnsi="Courier New" w:hint="eastAsia"/>
-          <w:color w:val="FF0000"/>
-          <w:sz w:val="21"/>
-          <w:szCs w:val="21"/>
-        </w:rPr>
-        <w:t>（考虑是否放到车辆管理模块？？？）</w:t>
-      </w:r>
-    </w:p>
-    <w:p>
-      <w:pPr>
-        <w:spacing w:line="360" w:lineRule="auto"/>
-        <w:ind w:firstLineChars="200" w:firstLine="420"/>
+          <w:sz w:val="21"/>
+          <w:szCs w:val="21"/>
+        </w:rPr>
+        <w:t>本模块的功能</w:t>
+      </w:r>
+      <w:r>
         <w:rPr>
           <w:rFonts w:ascii="Courier New" w:hAnsi="Courier New" w:hint="eastAsia"/>
           <w:sz w:val="21"/>
           <w:szCs w:val="21"/>
         </w:rPr>
-      </w:pPr>
-      <w:bookmarkStart w:id="20" w:name="_GoBack"/>
-      <w:bookmarkEnd w:id="20"/>
-    </w:p>
-    <w:p>
-      <w:pPr>
-        <w:spacing w:line="360" w:lineRule="auto"/>
-        <w:ind w:firstLineChars="200" w:firstLine="420"/>
-        <w:rPr>
-          <w:rFonts w:ascii="Courier New" w:hAnsi="Courier New"/>
-          <w:sz w:val="21"/>
-          <w:szCs w:val="21"/>
-        </w:rPr>
-      </w:pPr>
-    </w:p>
-    <w:p>
-      <w:pPr>
-        <w:spacing w:line="360" w:lineRule="auto"/>
-        <w:ind w:firstLineChars="200" w:firstLine="420"/>
-        <w:rPr>
-          <w:rFonts w:ascii="Courier New" w:hAnsi="Courier New"/>
-          <w:sz w:val="21"/>
-          <w:szCs w:val="21"/>
-        </w:rPr>
-      </w:pPr>
-    </w:p>
-    <w:p>
-      <w:pPr>
-        <w:spacing w:line="360" w:lineRule="auto"/>
-        <w:ind w:firstLineChars="200" w:firstLine="420"/>
+        <w:t>是</w:t>
+      </w:r>
+      <w:r>
         <w:rPr>
           <w:rFonts w:ascii="Courier New" w:hAnsi="Courier New" w:hint="eastAsia"/>
           <w:sz w:val="21"/>
           <w:szCs w:val="21"/>
         </w:rPr>
-      </w:pPr>
-    </w:p>
-    <w:p>
-      <w:pPr>
-        <w:spacing w:line="360" w:lineRule="auto"/>
-        <w:ind w:firstLineChars="200" w:firstLine="420"/>
+        <w:t>建立在</w:t>
+      </w:r>
+      <w:r>
         <w:rPr>
           <w:rFonts w:ascii="Courier New" w:hAnsi="Courier New" w:hint="eastAsia"/>
           <w:sz w:val="21"/>
           <w:szCs w:val="21"/>
         </w:rPr>
+        <w:t>“短信发布服务”的</w:t>
+      </w:r>
+      <w:r>
+        <w:rPr>
+          <w:rFonts w:ascii="Courier New" w:hAnsi="Courier New" w:hint="eastAsia"/>
+          <w:sz w:val="21"/>
+          <w:szCs w:val="21"/>
+        </w:rPr>
+        <w:t>基础之上，但是又区别与“短信发布服务”，后者比前者无论是在功能、</w:t>
+      </w:r>
+      <w:r>
+        <w:rPr>
+          <w:rFonts w:ascii="Courier New" w:hAnsi="Courier New" w:hint="eastAsia"/>
+          <w:sz w:val="21"/>
+          <w:szCs w:val="21"/>
+        </w:rPr>
+        <w:t>形式和用户体验上，都有着本质的提升</w:t>
+      </w:r>
+      <w:r>
+        <w:rPr>
+          <w:rFonts w:ascii="Courier New" w:hAnsi="Courier New" w:hint="eastAsia"/>
+          <w:sz w:val="21"/>
+          <w:szCs w:val="21"/>
+        </w:rPr>
+        <w:t>，</w:t>
+      </w:r>
+      <w:r>
+        <w:rPr>
+          <w:rFonts w:ascii="Courier New" w:hAnsi="Courier New" w:hint="eastAsia"/>
+          <w:sz w:val="21"/>
+          <w:szCs w:val="21"/>
+        </w:rPr>
+        <w:t>同时，作为</w:t>
+      </w:r>
+      <w:r>
+        <w:rPr>
+          <w:rFonts w:ascii="Courier New" w:hAnsi="Courier New" w:hint="eastAsia"/>
+          <w:sz w:val="21"/>
+          <w:szCs w:val="21"/>
+        </w:rPr>
+        <w:t>公司</w:t>
+      </w:r>
+      <w:r>
+        <w:rPr>
+          <w:rFonts w:ascii="Courier New" w:hAnsi="Courier New" w:hint="eastAsia"/>
+          <w:sz w:val="21"/>
+          <w:szCs w:val="21"/>
+        </w:rPr>
+        <w:t>区别于其他传统汽车租赁系统</w:t>
+      </w:r>
+      <w:r>
+        <w:rPr>
+          <w:rFonts w:ascii="Courier New" w:hAnsi="Courier New" w:hint="eastAsia"/>
+          <w:sz w:val="21"/>
+          <w:szCs w:val="21"/>
+        </w:rPr>
+        <w:t>的</w:t>
+      </w:r>
+      <w:r>
+        <w:rPr>
+          <w:rFonts w:ascii="Courier New" w:hAnsi="Courier New" w:hint="eastAsia"/>
+          <w:sz w:val="21"/>
+          <w:szCs w:val="21"/>
+        </w:rPr>
+        <w:t>特色服务，</w:t>
+      </w:r>
+      <w:r>
+        <w:rPr>
+          <w:rFonts w:ascii="Courier New" w:hAnsi="Courier New" w:hint="eastAsia"/>
+          <w:sz w:val="21"/>
+          <w:szCs w:val="21"/>
+        </w:rPr>
+        <w:t>该模块承载</w:t>
+      </w:r>
+      <w:r>
+        <w:rPr>
+          <w:rFonts w:ascii="Courier New" w:hAnsi="Courier New" w:hint="eastAsia"/>
+          <w:sz w:val="21"/>
+          <w:szCs w:val="21"/>
+        </w:rPr>
+        <w:t>了公司未来的发展潜力。。。。。。。。</w:t>
+      </w:r>
+    </w:p>
+    <w:p>
+      <w:pPr>
+        <w:spacing w:line="360" w:lineRule="auto"/>
+        <w:ind w:firstLineChars="200" w:firstLine="420"/>
+        <w:rPr>
+          <w:rFonts w:ascii="Courier New" w:hAnsi="Courier New"/>
+          <w:sz w:val="21"/>
+          <w:szCs w:val="21"/>
+        </w:rPr>
+      </w:pPr>
+    </w:p>
+    <w:p>
+      <w:pPr>
+        <w:spacing w:line="360" w:lineRule="auto"/>
+        <w:ind w:firstLineChars="200" w:firstLine="420"/>
+        <w:rPr>
+          <w:rFonts w:ascii="Courier New" w:hAnsi="Courier New"/>
+          <w:sz w:val="21"/>
+          <w:szCs w:val="21"/>
+        </w:rPr>
+      </w:pPr>
+      <w:r>
+        <w:rPr>
+          <w:rFonts w:ascii="Courier New" w:hAnsi="Courier New" w:hint="eastAsia"/>
+          <w:sz w:val="21"/>
+          <w:szCs w:val="21"/>
+        </w:rPr>
+        <w:t>公司后期会根据</w:t>
+      </w:r>
+      <w:r>
+        <w:rPr>
+          <w:rFonts w:ascii="Courier New" w:hAnsi="Courier New" w:hint="eastAsia"/>
+          <w:sz w:val="21"/>
+          <w:szCs w:val="21"/>
+        </w:rPr>
+        <w:t>项目的</w:t>
+      </w:r>
+      <w:r>
+        <w:rPr>
+          <w:rFonts w:ascii="Courier New" w:hAnsi="Courier New" w:hint="eastAsia"/>
+          <w:sz w:val="21"/>
+          <w:szCs w:val="21"/>
+        </w:rPr>
+        <w:t>具体运营情况，</w:t>
+      </w:r>
+      <w:r>
+        <w:rPr>
+          <w:rFonts w:ascii="Courier New" w:hAnsi="Courier New" w:hint="eastAsia"/>
+          <w:sz w:val="21"/>
+          <w:szCs w:val="21"/>
+        </w:rPr>
+        <w:t>在合适的时间，合适的阶段，通过合适的切入点，</w:t>
+      </w:r>
+      <w:r>
+        <w:rPr>
+          <w:rFonts w:ascii="Courier New" w:hAnsi="Courier New" w:hint="eastAsia"/>
+          <w:sz w:val="21"/>
+          <w:szCs w:val="21"/>
+        </w:rPr>
+        <w:t>将</w:t>
+      </w:r>
+      <w:r>
+        <w:rPr>
+          <w:rFonts w:ascii="Courier New" w:hAnsi="Courier New" w:hint="eastAsia"/>
+          <w:sz w:val="21"/>
+          <w:szCs w:val="21"/>
+        </w:rPr>
+        <w:t>移动终端的运营、策划、开发、推广</w:t>
+      </w:r>
+      <w:r>
+        <w:rPr>
+          <w:rFonts w:ascii="Courier New" w:hAnsi="Courier New" w:hint="eastAsia"/>
+          <w:sz w:val="21"/>
+          <w:szCs w:val="21"/>
+        </w:rPr>
+        <w:t>纳入公司的发展战略之中。</w:t>
+      </w:r>
+    </w:p>
+    <w:p>
+      <w:pPr>
+        <w:spacing w:line="360" w:lineRule="auto"/>
+        <w:ind w:firstLineChars="200" w:firstLine="420"/>
+        <w:rPr>
+          <w:rFonts w:ascii="Courier New" w:hAnsi="Courier New"/>
+          <w:sz w:val="21"/>
+          <w:szCs w:val="21"/>
+        </w:rPr>
+      </w:pPr>
+    </w:p>
+    <w:p>
+      <w:pPr>
+        <w:spacing w:line="360" w:lineRule="auto"/>
+        <w:ind w:firstLineChars="200" w:firstLine="420"/>
+        <w:rPr>
+          <w:rFonts w:ascii="Courier New" w:hAnsi="Courier New"/>
+          <w:sz w:val="21"/>
+          <w:szCs w:val="21"/>
+        </w:rPr>
+      </w:pPr>
+    </w:p>
+    <w:p>
+      <w:pPr>
+        <w:spacing w:line="360" w:lineRule="auto"/>
+        <w:ind w:firstLineChars="200" w:firstLine="420"/>
+        <w:rPr>
+          <w:rFonts w:ascii="Courier New" w:hAnsi="Courier New"/>
+          <w:sz w:val="21"/>
+          <w:szCs w:val="21"/>
+        </w:rPr>
+      </w:pPr>
+    </w:p>
+    <w:p>
+      <w:pPr>
+        <w:spacing w:line="360" w:lineRule="auto"/>
+        <w:ind w:firstLineChars="200" w:firstLine="420"/>
+        <w:rPr>
+          <w:rFonts w:ascii="Courier New" w:hAnsi="Courier New"/>
+          <w:sz w:val="21"/>
+          <w:szCs w:val="21"/>
+        </w:rPr>
+      </w:pPr>
+    </w:p>
+    <w:p>
+      <w:pPr>
+        <w:spacing w:line="360" w:lineRule="auto"/>
+        <w:ind w:firstLineChars="200" w:firstLine="420"/>
+        <w:rPr>
+          <w:rFonts w:ascii="Courier New" w:hAnsi="Courier New"/>
+          <w:sz w:val="21"/>
+          <w:szCs w:val="21"/>
+        </w:rPr>
+      </w:pPr>
+    </w:p>
+    <w:p>
+      <w:pPr>
+        <w:spacing w:line="360" w:lineRule="auto"/>
+        <w:ind w:firstLineChars="200" w:firstLine="420"/>
+        <w:rPr>
+          <w:rFonts w:ascii="Courier New" w:hAnsi="Courier New"/>
+          <w:sz w:val="21"/>
+          <w:szCs w:val="21"/>
+        </w:rPr>
+      </w:pPr>
+    </w:p>
+    <w:p>
+      <w:pPr>
+        <w:pStyle w:val="3"/>
+      </w:pPr>
+      <w:r>
+        <w:rPr>
+          <w:rFonts w:hint="eastAsia"/>
+        </w:rPr>
+        <w:t>运营</w:t>
+      </w:r>
+      <w:r>
+        <w:rPr>
+          <w:rFonts w:hint="eastAsia"/>
+        </w:rPr>
+        <w:t>分析</w:t>
+      </w:r>
+      <w:r>
+        <w:rPr>
+          <w:rFonts w:hint="eastAsia"/>
+        </w:rPr>
+        <w:t>统计</w:t>
+      </w:r>
+    </w:p>
+    <w:p>
+      <w:pPr>
+        <w:spacing w:line="360" w:lineRule="auto"/>
+        <w:ind w:firstLineChars="200" w:firstLine="420"/>
+        <w:rPr>
+          <w:rFonts w:ascii="Courier New" w:hAnsi="Courier New"/>
+          <w:sz w:val="21"/>
+          <w:szCs w:val="21"/>
+        </w:rPr>
+      </w:pPr>
+    </w:p>
+    <w:p>
+      <w:pPr>
+        <w:spacing w:line="360" w:lineRule="auto"/>
+        <w:ind w:firstLineChars="200" w:firstLine="420"/>
+        <w:rPr>
+          <w:rFonts w:ascii="Courier New" w:hAnsi="Courier New"/>
+          <w:sz w:val="21"/>
+          <w:szCs w:val="21"/>
+        </w:rPr>
       </w:pPr>
     </w:p>
     <w:p>
       <w:pPr>
         <w:pStyle w:val="4"/>
       </w:pPr>
-      <w:bookmarkStart w:id="21" w:name="OLE_LINK7"/>
-      <w:bookmarkStart w:id="22" w:name="OLE_LINK8"/>
+      <w:bookmarkStart w:id="22" w:name="OLE_LINK11"/>
+      <w:bookmarkStart w:id="23" w:name="OLE_LINK12"/>
       <w:r>
         <w:rPr>
           <w:rFonts w:hint="eastAsia"/>
         </w:rPr>
-        <w:t>短信</w:t>
-      </w:r>
+        <w:t>营业额统计</w:t>
+      </w:r>
+    </w:p>
+    <w:bookmarkEnd w:id="22"/>
+    <w:bookmarkEnd w:id="23"/>
+    <w:p>
+      <w:pPr>
+        <w:spacing w:line="360" w:lineRule="auto"/>
+        <w:ind w:firstLineChars="200" w:firstLine="420"/>
+        <w:rPr>
+          <w:rFonts w:ascii="Courier New" w:hAnsi="Courier New" w:hint="eastAsia"/>
+          <w:sz w:val="21"/>
+          <w:szCs w:val="21"/>
+        </w:rPr>
+      </w:pPr>
+    </w:p>
+    <w:p>
+      <w:pPr>
+        <w:spacing w:line="360" w:lineRule="auto"/>
+        <w:ind w:firstLineChars="200" w:firstLine="420"/>
+        <w:rPr>
+          <w:rFonts w:ascii="Courier New" w:hAnsi="Courier New" w:hint="eastAsia"/>
+          <w:sz w:val="21"/>
+          <w:szCs w:val="21"/>
+        </w:rPr>
+      </w:pPr>
+      <w:r>
+        <w:rPr>
+          <w:rFonts w:ascii="Courier New" w:hAnsi="Courier New" w:hint="eastAsia"/>
+          <w:sz w:val="21"/>
+          <w:szCs w:val="21"/>
+        </w:rPr>
+        <w:t>总营业额统计、各车型、车辆营业额统计、各分店营业额统计</w:t>
+      </w:r>
+    </w:p>
+    <w:p>
+      <w:pPr>
+        <w:spacing w:line="360" w:lineRule="auto"/>
+        <w:ind w:firstLineChars="200" w:firstLine="420"/>
+        <w:rPr>
+          <w:rFonts w:ascii="Courier New" w:hAnsi="Courier New"/>
+          <w:sz w:val="21"/>
+          <w:szCs w:val="21"/>
+        </w:rPr>
+      </w:pPr>
+    </w:p>
+    <w:p>
+      <w:pPr>
+        <w:spacing w:line="360" w:lineRule="auto"/>
+        <w:ind w:firstLineChars="200" w:firstLine="420"/>
+        <w:rPr>
+          <w:rFonts w:ascii="Courier New" w:hAnsi="Courier New" w:hint="eastAsia"/>
+          <w:sz w:val="21"/>
+          <w:szCs w:val="21"/>
+        </w:rPr>
+      </w:pPr>
+    </w:p>
+    <w:p>
+      <w:pPr>
+        <w:spacing w:line="360" w:lineRule="auto"/>
+        <w:ind w:firstLineChars="200" w:firstLine="420"/>
+        <w:rPr>
+          <w:rFonts w:ascii="Courier New" w:hAnsi="Courier New" w:hint="eastAsia"/>
+          <w:sz w:val="21"/>
+          <w:szCs w:val="21"/>
+        </w:rPr>
+      </w:pPr>
+    </w:p>
+    <w:p>
+      <w:pPr>
+        <w:spacing w:line="360" w:lineRule="auto"/>
+        <w:ind w:firstLineChars="200" w:firstLine="420"/>
+        <w:rPr>
+          <w:rFonts w:ascii="Courier New" w:hAnsi="Courier New" w:hint="eastAsia"/>
+          <w:sz w:val="21"/>
+          <w:szCs w:val="21"/>
+        </w:rPr>
+      </w:pPr>
+    </w:p>
+    <w:p>
+      <w:pPr>
+        <w:spacing w:line="360" w:lineRule="auto"/>
+        <w:ind w:firstLineChars="200" w:firstLine="420"/>
+        <w:rPr>
+          <w:rFonts w:ascii="Courier New" w:hAnsi="Courier New" w:hint="eastAsia"/>
+          <w:sz w:val="21"/>
+          <w:szCs w:val="21"/>
+        </w:rPr>
+      </w:pPr>
+    </w:p>
+    <w:p>
+      <w:pPr>
+        <w:pStyle w:val="4"/>
+      </w:pPr>
       <w:r>
         <w:rPr>
           <w:rFonts w:hint="eastAsia"/>
         </w:rPr>
-        <w:t>发布服务</w:t>
-      </w:r>
-    </w:p>
-    <w:bookmarkEnd w:id="21"/>
-    <w:bookmarkEnd w:id="22"/>
+        <w:t>客户统计</w:t>
+      </w:r>
+    </w:p>
     <w:p>
       <w:pPr>
         <w:spacing w:line="360" w:lineRule="auto"/>
@@ -5655,65 +6409,541 @@
           <w:szCs w:val="21"/>
         </w:rPr>
       </w:pPr>
+    </w:p>
+    <w:p>
+      <w:pPr>
+        <w:spacing w:line="360" w:lineRule="auto"/>
+        <w:ind w:firstLineChars="200" w:firstLine="420"/>
+        <w:rPr>
+          <w:rFonts w:ascii="Courier New" w:hAnsi="Courier New"/>
+          <w:sz w:val="21"/>
+          <w:szCs w:val="21"/>
+        </w:rPr>
+      </w:pPr>
       <w:r>
         <w:rPr>
           <w:rFonts w:ascii="Courier New" w:hAnsi="Courier New" w:hint="eastAsia"/>
           <w:sz w:val="21"/>
           <w:szCs w:val="21"/>
         </w:rPr>
-        <w:t>该模块致力于</w:t>
-      </w:r>
-      <w:r>
+        <w:t>客户数量（趋势）统计、客户消费情况统计</w:t>
+      </w:r>
+    </w:p>
+    <w:p>
+      <w:pPr>
+        <w:spacing w:line="360" w:lineRule="auto"/>
+        <w:ind w:firstLineChars="200" w:firstLine="420"/>
         <w:rPr>
           <w:rFonts w:ascii="Courier New" w:hAnsi="Courier New" w:hint="eastAsia"/>
           <w:sz w:val="21"/>
           <w:szCs w:val="21"/>
         </w:rPr>
-        <w:t>为</w:t>
-      </w:r>
-      <w:r>
+      </w:pPr>
+    </w:p>
+    <w:p>
+      <w:pPr>
+        <w:spacing w:line="360" w:lineRule="auto"/>
+        <w:ind w:firstLineChars="200" w:firstLine="420"/>
         <w:rPr>
           <w:rFonts w:ascii="Courier New" w:hAnsi="Courier New" w:hint="eastAsia"/>
           <w:sz w:val="21"/>
           <w:szCs w:val="21"/>
         </w:rPr>
-        <w:t>商家</w:t>
-      </w:r>
-      <w:r>
+      </w:pPr>
+    </w:p>
+    <w:p>
+      <w:pPr>
+        <w:spacing w:line="360" w:lineRule="auto"/>
+        <w:ind w:firstLineChars="200" w:firstLine="420"/>
         <w:rPr>
           <w:rFonts w:ascii="Courier New" w:hAnsi="Courier New" w:hint="eastAsia"/>
           <w:sz w:val="21"/>
           <w:szCs w:val="21"/>
         </w:rPr>
-        <w:t>提供</w:t>
-      </w:r>
-      <w:r>
+      </w:pPr>
+    </w:p>
+    <w:p>
+      <w:pPr>
+        <w:spacing w:line="360" w:lineRule="auto"/>
+        <w:ind w:firstLineChars="200" w:firstLine="420"/>
         <w:rPr>
           <w:rFonts w:ascii="Courier New" w:hAnsi="Courier New" w:hint="eastAsia"/>
           <w:sz w:val="21"/>
           <w:szCs w:val="21"/>
         </w:rPr>
-        <w:t>便捷、高效的</w:t>
-      </w:r>
-      <w:r>
+      </w:pPr>
+    </w:p>
+    <w:p>
+      <w:pPr>
+        <w:spacing w:line="360" w:lineRule="auto"/>
+        <w:ind w:firstLineChars="200" w:firstLine="420"/>
+        <w:rPr>
+          <w:rFonts w:ascii="Courier New" w:hAnsi="Courier New"/>
+          <w:sz w:val="21"/>
+          <w:szCs w:val="21"/>
+        </w:rPr>
+      </w:pPr>
+    </w:p>
+    <w:p>
+      <w:pPr>
+        <w:spacing w:line="360" w:lineRule="auto"/>
+        <w:ind w:firstLineChars="200" w:firstLine="420"/>
+        <w:rPr>
+          <w:rFonts w:ascii="Courier New" w:hAnsi="Courier New"/>
+          <w:sz w:val="21"/>
+          <w:szCs w:val="21"/>
+        </w:rPr>
+      </w:pPr>
+    </w:p>
+    <w:p>
+      <w:pPr>
+        <w:pStyle w:val="3"/>
+      </w:pPr>
+      <w:r>
+        <w:rPr>
+          <w:rFonts w:hint="eastAsia"/>
+        </w:rPr>
+        <w:t>系统管理</w:t>
+      </w:r>
+    </w:p>
+    <w:p>
+      <w:pPr>
+        <w:spacing w:line="360" w:lineRule="auto"/>
+        <w:ind w:firstLineChars="200" w:firstLine="420"/>
+        <w:rPr>
+          <w:rFonts w:ascii="Courier New" w:hAnsi="Courier New"/>
+          <w:sz w:val="21"/>
+          <w:szCs w:val="21"/>
+        </w:rPr>
+      </w:pPr>
+    </w:p>
+    <w:p>
+      <w:pPr>
+        <w:spacing w:line="360" w:lineRule="auto"/>
+        <w:ind w:firstLineChars="200" w:firstLine="420"/>
+        <w:rPr>
+          <w:rFonts w:ascii="Courier New" w:hAnsi="Courier New"/>
+          <w:sz w:val="21"/>
+          <w:szCs w:val="21"/>
+        </w:rPr>
+      </w:pPr>
+    </w:p>
+    <w:p>
+      <w:pPr>
+        <w:pStyle w:val="4"/>
+      </w:pPr>
+      <w:bookmarkStart w:id="24" w:name="OLE_LINK9"/>
+      <w:bookmarkStart w:id="25" w:name="OLE_LINK10"/>
+      <w:r>
+        <w:rPr>
+          <w:rFonts w:hint="eastAsia"/>
+        </w:rPr>
+        <w:t>系统用户管理</w:t>
+      </w:r>
+    </w:p>
+    <w:bookmarkEnd w:id="24"/>
+    <w:bookmarkEnd w:id="25"/>
+    <w:p>
+      <w:pPr>
+        <w:spacing w:line="360" w:lineRule="auto"/>
+        <w:ind w:firstLineChars="200" w:firstLine="420"/>
+        <w:rPr>
+          <w:rFonts w:ascii="Courier New" w:hAnsi="Courier New"/>
+          <w:sz w:val="21"/>
+          <w:szCs w:val="21"/>
+        </w:rPr>
+      </w:pPr>
+    </w:p>
+    <w:p>
+      <w:pPr>
+        <w:spacing w:line="360" w:lineRule="auto"/>
+        <w:ind w:firstLineChars="200" w:firstLine="420"/>
+        <w:rPr>
+          <w:rFonts w:ascii="Courier New" w:hAnsi="Courier New"/>
+          <w:sz w:val="21"/>
+          <w:szCs w:val="21"/>
+        </w:rPr>
+      </w:pPr>
+    </w:p>
+    <w:p>
+      <w:pPr>
+        <w:spacing w:line="360" w:lineRule="auto"/>
+        <w:ind w:firstLineChars="200" w:firstLine="420"/>
+        <w:rPr>
+          <w:rFonts w:ascii="Courier New" w:hAnsi="Courier New"/>
+          <w:sz w:val="21"/>
+          <w:szCs w:val="21"/>
+        </w:rPr>
+      </w:pPr>
+    </w:p>
+    <w:p>
+      <w:pPr>
+        <w:spacing w:line="360" w:lineRule="auto"/>
+        <w:ind w:firstLineChars="200" w:firstLine="420"/>
         <w:rPr>
           <w:rFonts w:ascii="Courier New" w:hAnsi="Courier New" w:hint="eastAsia"/>
           <w:sz w:val="21"/>
           <w:szCs w:val="21"/>
         </w:rPr>
-        <w:t>用户营销渠道</w:t>
-      </w:r>
-      <w:r>
+      </w:pPr>
+    </w:p>
+    <w:p>
+      <w:pPr>
+        <w:spacing w:line="360" w:lineRule="auto"/>
+        <w:ind w:firstLineChars="200" w:firstLine="420"/>
         <w:rPr>
           <w:rFonts w:ascii="Courier New" w:hAnsi="Courier New" w:hint="eastAsia"/>
           <w:sz w:val="21"/>
           <w:szCs w:val="21"/>
         </w:rPr>
-        <w:t>服务</w:t>
-      </w:r>
+      </w:pPr>
+    </w:p>
+    <w:p>
+      <w:pPr>
+        <w:spacing w:line="360" w:lineRule="auto"/>
+        <w:ind w:firstLineChars="200" w:firstLine="420"/>
+        <w:rPr>
+          <w:rFonts w:ascii="Courier New" w:hAnsi="Courier New"/>
+          <w:sz w:val="21"/>
+          <w:szCs w:val="21"/>
+        </w:rPr>
+      </w:pPr>
+      <w:bookmarkStart w:id="26" w:name="_GoBack"/>
+      <w:bookmarkEnd w:id="26"/>
+    </w:p>
+    <w:p>
+      <w:pPr>
+        <w:spacing w:line="360" w:lineRule="auto"/>
+        <w:ind w:firstLineChars="200" w:firstLine="420"/>
+        <w:rPr>
+          <w:rFonts w:ascii="Courier New" w:hAnsi="Courier New"/>
+          <w:sz w:val="21"/>
+          <w:szCs w:val="21"/>
+        </w:rPr>
+      </w:pPr>
+    </w:p>
+    <w:p>
+      <w:pPr>
+        <w:pStyle w:val="4"/>
+      </w:pPr>
+      <w:r>
+        <w:rPr>
+          <w:rFonts w:hint="eastAsia"/>
+        </w:rPr>
+        <w:t>门店管理</w:t>
+      </w:r>
+    </w:p>
+    <w:p>
+      <w:pPr>
+        <w:spacing w:line="360" w:lineRule="auto"/>
+        <w:ind w:firstLineChars="200" w:firstLine="420"/>
+        <w:rPr>
+          <w:rFonts w:ascii="Courier New" w:hAnsi="Courier New"/>
+          <w:sz w:val="21"/>
+          <w:szCs w:val="21"/>
+        </w:rPr>
+      </w:pPr>
+    </w:p>
+    <w:p>
+      <w:pPr>
+        <w:spacing w:line="360" w:lineRule="auto"/>
+        <w:ind w:firstLineChars="200" w:firstLine="420"/>
+        <w:rPr>
+          <w:rFonts w:ascii="Courier New" w:hAnsi="Courier New"/>
+          <w:sz w:val="21"/>
+          <w:szCs w:val="21"/>
+        </w:rPr>
+      </w:pPr>
+    </w:p>
+    <w:p>
+      <w:pPr>
+        <w:spacing w:line="360" w:lineRule="auto"/>
+        <w:ind w:firstLineChars="200" w:firstLine="420"/>
+        <w:rPr>
+          <w:rFonts w:ascii="Courier New" w:hAnsi="Courier New"/>
+          <w:sz w:val="21"/>
+          <w:szCs w:val="21"/>
+        </w:rPr>
+      </w:pPr>
+    </w:p>
+    <w:p>
+      <w:pPr>
+        <w:spacing w:line="360" w:lineRule="auto"/>
+        <w:ind w:firstLineChars="200" w:firstLine="420"/>
+        <w:rPr>
+          <w:rFonts w:ascii="Courier New" w:hAnsi="Courier New"/>
+          <w:sz w:val="21"/>
+          <w:szCs w:val="21"/>
+        </w:rPr>
+      </w:pPr>
+    </w:p>
+    <w:p>
+      <w:pPr>
+        <w:spacing w:line="360" w:lineRule="auto"/>
+        <w:ind w:firstLineChars="200" w:firstLine="420"/>
+        <w:rPr>
+          <w:rFonts w:ascii="Courier New" w:hAnsi="Courier New"/>
+          <w:sz w:val="21"/>
+          <w:szCs w:val="21"/>
+        </w:rPr>
+      </w:pPr>
+    </w:p>
+    <w:p>
+      <w:pPr>
+        <w:spacing w:line="360" w:lineRule="auto"/>
+        <w:ind w:firstLineChars="200" w:firstLine="420"/>
+        <w:rPr>
+          <w:rFonts w:ascii="Courier New" w:hAnsi="Courier New"/>
+          <w:sz w:val="21"/>
+          <w:szCs w:val="21"/>
+        </w:rPr>
+      </w:pPr>
+    </w:p>
+    <w:p>
+      <w:pPr>
+        <w:pStyle w:val="4"/>
+      </w:pPr>
+      <w:r>
+        <w:rPr>
+          <w:rFonts w:hint="eastAsia"/>
+        </w:rPr>
+        <w:t>个人信息管理</w:t>
+      </w:r>
+    </w:p>
+    <w:p>
+      <w:pPr>
+        <w:spacing w:line="360" w:lineRule="auto"/>
+        <w:ind w:firstLineChars="200" w:firstLine="420"/>
+        <w:rPr>
+          <w:rFonts w:ascii="Courier New" w:hAnsi="Courier New"/>
+          <w:sz w:val="21"/>
+          <w:szCs w:val="21"/>
+        </w:rPr>
+      </w:pPr>
+    </w:p>
+    <w:p>
+      <w:pPr>
+        <w:spacing w:line="360" w:lineRule="auto"/>
+        <w:ind w:firstLineChars="200" w:firstLine="420"/>
+        <w:rPr>
+          <w:rFonts w:ascii="Courier New" w:hAnsi="Courier New"/>
+          <w:sz w:val="21"/>
+          <w:szCs w:val="21"/>
+        </w:rPr>
+      </w:pPr>
+    </w:p>
+    <w:p>
+      <w:pPr>
+        <w:spacing w:line="360" w:lineRule="auto"/>
+        <w:ind w:firstLineChars="200" w:firstLine="420"/>
+        <w:rPr>
+          <w:rFonts w:ascii="Courier New" w:hAnsi="Courier New"/>
+          <w:sz w:val="21"/>
+          <w:szCs w:val="21"/>
+        </w:rPr>
+      </w:pPr>
+    </w:p>
+    <w:p>
+      <w:pPr>
+        <w:spacing w:line="360" w:lineRule="auto"/>
+        <w:ind w:firstLineChars="200" w:firstLine="420"/>
+        <w:rPr>
+          <w:rFonts w:ascii="Courier New" w:hAnsi="Courier New"/>
+          <w:sz w:val="21"/>
+          <w:szCs w:val="21"/>
+        </w:rPr>
+      </w:pPr>
+    </w:p>
+    <w:p>
+      <w:pPr>
+        <w:spacing w:line="360" w:lineRule="auto"/>
+        <w:ind w:firstLineChars="200" w:firstLine="420"/>
+        <w:rPr>
+          <w:rFonts w:ascii="Courier New" w:hAnsi="Courier New"/>
+          <w:sz w:val="21"/>
+          <w:szCs w:val="21"/>
+        </w:rPr>
+      </w:pPr>
+    </w:p>
+    <w:p>
+      <w:pPr>
+        <w:spacing w:line="360" w:lineRule="auto"/>
+        <w:ind w:firstLineChars="200" w:firstLine="420"/>
+        <w:rPr>
+          <w:rFonts w:ascii="Courier New" w:hAnsi="Courier New"/>
+          <w:sz w:val="21"/>
+          <w:szCs w:val="21"/>
+        </w:rPr>
+      </w:pPr>
+    </w:p>
+    <w:p>
+      <w:pPr>
+        <w:spacing w:line="360" w:lineRule="auto"/>
+        <w:ind w:firstLineChars="200" w:firstLine="420"/>
+        <w:rPr>
+          <w:rFonts w:ascii="Courier New" w:hAnsi="Courier New"/>
+          <w:sz w:val="21"/>
+          <w:szCs w:val="21"/>
+        </w:rPr>
+      </w:pPr>
+    </w:p>
+    <w:p>
+      <w:pPr>
+        <w:pStyle w:val="2"/>
+        <w:rPr>
+          <w:rFonts w:ascii="Courier New" w:hAnsi="Courier New"/>
+          <w:color w:val="FF0000"/>
+        </w:rPr>
+      </w:pPr>
+      <w:bookmarkStart w:id="27" w:name="_Toc347092939"/>
       <w:r>
         <w:rPr>
           <w:rFonts w:ascii="Courier New" w:hAnsi="Courier New" w:hint="eastAsia"/>
+          <w:color w:val="FF0000"/>
+        </w:rPr>
+        <w:t>客户端</w:t>
+      </w:r>
+      <w:r>
+        <w:rPr>
+          <w:rFonts w:ascii="Courier New" w:hAnsi="Courier New" w:hint="eastAsia"/>
+          <w:color w:val="FF0000"/>
+        </w:rPr>
+        <w:t>产品</w:t>
+      </w:r>
+      <w:r>
+        <w:rPr>
+          <w:rFonts w:ascii="Courier New" w:hAnsi="Courier New" w:hint="eastAsia"/>
+          <w:color w:val="FF0000"/>
+        </w:rPr>
+        <w:t>规划</w:t>
+      </w:r>
+      <w:r>
+        <w:rPr>
+          <w:rFonts w:ascii="Courier New" w:hAnsi="Courier New" w:hint="eastAsia"/>
+          <w:color w:val="FF0000"/>
+        </w:rPr>
+        <w:t>（后期扩展）</w:t>
+      </w:r>
+      <w:bookmarkEnd w:id="27"/>
+    </w:p>
+    <w:p>
+      <w:pPr>
+        <w:spacing w:line="360" w:lineRule="auto"/>
+        <w:ind w:firstLineChars="200" w:firstLine="420"/>
+        <w:rPr>
+          <w:rFonts w:ascii="Courier New" w:hAnsi="Courier New"/>
+          <w:color w:val="FF0000"/>
+          <w:sz w:val="21"/>
+          <w:szCs w:val="21"/>
+        </w:rPr>
+      </w:pPr>
+    </w:p>
+    <w:p>
+      <w:pPr>
+        <w:spacing w:line="360" w:lineRule="auto"/>
+        <w:ind w:firstLineChars="200" w:firstLine="420"/>
+        <w:rPr>
+          <w:rFonts w:ascii="Courier New" w:hAnsi="Courier New"/>
+          <w:color w:val="FF0000"/>
+          <w:sz w:val="21"/>
+          <w:szCs w:val="21"/>
+        </w:rPr>
+      </w:pPr>
+    </w:p>
+    <w:p>
+      <w:pPr>
+        <w:spacing w:line="360" w:lineRule="auto"/>
+        <w:ind w:firstLineChars="200" w:firstLine="420"/>
+        <w:rPr>
+          <w:rFonts w:ascii="Courier New" w:hAnsi="Courier New"/>
+          <w:color w:val="FF0000"/>
+          <w:sz w:val="21"/>
+          <w:szCs w:val="21"/>
+        </w:rPr>
+      </w:pPr>
+    </w:p>
+    <w:p>
+      <w:pPr>
+        <w:pStyle w:val="3"/>
+      </w:pPr>
+      <w:bookmarkStart w:id="28" w:name="_Toc347092940"/>
+      <w:r>
+        <w:rPr>
+          <w:rFonts w:hint="eastAsia"/>
+        </w:rPr>
+        <w:t>Android</w:t>
+      </w:r>
+      <w:r>
+        <w:rPr>
+          <w:rFonts w:hint="eastAsia"/>
+        </w:rPr>
+        <w:t>平台</w:t>
+      </w:r>
+      <w:bookmarkEnd w:id="28"/>
+    </w:p>
+    <w:p>
+      <w:pPr>
+        <w:spacing w:line="360" w:lineRule="auto"/>
+        <w:ind w:firstLineChars="200" w:firstLine="420"/>
+        <w:rPr>
+          <w:rFonts w:ascii="Courier New" w:hAnsi="Courier New"/>
+          <w:color w:val="FF0000"/>
+          <w:sz w:val="21"/>
+          <w:szCs w:val="21"/>
+        </w:rPr>
+      </w:pPr>
+    </w:p>
+    <w:p>
+      <w:pPr>
+        <w:spacing w:line="360" w:lineRule="auto"/>
+        <w:ind w:firstLineChars="200" w:firstLine="420"/>
+        <w:rPr>
+          <w:rFonts w:ascii="Courier New" w:hAnsi="Courier New"/>
+          <w:color w:val="FF0000"/>
+          <w:sz w:val="21"/>
+          <w:szCs w:val="21"/>
+        </w:rPr>
+      </w:pPr>
+      <w:r>
+        <w:rPr>
+          <w:rFonts w:ascii="Courier New" w:hAnsi="Courier New" w:hint="eastAsia"/>
+          <w:color w:val="FF0000"/>
+          <w:sz w:val="21"/>
+          <w:szCs w:val="21"/>
+        </w:rPr>
+        <w:t>主要讨论界面</w:t>
+      </w:r>
+      <w:r>
+        <w:rPr>
+          <w:rFonts w:ascii="Courier New" w:hAnsi="Courier New" w:hint="eastAsia"/>
+          <w:color w:val="FF0000"/>
+          <w:sz w:val="21"/>
+          <w:szCs w:val="21"/>
+        </w:rPr>
+        <w:t>UI</w:t>
+      </w:r>
+      <w:r>
+        <w:rPr>
+          <w:rFonts w:ascii="Courier New" w:hAnsi="Courier New" w:hint="eastAsia"/>
+          <w:color w:val="FF0000"/>
+          <w:sz w:val="21"/>
+          <w:szCs w:val="21"/>
+        </w:rPr>
+        <w:t>的</w:t>
+      </w:r>
+      <w:r>
+        <w:rPr>
+          <w:rFonts w:ascii="Courier New" w:hAnsi="Courier New" w:hint="eastAsia"/>
+          <w:color w:val="FF0000"/>
+          <w:sz w:val="21"/>
+          <w:szCs w:val="21"/>
+        </w:rPr>
+        <w:t>设计</w:t>
+      </w:r>
+      <w:r>
+        <w:rPr>
+          <w:rFonts w:ascii="Courier New" w:hAnsi="Courier New" w:hint="eastAsia"/>
+          <w:color w:val="FF0000"/>
           <w:sz w:val="21"/>
           <w:szCs w:val="21"/>
         </w:rPr>
@@ -5722,1280 +6952,207 @@
       <w:r>
         <w:rPr>
           <w:rFonts w:ascii="Courier New" w:hAnsi="Courier New" w:hint="eastAsia"/>
-          <w:sz w:val="21"/>
-          <w:szCs w:val="21"/>
-        </w:rPr>
-        <w:t>通过该模块，商家可以定时、实时给客户发送商家的</w:t>
+          <w:color w:val="FF0000"/>
+          <w:sz w:val="21"/>
+          <w:szCs w:val="21"/>
+        </w:rPr>
+        <w:t>参考项目文档</w:t>
       </w:r>
       <w:r>
         <w:rPr>
           <w:rFonts w:ascii="Courier New" w:hAnsi="Courier New" w:hint="eastAsia"/>
-          <w:sz w:val="21"/>
-          <w:szCs w:val="21"/>
-        </w:rPr>
-        <w:t>促销活动、会员优惠服务、</w:t>
+          <w:color w:val="FF0000"/>
+          <w:sz w:val="21"/>
+          <w:szCs w:val="21"/>
+        </w:rPr>
+        <w:t>《</w:t>
       </w:r>
       <w:r>
         <w:rPr>
           <w:rFonts w:ascii="Courier New" w:hAnsi="Courier New" w:hint="eastAsia"/>
-          <w:sz w:val="21"/>
-          <w:szCs w:val="21"/>
-        </w:rPr>
-        <w:t>租赁</w:t>
+          <w:color w:val="FF0000"/>
+          <w:sz w:val="21"/>
+          <w:szCs w:val="21"/>
+        </w:rPr>
+        <w:t>图片分享网站项目设计思维导图</w:t>
       </w:r>
       <w:r>
         <w:rPr>
           <w:rFonts w:ascii="Courier New" w:hAnsi="Courier New" w:hint="eastAsia"/>
-          <w:sz w:val="21"/>
-          <w:szCs w:val="21"/>
-        </w:rPr>
-        <w:t>套餐，以及</w:t>
-      </w:r>
+          <w:color w:val="FF0000"/>
+          <w:sz w:val="21"/>
+          <w:szCs w:val="21"/>
+        </w:rPr>
+        <w:t>》</w:t>
+      </w:r>
+    </w:p>
+    <w:p>
+      <w:pPr>
+        <w:spacing w:line="360" w:lineRule="auto"/>
+        <w:ind w:firstLineChars="200" w:firstLine="420"/>
+        <w:rPr>
+          <w:rFonts w:ascii="Courier New" w:hAnsi="Courier New"/>
+          <w:color w:val="FF0000"/>
+          <w:sz w:val="21"/>
+          <w:szCs w:val="21"/>
+        </w:rPr>
+      </w:pPr>
+    </w:p>
+    <w:p>
+      <w:pPr>
+        <w:spacing w:line="360" w:lineRule="auto"/>
+        <w:ind w:firstLineChars="200" w:firstLine="420"/>
+        <w:rPr>
+          <w:rFonts w:ascii="Courier New" w:hAnsi="Courier New"/>
+          <w:color w:val="FF0000"/>
+          <w:sz w:val="21"/>
+          <w:szCs w:val="21"/>
+        </w:rPr>
+      </w:pPr>
+    </w:p>
+    <w:p>
+      <w:pPr>
+        <w:spacing w:line="360" w:lineRule="auto"/>
+        <w:ind w:firstLineChars="200" w:firstLine="420"/>
+        <w:rPr>
+          <w:rFonts w:ascii="Courier New" w:hAnsi="Courier New"/>
+          <w:color w:val="FF0000"/>
+          <w:sz w:val="21"/>
+          <w:szCs w:val="21"/>
+        </w:rPr>
+      </w:pPr>
+    </w:p>
+    <w:p>
+      <w:pPr>
+        <w:spacing w:line="360" w:lineRule="auto"/>
+        <w:ind w:firstLineChars="200" w:firstLine="420"/>
+        <w:rPr>
+          <w:rFonts w:ascii="Courier New" w:hAnsi="Courier New"/>
+          <w:color w:val="FF0000"/>
+          <w:sz w:val="21"/>
+          <w:szCs w:val="21"/>
+        </w:rPr>
+      </w:pPr>
+    </w:p>
+    <w:p>
+      <w:pPr>
+        <w:spacing w:line="360" w:lineRule="auto"/>
+        <w:ind w:firstLineChars="200" w:firstLine="420"/>
+        <w:rPr>
+          <w:rFonts w:ascii="Courier New" w:hAnsi="Courier New"/>
+          <w:color w:val="FF0000"/>
+          <w:sz w:val="21"/>
+          <w:szCs w:val="21"/>
+        </w:rPr>
+      </w:pPr>
+    </w:p>
+    <w:p>
+      <w:pPr>
+        <w:spacing w:line="360" w:lineRule="auto"/>
+        <w:ind w:firstLineChars="200" w:firstLine="420"/>
+        <w:rPr>
+          <w:rFonts w:ascii="Courier New" w:hAnsi="Courier New"/>
+          <w:color w:val="FF0000"/>
+          <w:sz w:val="21"/>
+          <w:szCs w:val="21"/>
+        </w:rPr>
+      </w:pPr>
+    </w:p>
+    <w:p>
+      <w:pPr>
+        <w:pStyle w:val="3"/>
+      </w:pPr>
+      <w:bookmarkStart w:id="29" w:name="_Toc347092941"/>
+      <w:r>
+        <w:rPr>
+          <w:rFonts w:hint="eastAsia"/>
+        </w:rPr>
+        <w:lastRenderedPageBreak/>
+        <w:t>IOS</w:t>
+      </w:r>
+      <w:r>
+        <w:rPr>
+          <w:rFonts w:hint="eastAsia"/>
+        </w:rPr>
+        <w:t>平台</w:t>
+      </w:r>
+      <w:bookmarkEnd w:id="29"/>
+    </w:p>
+    <w:p>
+      <w:pPr>
+        <w:spacing w:line="360" w:lineRule="auto"/>
+        <w:ind w:firstLineChars="200" w:firstLine="420"/>
+        <w:rPr>
+          <w:rFonts w:ascii="Courier New" w:hAnsi="Courier New"/>
+          <w:color w:val="FF0000"/>
+          <w:sz w:val="21"/>
+          <w:szCs w:val="21"/>
+        </w:rPr>
+      </w:pPr>
       <w:r>
         <w:rPr>
           <w:rFonts w:ascii="Courier New" w:hAnsi="Courier New" w:hint="eastAsia"/>
-          <w:sz w:val="21"/>
-          <w:szCs w:val="21"/>
-        </w:rPr>
-        <w:t>会员卡余额、租赁截止</w:t>
-      </w:r>
-      <w:r>
-        <w:rPr>
-          <w:rFonts w:ascii="Courier New" w:hAnsi="Courier New" w:hint="eastAsia"/>
-          <w:sz w:val="21"/>
-          <w:szCs w:val="21"/>
-        </w:rPr>
-        <w:t>日期</w:t>
-      </w:r>
-      <w:r>
-        <w:rPr>
-          <w:rFonts w:ascii="Courier New" w:hAnsi="Courier New" w:hint="eastAsia"/>
-          <w:sz w:val="21"/>
-          <w:szCs w:val="21"/>
-        </w:rPr>
-        <w:t>提醒</w:t>
-      </w:r>
-      <w:r>
-        <w:rPr>
-          <w:rFonts w:ascii="Courier New" w:hAnsi="Courier New" w:hint="eastAsia"/>
-          <w:sz w:val="21"/>
-          <w:szCs w:val="21"/>
-        </w:rPr>
-        <w:t>通知等信息，</w:t>
-      </w:r>
-      <w:r>
-        <w:rPr>
-          <w:rFonts w:ascii="Courier New" w:hAnsi="Courier New" w:hint="eastAsia"/>
-          <w:sz w:val="21"/>
-          <w:szCs w:val="21"/>
-        </w:rPr>
-        <w:t>帮助商家</w:t>
-      </w:r>
-      <w:r>
-        <w:rPr>
-          <w:rFonts w:ascii="Courier New" w:hAnsi="Courier New" w:hint="eastAsia"/>
-          <w:sz w:val="21"/>
-          <w:szCs w:val="21"/>
-        </w:rPr>
-        <w:t>开拓新业务，推广新产品，</w:t>
-      </w:r>
-      <w:r>
-        <w:rPr>
-          <w:rFonts w:ascii="Courier New" w:hAnsi="Courier New" w:hint="eastAsia"/>
-          <w:sz w:val="21"/>
-          <w:szCs w:val="21"/>
-        </w:rPr>
-        <w:t>提升运营服务的</w:t>
-      </w:r>
-      <w:r>
-        <w:rPr>
-          <w:rFonts w:ascii="Courier New" w:hAnsi="Courier New" w:hint="eastAsia"/>
-          <w:sz w:val="21"/>
-          <w:szCs w:val="21"/>
-        </w:rPr>
-        <w:t>质量和</w:t>
-      </w:r>
-      <w:r>
-        <w:rPr>
-          <w:rFonts w:ascii="Courier New" w:hAnsi="Courier New" w:hint="eastAsia"/>
-          <w:sz w:val="21"/>
-          <w:szCs w:val="21"/>
-        </w:rPr>
-        <w:t>客户的</w:t>
-      </w:r>
-      <w:r>
-        <w:rPr>
-          <w:rFonts w:ascii="Courier New" w:hAnsi="Courier New" w:hint="eastAsia"/>
-          <w:sz w:val="21"/>
-          <w:szCs w:val="21"/>
-        </w:rPr>
-        <w:t>满意度。</w:t>
-      </w:r>
-    </w:p>
-    <w:p>
-      <w:pPr>
-        <w:spacing w:line="360" w:lineRule="auto"/>
-        <w:ind w:firstLineChars="200" w:firstLine="420"/>
-        <w:rPr>
-          <w:rFonts w:ascii="Courier New" w:hAnsi="Courier New" w:hint="eastAsia"/>
-          <w:sz w:val="21"/>
-          <w:szCs w:val="21"/>
-        </w:rPr>
-      </w:pPr>
-    </w:p>
-    <w:p>
-      <w:pPr>
-        <w:spacing w:line="360" w:lineRule="auto"/>
-        <w:ind w:firstLineChars="200" w:firstLine="420"/>
-        <w:rPr>
-          <w:rFonts w:ascii="Courier New" w:hAnsi="Courier New" w:hint="eastAsia"/>
-          <w:sz w:val="21"/>
-          <w:szCs w:val="21"/>
-        </w:rPr>
-      </w:pPr>
-    </w:p>
-    <w:p>
-      <w:pPr>
-        <w:spacing w:line="360" w:lineRule="auto"/>
-        <w:ind w:firstLineChars="200" w:firstLine="420"/>
-        <w:rPr>
-          <w:rFonts w:ascii="Courier New" w:hAnsi="Courier New" w:hint="eastAsia"/>
-          <w:sz w:val="21"/>
-          <w:szCs w:val="21"/>
-        </w:rPr>
-      </w:pPr>
-    </w:p>
-    <w:p>
-      <w:pPr>
-        <w:spacing w:line="360" w:lineRule="auto"/>
-        <w:ind w:firstLineChars="200" w:firstLine="420"/>
-        <w:rPr>
-          <w:rFonts w:ascii="Courier New" w:hAnsi="Courier New" w:hint="eastAsia"/>
-          <w:sz w:val="21"/>
-          <w:szCs w:val="21"/>
-        </w:rPr>
-      </w:pPr>
-    </w:p>
-    <w:p>
-      <w:pPr>
-        <w:spacing w:line="360" w:lineRule="auto"/>
-        <w:ind w:firstLineChars="200" w:firstLine="420"/>
-        <w:rPr>
-          <w:rFonts w:ascii="Courier New" w:hAnsi="Courier New" w:hint="eastAsia"/>
-          <w:sz w:val="21"/>
-          <w:szCs w:val="21"/>
-        </w:rPr>
-      </w:pPr>
-    </w:p>
-    <w:p>
-      <w:pPr>
-        <w:pStyle w:val="4"/>
-      </w:pPr>
+          <w:color w:val="FF0000"/>
+          <w:sz w:val="21"/>
+          <w:szCs w:val="21"/>
+        </w:rPr>
+        <w:t>暂不做考虑</w:t>
+      </w:r>
+    </w:p>
+    <w:p>
+      <w:pPr>
+        <w:spacing w:line="360" w:lineRule="auto"/>
+        <w:ind w:firstLineChars="200" w:firstLine="420"/>
+        <w:rPr>
+          <w:rFonts w:ascii="Courier New" w:hAnsi="Courier New"/>
+          <w:color w:val="FF0000"/>
+          <w:sz w:val="21"/>
+          <w:szCs w:val="21"/>
+        </w:rPr>
+      </w:pPr>
+    </w:p>
+    <w:p>
+      <w:pPr>
+        <w:spacing w:line="360" w:lineRule="auto"/>
+        <w:ind w:firstLineChars="200" w:firstLine="420"/>
+        <w:rPr>
+          <w:rFonts w:ascii="Courier New" w:hAnsi="Courier New"/>
+          <w:color w:val="FF0000"/>
+          <w:sz w:val="21"/>
+          <w:szCs w:val="21"/>
+        </w:rPr>
+      </w:pPr>
+    </w:p>
+    <w:p>
+      <w:pPr>
+        <w:spacing w:line="360" w:lineRule="auto"/>
+        <w:ind w:firstLineChars="200" w:firstLine="420"/>
+        <w:rPr>
+          <w:rFonts w:ascii="Courier New" w:hAnsi="Courier New"/>
+          <w:color w:val="FF0000"/>
+          <w:sz w:val="21"/>
+          <w:szCs w:val="21"/>
+        </w:rPr>
+      </w:pPr>
+    </w:p>
+    <w:p>
+      <w:pPr>
+        <w:pStyle w:val="3"/>
+      </w:pPr>
+      <w:bookmarkStart w:id="30" w:name="_Toc347092942"/>
       <w:r>
         <w:rPr>
           <w:rFonts w:hint="eastAsia"/>
         </w:rPr>
-        <w:t>移动终端</w:t>
+        <w:t>Windows Phone</w:t>
       </w:r>
       <w:r>
         <w:rPr>
           <w:rFonts w:hint="eastAsia"/>
         </w:rPr>
-        <w:t>服务</w:t>
-      </w:r>
-    </w:p>
-    <w:p>
-      <w:pPr>
-        <w:spacing w:line="360" w:lineRule="auto"/>
-        <w:ind w:firstLineChars="200" w:firstLine="420"/>
-        <w:rPr>
-          <w:rFonts w:ascii="Courier New" w:hAnsi="Courier New" w:hint="eastAsia"/>
-          <w:sz w:val="21"/>
-          <w:szCs w:val="21"/>
-        </w:rPr>
-      </w:pPr>
-    </w:p>
-    <w:p>
-      <w:pPr>
-        <w:spacing w:line="360" w:lineRule="auto"/>
-        <w:ind w:firstLineChars="200" w:firstLine="420"/>
-        <w:rPr>
-          <w:rFonts w:ascii="Courier New" w:hAnsi="Courier New" w:hint="eastAsia"/>
-          <w:sz w:val="21"/>
-          <w:szCs w:val="21"/>
-        </w:rPr>
-      </w:pPr>
-      <w:r>
-        <w:rPr>
-          <w:rFonts w:ascii="Courier New" w:hAnsi="Courier New" w:hint="eastAsia"/>
-          <w:sz w:val="21"/>
-          <w:szCs w:val="21"/>
-        </w:rPr>
-        <w:t>该模块</w:t>
-      </w:r>
-      <w:r>
-        <w:rPr>
-          <w:rFonts w:ascii="Courier New" w:hAnsi="Courier New" w:hint="eastAsia"/>
-          <w:sz w:val="21"/>
-          <w:szCs w:val="21"/>
-        </w:rPr>
-        <w:t>致力于</w:t>
-      </w:r>
-      <w:r>
-        <w:rPr>
-          <w:rFonts w:ascii="Courier New" w:hAnsi="Courier New" w:hint="eastAsia"/>
-          <w:sz w:val="21"/>
-          <w:szCs w:val="21"/>
-        </w:rPr>
-        <w:t>将传统的后台管理系统与现今</w:t>
-      </w:r>
-      <w:r>
-        <w:rPr>
-          <w:rFonts w:ascii="Courier New" w:hAnsi="Courier New" w:hint="eastAsia"/>
-          <w:sz w:val="21"/>
-          <w:szCs w:val="21"/>
-        </w:rPr>
-        <w:t>方兴未艾的移动移动互联网技术紧密地结合，为</w:t>
-      </w:r>
-      <w:r>
-        <w:rPr>
-          <w:rFonts w:ascii="Courier New" w:hAnsi="Courier New" w:hint="eastAsia"/>
-          <w:sz w:val="21"/>
-          <w:szCs w:val="21"/>
-        </w:rPr>
-        <w:t>商家</w:t>
-      </w:r>
-      <w:r>
-        <w:rPr>
-          <w:rFonts w:ascii="Courier New" w:hAnsi="Courier New" w:hint="eastAsia"/>
-          <w:sz w:val="21"/>
-          <w:szCs w:val="21"/>
-        </w:rPr>
-        <w:t>提供一个在时间、</w:t>
-      </w:r>
-      <w:r>
-        <w:rPr>
-          <w:rFonts w:ascii="Courier New" w:hAnsi="Courier New" w:hint="eastAsia"/>
-          <w:sz w:val="21"/>
-          <w:szCs w:val="21"/>
-        </w:rPr>
-        <w:t>空间上都</w:t>
-      </w:r>
-      <w:r>
-        <w:rPr>
-          <w:rFonts w:ascii="Courier New" w:hAnsi="Courier New" w:hint="eastAsia"/>
-          <w:sz w:val="21"/>
-          <w:szCs w:val="21"/>
-        </w:rPr>
-        <w:t>能与客户紧密连接的渠道</w:t>
-      </w:r>
-      <w:r>
-        <w:rPr>
-          <w:rFonts w:ascii="Courier New" w:hAnsi="Courier New" w:hint="eastAsia"/>
-          <w:sz w:val="21"/>
-          <w:szCs w:val="21"/>
-        </w:rPr>
-        <w:t>，</w:t>
-      </w:r>
-      <w:r>
-        <w:rPr>
-          <w:rFonts w:ascii="Courier New" w:hAnsi="Courier New" w:hint="eastAsia"/>
-          <w:sz w:val="21"/>
-          <w:szCs w:val="21"/>
-        </w:rPr>
-        <w:t>为商家的运营活动提供一种</w:t>
-      </w:r>
-      <w:r>
-        <w:rPr>
-          <w:rFonts w:ascii="Courier New" w:hAnsi="Courier New" w:hint="eastAsia"/>
-          <w:sz w:val="21"/>
-          <w:szCs w:val="21"/>
-        </w:rPr>
-        <w:t>全方位，一体化的管理方式</w:t>
-      </w:r>
-      <w:r>
-        <w:rPr>
-          <w:rFonts w:ascii="Courier New" w:hAnsi="Courier New" w:hint="eastAsia"/>
-          <w:sz w:val="21"/>
-          <w:szCs w:val="21"/>
-        </w:rPr>
-        <w:t>，</w:t>
-      </w:r>
-      <w:r>
-        <w:rPr>
-          <w:rFonts w:ascii="Courier New" w:hAnsi="Courier New" w:hint="eastAsia"/>
-          <w:sz w:val="21"/>
-          <w:szCs w:val="21"/>
-        </w:rPr>
-        <w:t>本模块的功能</w:t>
-      </w:r>
-      <w:r>
-        <w:rPr>
-          <w:rFonts w:ascii="Courier New" w:hAnsi="Courier New" w:hint="eastAsia"/>
-          <w:sz w:val="21"/>
-          <w:szCs w:val="21"/>
-        </w:rPr>
-        <w:t>是</w:t>
-      </w:r>
-      <w:r>
-        <w:rPr>
-          <w:rFonts w:ascii="Courier New" w:hAnsi="Courier New" w:hint="eastAsia"/>
-          <w:sz w:val="21"/>
-          <w:szCs w:val="21"/>
-        </w:rPr>
-        <w:t>建立在</w:t>
-      </w:r>
-      <w:r>
-        <w:rPr>
-          <w:rFonts w:ascii="Courier New" w:hAnsi="Courier New" w:hint="eastAsia"/>
-          <w:sz w:val="21"/>
-          <w:szCs w:val="21"/>
-        </w:rPr>
-        <w:t>“短信发布服务”的</w:t>
-      </w:r>
-      <w:r>
-        <w:rPr>
-          <w:rFonts w:ascii="Courier New" w:hAnsi="Courier New" w:hint="eastAsia"/>
-          <w:sz w:val="21"/>
-          <w:szCs w:val="21"/>
-        </w:rPr>
-        <w:t>基础之上，但是又区别与“短信发布服务”，后者比前者无论是在功能、</w:t>
-      </w:r>
-      <w:r>
-        <w:rPr>
-          <w:rFonts w:ascii="Courier New" w:hAnsi="Courier New" w:hint="eastAsia"/>
-          <w:sz w:val="21"/>
-          <w:szCs w:val="21"/>
-        </w:rPr>
-        <w:t>形式和用户体验上，都有着本质的提升</w:t>
-      </w:r>
-      <w:r>
-        <w:rPr>
-          <w:rFonts w:ascii="Courier New" w:hAnsi="Courier New" w:hint="eastAsia"/>
-          <w:sz w:val="21"/>
-          <w:szCs w:val="21"/>
-        </w:rPr>
-        <w:t>，</w:t>
-      </w:r>
-      <w:r>
-        <w:rPr>
-          <w:rFonts w:ascii="Courier New" w:hAnsi="Courier New" w:hint="eastAsia"/>
-          <w:sz w:val="21"/>
-          <w:szCs w:val="21"/>
-        </w:rPr>
-        <w:t>同时，作为</w:t>
-      </w:r>
-      <w:r>
-        <w:rPr>
-          <w:rFonts w:ascii="Courier New" w:hAnsi="Courier New" w:hint="eastAsia"/>
-          <w:sz w:val="21"/>
-          <w:szCs w:val="21"/>
-        </w:rPr>
-        <w:t>公司</w:t>
-      </w:r>
-      <w:r>
-        <w:rPr>
-          <w:rFonts w:ascii="Courier New" w:hAnsi="Courier New" w:hint="eastAsia"/>
-          <w:sz w:val="21"/>
-          <w:szCs w:val="21"/>
-        </w:rPr>
-        <w:t>区别于其他传统汽车租赁系统</w:t>
-      </w:r>
-      <w:r>
-        <w:rPr>
-          <w:rFonts w:ascii="Courier New" w:hAnsi="Courier New" w:hint="eastAsia"/>
-          <w:sz w:val="21"/>
-          <w:szCs w:val="21"/>
-        </w:rPr>
-        <w:t>的</w:t>
-      </w:r>
-      <w:r>
-        <w:rPr>
-          <w:rFonts w:ascii="Courier New" w:hAnsi="Courier New" w:hint="eastAsia"/>
-          <w:sz w:val="21"/>
-          <w:szCs w:val="21"/>
-        </w:rPr>
-        <w:t>特色服务，</w:t>
-      </w:r>
-      <w:r>
-        <w:rPr>
-          <w:rFonts w:ascii="Courier New" w:hAnsi="Courier New" w:hint="eastAsia"/>
-          <w:sz w:val="21"/>
-          <w:szCs w:val="21"/>
-        </w:rPr>
-        <w:t>该模块承载</w:t>
-      </w:r>
-      <w:r>
-        <w:rPr>
-          <w:rFonts w:ascii="Courier New" w:hAnsi="Courier New" w:hint="eastAsia"/>
-          <w:sz w:val="21"/>
-          <w:szCs w:val="21"/>
-        </w:rPr>
-        <w:t>了公司未来的发展潜力。。。。。。。。</w:t>
-      </w:r>
-    </w:p>
-    <w:p>
-      <w:pPr>
-        <w:spacing w:line="360" w:lineRule="auto"/>
-        <w:ind w:firstLineChars="200" w:firstLine="420"/>
-        <w:rPr>
-          <w:rFonts w:ascii="Courier New" w:hAnsi="Courier New" w:hint="eastAsia"/>
-          <w:sz w:val="21"/>
-          <w:szCs w:val="21"/>
-        </w:rPr>
-      </w:pPr>
-    </w:p>
-    <w:p>
-      <w:pPr>
-        <w:spacing w:line="360" w:lineRule="auto"/>
-        <w:ind w:firstLineChars="200" w:firstLine="420"/>
-        <w:rPr>
-          <w:rFonts w:ascii="Courier New" w:hAnsi="Courier New" w:hint="eastAsia"/>
-          <w:sz w:val="21"/>
-          <w:szCs w:val="21"/>
-        </w:rPr>
-      </w:pPr>
-      <w:r>
-        <w:rPr>
-          <w:rFonts w:ascii="Courier New" w:hAnsi="Courier New" w:hint="eastAsia"/>
-          <w:sz w:val="21"/>
-          <w:szCs w:val="21"/>
-        </w:rPr>
-        <w:t>公司后期会根据</w:t>
-      </w:r>
-      <w:r>
-        <w:rPr>
-          <w:rFonts w:ascii="Courier New" w:hAnsi="Courier New" w:hint="eastAsia"/>
-          <w:sz w:val="21"/>
-          <w:szCs w:val="21"/>
-        </w:rPr>
-        <w:t>项目的</w:t>
-      </w:r>
-      <w:r>
-        <w:rPr>
-          <w:rFonts w:ascii="Courier New" w:hAnsi="Courier New" w:hint="eastAsia"/>
-          <w:sz w:val="21"/>
-          <w:szCs w:val="21"/>
-        </w:rPr>
-        <w:t>具体运营情况，</w:t>
-      </w:r>
-      <w:r>
-        <w:rPr>
-          <w:rFonts w:ascii="Courier New" w:hAnsi="Courier New" w:hint="eastAsia"/>
-          <w:sz w:val="21"/>
-          <w:szCs w:val="21"/>
-        </w:rPr>
-        <w:t>在合适的时间，合适的阶段，通过合适的切入点，</w:t>
-      </w:r>
-      <w:r>
-        <w:rPr>
-          <w:rFonts w:ascii="Courier New" w:hAnsi="Courier New" w:hint="eastAsia"/>
-          <w:sz w:val="21"/>
-          <w:szCs w:val="21"/>
-        </w:rPr>
-        <w:t>将</w:t>
-      </w:r>
-      <w:r>
-        <w:rPr>
-          <w:rFonts w:ascii="Courier New" w:hAnsi="Courier New" w:hint="eastAsia"/>
-          <w:sz w:val="21"/>
-          <w:szCs w:val="21"/>
-        </w:rPr>
-        <w:t>移动终端的运营、策划、开发、推广</w:t>
-      </w:r>
-      <w:r>
-        <w:rPr>
-          <w:rFonts w:ascii="Courier New" w:hAnsi="Courier New" w:hint="eastAsia"/>
-          <w:sz w:val="21"/>
-          <w:szCs w:val="21"/>
-        </w:rPr>
-        <w:t>纳入公司的发展战略之中。</w:t>
-      </w:r>
-    </w:p>
-    <w:p>
-      <w:pPr>
-        <w:spacing w:line="360" w:lineRule="auto"/>
-        <w:ind w:firstLineChars="200" w:firstLine="420"/>
-        <w:rPr>
-          <w:rFonts w:ascii="Courier New" w:hAnsi="Courier New" w:hint="eastAsia"/>
-          <w:sz w:val="21"/>
-          <w:szCs w:val="21"/>
-        </w:rPr>
-      </w:pPr>
-    </w:p>
-    <w:p>
-      <w:pPr>
-        <w:spacing w:line="360" w:lineRule="auto"/>
-        <w:ind w:firstLineChars="200" w:firstLine="420"/>
-        <w:rPr>
-          <w:rFonts w:ascii="Courier New" w:hAnsi="Courier New" w:hint="eastAsia"/>
-          <w:sz w:val="21"/>
-          <w:szCs w:val="21"/>
-        </w:rPr>
-      </w:pPr>
-    </w:p>
-    <w:p>
-      <w:pPr>
-        <w:spacing w:line="360" w:lineRule="auto"/>
-        <w:ind w:firstLineChars="200" w:firstLine="420"/>
-        <w:rPr>
-          <w:rFonts w:ascii="Courier New" w:hAnsi="Courier New" w:hint="eastAsia"/>
-          <w:sz w:val="21"/>
-          <w:szCs w:val="21"/>
-        </w:rPr>
-      </w:pPr>
-    </w:p>
-    <w:p>
-      <w:pPr>
-        <w:spacing w:line="360" w:lineRule="auto"/>
-        <w:ind w:firstLineChars="200" w:firstLine="420"/>
-        <w:rPr>
-          <w:rFonts w:ascii="Courier New" w:hAnsi="Courier New" w:hint="eastAsia"/>
-          <w:sz w:val="21"/>
-          <w:szCs w:val="21"/>
-        </w:rPr>
-      </w:pPr>
-    </w:p>
-    <w:p>
-      <w:pPr>
-        <w:spacing w:line="360" w:lineRule="auto"/>
-        <w:ind w:firstLineChars="200" w:firstLine="420"/>
-        <w:rPr>
-          <w:rFonts w:ascii="Courier New" w:hAnsi="Courier New" w:hint="eastAsia"/>
-          <w:sz w:val="21"/>
-          <w:szCs w:val="21"/>
-        </w:rPr>
-      </w:pPr>
-    </w:p>
-    <w:p>
-      <w:pPr>
-        <w:spacing w:line="360" w:lineRule="auto"/>
-        <w:ind w:firstLineChars="200" w:firstLine="420"/>
-        <w:rPr>
-          <w:rFonts w:ascii="Courier New" w:hAnsi="Courier New" w:hint="eastAsia"/>
-          <w:sz w:val="21"/>
-          <w:szCs w:val="21"/>
-        </w:rPr>
-      </w:pPr>
-    </w:p>
-    <w:p>
-      <w:pPr>
-        <w:pStyle w:val="3"/>
-      </w:pPr>
-      <w:r>
-        <w:rPr>
-          <w:rFonts w:hint="eastAsia"/>
-        </w:rPr>
-        <w:t>运营</w:t>
-      </w:r>
-      <w:r>
-        <w:rPr>
-          <w:rFonts w:hint="eastAsia"/>
-        </w:rPr>
-        <w:t>分析</w:t>
-      </w:r>
-      <w:r>
-        <w:rPr>
-          <w:rFonts w:hint="eastAsia"/>
-        </w:rPr>
-        <w:t>统计</w:t>
-      </w:r>
-    </w:p>
-    <w:p>
-      <w:pPr>
-        <w:spacing w:line="360" w:lineRule="auto"/>
-        <w:ind w:firstLineChars="200" w:firstLine="420"/>
-        <w:rPr>
-          <w:rFonts w:ascii="Courier New" w:hAnsi="Courier New" w:hint="eastAsia"/>
-          <w:sz w:val="21"/>
-          <w:szCs w:val="21"/>
-        </w:rPr>
-      </w:pPr>
-    </w:p>
-    <w:p>
-      <w:pPr>
-        <w:spacing w:line="360" w:lineRule="auto"/>
-        <w:ind w:firstLineChars="200" w:firstLine="420"/>
-        <w:rPr>
-          <w:rFonts w:ascii="Courier New" w:hAnsi="Courier New" w:hint="eastAsia"/>
-          <w:sz w:val="21"/>
-          <w:szCs w:val="21"/>
-        </w:rPr>
-      </w:pPr>
-    </w:p>
-    <w:p>
-      <w:pPr>
-        <w:spacing w:line="360" w:lineRule="auto"/>
-        <w:ind w:firstLineChars="200" w:firstLine="420"/>
-        <w:rPr>
-          <w:rFonts w:ascii="Courier New" w:hAnsi="Courier New"/>
-          <w:sz w:val="21"/>
-          <w:szCs w:val="21"/>
-        </w:rPr>
-      </w:pPr>
-    </w:p>
-    <w:p>
-      <w:pPr>
-        <w:spacing w:line="360" w:lineRule="auto"/>
-        <w:ind w:firstLineChars="200" w:firstLine="420"/>
-        <w:rPr>
-          <w:rFonts w:ascii="Courier New" w:hAnsi="Courier New"/>
-          <w:sz w:val="21"/>
-          <w:szCs w:val="21"/>
-        </w:rPr>
-      </w:pPr>
-    </w:p>
-    <w:p>
-      <w:pPr>
-        <w:spacing w:line="360" w:lineRule="auto"/>
-        <w:ind w:firstLineChars="200" w:firstLine="420"/>
-        <w:rPr>
-          <w:rFonts w:ascii="Courier New" w:hAnsi="Courier New"/>
-          <w:sz w:val="21"/>
-          <w:szCs w:val="21"/>
-        </w:rPr>
-      </w:pPr>
-    </w:p>
-    <w:p>
-      <w:pPr>
-        <w:spacing w:line="360" w:lineRule="auto"/>
-        <w:ind w:firstLineChars="200" w:firstLine="420"/>
-        <w:rPr>
-          <w:rFonts w:ascii="Courier New" w:hAnsi="Courier New"/>
-          <w:sz w:val="21"/>
-          <w:szCs w:val="21"/>
-        </w:rPr>
-      </w:pPr>
-    </w:p>
-    <w:p>
-      <w:pPr>
-        <w:pStyle w:val="3"/>
-      </w:pPr>
-      <w:r>
-        <w:rPr>
-          <w:rFonts w:hint="eastAsia"/>
-        </w:rPr>
-        <w:t>系统管理</w:t>
-      </w:r>
-    </w:p>
-    <w:p>
-      <w:pPr>
-        <w:spacing w:line="360" w:lineRule="auto"/>
-        <w:ind w:firstLineChars="200" w:firstLine="420"/>
-        <w:rPr>
-          <w:rFonts w:ascii="Courier New" w:hAnsi="Courier New"/>
-          <w:sz w:val="21"/>
-          <w:szCs w:val="21"/>
-        </w:rPr>
-      </w:pPr>
-    </w:p>
-    <w:p>
-      <w:pPr>
-        <w:spacing w:line="360" w:lineRule="auto"/>
-        <w:ind w:firstLineChars="200" w:firstLine="420"/>
-        <w:rPr>
-          <w:rFonts w:ascii="Courier New" w:hAnsi="Courier New"/>
-          <w:sz w:val="21"/>
-          <w:szCs w:val="21"/>
-        </w:rPr>
-      </w:pPr>
-    </w:p>
-    <w:p>
-      <w:pPr>
-        <w:pStyle w:val="4"/>
-      </w:pPr>
-      <w:r>
-        <w:rPr>
-          <w:rFonts w:hint="eastAsia"/>
-        </w:rPr>
-        <w:t>系统用户管理</w:t>
-      </w:r>
-    </w:p>
-    <w:p>
-      <w:pPr>
-        <w:spacing w:line="360" w:lineRule="auto"/>
-        <w:ind w:firstLineChars="200" w:firstLine="420"/>
-        <w:rPr>
-          <w:rFonts w:ascii="Courier New" w:hAnsi="Courier New"/>
-          <w:sz w:val="21"/>
-          <w:szCs w:val="21"/>
-        </w:rPr>
-      </w:pPr>
-    </w:p>
-    <w:p>
-      <w:pPr>
-        <w:spacing w:line="360" w:lineRule="auto"/>
-        <w:ind w:firstLineChars="200" w:firstLine="420"/>
-        <w:rPr>
-          <w:rFonts w:ascii="Courier New" w:hAnsi="Courier New"/>
-          <w:sz w:val="21"/>
-          <w:szCs w:val="21"/>
-        </w:rPr>
-      </w:pPr>
-    </w:p>
-    <w:p>
-      <w:pPr>
-        <w:spacing w:line="360" w:lineRule="auto"/>
-        <w:ind w:firstLineChars="200" w:firstLine="420"/>
-        <w:rPr>
-          <w:rFonts w:ascii="Courier New" w:hAnsi="Courier New"/>
-          <w:sz w:val="21"/>
-          <w:szCs w:val="21"/>
-        </w:rPr>
-      </w:pPr>
-    </w:p>
-    <w:p>
-      <w:pPr>
-        <w:spacing w:line="360" w:lineRule="auto"/>
-        <w:ind w:firstLineChars="200" w:firstLine="420"/>
-        <w:rPr>
-          <w:rFonts w:ascii="Courier New" w:hAnsi="Courier New"/>
-          <w:sz w:val="21"/>
-          <w:szCs w:val="21"/>
-        </w:rPr>
-      </w:pPr>
-    </w:p>
-    <w:p>
-      <w:pPr>
-        <w:spacing w:line="360" w:lineRule="auto"/>
-        <w:ind w:firstLineChars="200" w:firstLine="420"/>
-        <w:rPr>
-          <w:rFonts w:ascii="Courier New" w:hAnsi="Courier New"/>
-          <w:sz w:val="21"/>
-          <w:szCs w:val="21"/>
-        </w:rPr>
-      </w:pPr>
-    </w:p>
-    <w:p>
-      <w:pPr>
-        <w:pStyle w:val="4"/>
-      </w:pPr>
-      <w:r>
-        <w:rPr>
-          <w:rFonts w:hint="eastAsia"/>
-        </w:rPr>
-        <w:t>门店管理</w:t>
-      </w:r>
-    </w:p>
-    <w:p>
-      <w:pPr>
-        <w:spacing w:line="360" w:lineRule="auto"/>
-        <w:ind w:firstLineChars="200" w:firstLine="420"/>
-        <w:rPr>
-          <w:rFonts w:ascii="Courier New" w:hAnsi="Courier New"/>
-          <w:sz w:val="21"/>
-          <w:szCs w:val="21"/>
-        </w:rPr>
-      </w:pPr>
-    </w:p>
-    <w:p>
-      <w:pPr>
-        <w:spacing w:line="360" w:lineRule="auto"/>
-        <w:ind w:firstLineChars="200" w:firstLine="420"/>
-        <w:rPr>
-          <w:rFonts w:ascii="Courier New" w:hAnsi="Courier New"/>
-          <w:sz w:val="21"/>
-          <w:szCs w:val="21"/>
-        </w:rPr>
-      </w:pPr>
-    </w:p>
-    <w:p>
-      <w:pPr>
-        <w:spacing w:line="360" w:lineRule="auto"/>
-        <w:ind w:firstLineChars="200" w:firstLine="420"/>
-        <w:rPr>
-          <w:rFonts w:ascii="Courier New" w:hAnsi="Courier New"/>
-          <w:sz w:val="21"/>
-          <w:szCs w:val="21"/>
-        </w:rPr>
-      </w:pPr>
-    </w:p>
-    <w:p>
-      <w:pPr>
-        <w:spacing w:line="360" w:lineRule="auto"/>
-        <w:ind w:firstLineChars="200" w:firstLine="420"/>
-        <w:rPr>
-          <w:rFonts w:ascii="Courier New" w:hAnsi="Courier New"/>
-          <w:sz w:val="21"/>
-          <w:szCs w:val="21"/>
-        </w:rPr>
-      </w:pPr>
-    </w:p>
-    <w:p>
-      <w:pPr>
-        <w:spacing w:line="360" w:lineRule="auto"/>
-        <w:ind w:firstLineChars="200" w:firstLine="420"/>
-        <w:rPr>
-          <w:rFonts w:ascii="Courier New" w:hAnsi="Courier New"/>
-          <w:sz w:val="21"/>
-          <w:szCs w:val="21"/>
-        </w:rPr>
-      </w:pPr>
-    </w:p>
-    <w:p>
-      <w:pPr>
-        <w:spacing w:line="360" w:lineRule="auto"/>
-        <w:ind w:firstLineChars="200" w:firstLine="420"/>
-        <w:rPr>
-          <w:rFonts w:ascii="Courier New" w:hAnsi="Courier New"/>
-          <w:sz w:val="21"/>
-          <w:szCs w:val="21"/>
-        </w:rPr>
-      </w:pPr>
-    </w:p>
-    <w:p>
-      <w:pPr>
-        <w:pStyle w:val="4"/>
-      </w:pPr>
-      <w:r>
-        <w:rPr>
-          <w:rFonts w:hint="eastAsia"/>
-        </w:rPr>
-        <w:t>个人信息管理</w:t>
-      </w:r>
-    </w:p>
-    <w:p>
-      <w:pPr>
-        <w:spacing w:line="360" w:lineRule="auto"/>
-        <w:ind w:firstLineChars="200" w:firstLine="420"/>
-        <w:rPr>
-          <w:rFonts w:ascii="Courier New" w:hAnsi="Courier New"/>
-          <w:sz w:val="21"/>
-          <w:szCs w:val="21"/>
-        </w:rPr>
-      </w:pPr>
-    </w:p>
-    <w:p>
-      <w:pPr>
-        <w:spacing w:line="360" w:lineRule="auto"/>
-        <w:ind w:firstLineChars="200" w:firstLine="420"/>
-        <w:rPr>
-          <w:rFonts w:ascii="Courier New" w:hAnsi="Courier New"/>
-          <w:sz w:val="21"/>
-          <w:szCs w:val="21"/>
-        </w:rPr>
-      </w:pPr>
-    </w:p>
-    <w:p>
-      <w:pPr>
-        <w:spacing w:line="360" w:lineRule="auto"/>
-        <w:ind w:firstLineChars="200" w:firstLine="420"/>
-        <w:rPr>
-          <w:rFonts w:ascii="Courier New" w:hAnsi="Courier New"/>
-          <w:sz w:val="21"/>
-          <w:szCs w:val="21"/>
-        </w:rPr>
-      </w:pPr>
-    </w:p>
-    <w:p>
-      <w:pPr>
-        <w:spacing w:line="360" w:lineRule="auto"/>
-        <w:ind w:firstLineChars="200" w:firstLine="420"/>
-        <w:rPr>
-          <w:rFonts w:ascii="Courier New" w:hAnsi="Courier New"/>
-          <w:sz w:val="21"/>
-          <w:szCs w:val="21"/>
-        </w:rPr>
-      </w:pPr>
-    </w:p>
-    <w:p>
-      <w:pPr>
-        <w:spacing w:line="360" w:lineRule="auto"/>
-        <w:ind w:firstLineChars="200" w:firstLine="420"/>
-        <w:rPr>
-          <w:rFonts w:ascii="Courier New" w:hAnsi="Courier New"/>
-          <w:sz w:val="21"/>
-          <w:szCs w:val="21"/>
-        </w:rPr>
-      </w:pPr>
-    </w:p>
-    <w:p>
-      <w:pPr>
-        <w:spacing w:line="360" w:lineRule="auto"/>
-        <w:ind w:firstLineChars="200" w:firstLine="420"/>
-        <w:rPr>
-          <w:rFonts w:ascii="Courier New" w:hAnsi="Courier New"/>
-          <w:sz w:val="21"/>
-          <w:szCs w:val="21"/>
-        </w:rPr>
-      </w:pPr>
-    </w:p>
-    <w:p>
-      <w:pPr>
-        <w:spacing w:line="360" w:lineRule="auto"/>
-        <w:ind w:firstLineChars="200" w:firstLine="420"/>
-        <w:rPr>
-          <w:rFonts w:ascii="Courier New" w:hAnsi="Courier New"/>
-          <w:sz w:val="21"/>
-          <w:szCs w:val="21"/>
-        </w:rPr>
-      </w:pPr>
-    </w:p>
-    <w:p>
-      <w:pPr>
-        <w:pStyle w:val="2"/>
-        <w:rPr>
-          <w:rFonts w:ascii="Courier New" w:hAnsi="Courier New"/>
-          <w:color w:val="FF0000"/>
-        </w:rPr>
-      </w:pPr>
-      <w:bookmarkStart w:id="23" w:name="_Toc347092939"/>
-      <w:r>
-        <w:rPr>
-          <w:rFonts w:ascii="Courier New" w:hAnsi="Courier New" w:hint="eastAsia"/>
-          <w:color w:val="FF0000"/>
-        </w:rPr>
-        <w:t>客户端</w:t>
-      </w:r>
-      <w:r>
-        <w:rPr>
-          <w:rFonts w:ascii="Courier New" w:hAnsi="Courier New" w:hint="eastAsia"/>
-          <w:color w:val="FF0000"/>
-        </w:rPr>
-        <w:t>产品</w:t>
-      </w:r>
-      <w:r>
-        <w:rPr>
-          <w:rFonts w:ascii="Courier New" w:hAnsi="Courier New" w:hint="eastAsia"/>
-          <w:color w:val="FF0000"/>
-        </w:rPr>
-        <w:t>规划</w:t>
-      </w:r>
-      <w:r>
-        <w:rPr>
-          <w:rFonts w:ascii="Courier New" w:hAnsi="Courier New" w:hint="eastAsia"/>
-          <w:color w:val="FF0000"/>
-        </w:rPr>
-        <w:t>（后期扩展）</w:t>
-      </w:r>
-      <w:bookmarkEnd w:id="23"/>
-    </w:p>
-    <w:p>
-      <w:pPr>
-        <w:spacing w:line="360" w:lineRule="auto"/>
-        <w:ind w:firstLineChars="200" w:firstLine="420"/>
-        <w:rPr>
-          <w:rFonts w:ascii="Courier New" w:hAnsi="Courier New"/>
-          <w:color w:val="FF0000"/>
-          <w:sz w:val="21"/>
-          <w:szCs w:val="21"/>
-        </w:rPr>
-      </w:pPr>
-    </w:p>
-    <w:p>
-      <w:pPr>
-        <w:spacing w:line="360" w:lineRule="auto"/>
-        <w:ind w:firstLineChars="200" w:firstLine="420"/>
-        <w:rPr>
-          <w:rFonts w:ascii="Courier New" w:hAnsi="Courier New"/>
-          <w:color w:val="FF0000"/>
-          <w:sz w:val="21"/>
-          <w:szCs w:val="21"/>
-        </w:rPr>
-      </w:pPr>
-    </w:p>
-    <w:p>
-      <w:pPr>
-        <w:spacing w:line="360" w:lineRule="auto"/>
-        <w:ind w:firstLineChars="200" w:firstLine="420"/>
-        <w:rPr>
-          <w:rFonts w:ascii="Courier New" w:hAnsi="Courier New"/>
-          <w:color w:val="FF0000"/>
-          <w:sz w:val="21"/>
-          <w:szCs w:val="21"/>
-        </w:rPr>
-      </w:pPr>
-    </w:p>
-    <w:p>
-      <w:pPr>
-        <w:pStyle w:val="3"/>
-      </w:pPr>
-      <w:bookmarkStart w:id="24" w:name="_Toc347092940"/>
-      <w:r>
-        <w:rPr>
-          <w:rFonts w:hint="eastAsia"/>
-        </w:rPr>
-        <w:t>Android</w:t>
-      </w:r>
-      <w:r>
-        <w:rPr>
-          <w:rFonts w:hint="eastAsia"/>
-        </w:rPr>
         <w:t>平台</w:t>
       </w:r>
-      <w:bookmarkEnd w:id="24"/>
-    </w:p>
-    <w:p>
-      <w:pPr>
-        <w:spacing w:line="360" w:lineRule="auto"/>
-        <w:ind w:firstLineChars="200" w:firstLine="420"/>
-        <w:rPr>
-          <w:rFonts w:ascii="Courier New" w:hAnsi="Courier New"/>
-          <w:color w:val="FF0000"/>
-          <w:sz w:val="21"/>
-          <w:szCs w:val="21"/>
-        </w:rPr>
-      </w:pPr>
-    </w:p>
-    <w:p>
-      <w:pPr>
-        <w:spacing w:line="360" w:lineRule="auto"/>
-        <w:ind w:firstLineChars="200" w:firstLine="420"/>
-        <w:rPr>
-          <w:rFonts w:ascii="Courier New" w:hAnsi="Courier New"/>
-          <w:color w:val="FF0000"/>
-          <w:sz w:val="21"/>
-          <w:szCs w:val="21"/>
-        </w:rPr>
-      </w:pPr>
-      <w:r>
-        <w:rPr>
-          <w:rFonts w:ascii="Courier New" w:hAnsi="Courier New" w:hint="eastAsia"/>
-          <w:color w:val="FF0000"/>
-          <w:sz w:val="21"/>
-          <w:szCs w:val="21"/>
-        </w:rPr>
-        <w:t>主要讨论界面</w:t>
-      </w:r>
-      <w:r>
-        <w:rPr>
-          <w:rFonts w:ascii="Courier New" w:hAnsi="Courier New" w:hint="eastAsia"/>
-          <w:color w:val="FF0000"/>
-          <w:sz w:val="21"/>
-          <w:szCs w:val="21"/>
-        </w:rPr>
-        <w:t>UI</w:t>
-      </w:r>
-      <w:r>
-        <w:rPr>
-          <w:rFonts w:ascii="Courier New" w:hAnsi="Courier New" w:hint="eastAsia"/>
-          <w:color w:val="FF0000"/>
-          <w:sz w:val="21"/>
-          <w:szCs w:val="21"/>
-        </w:rPr>
-        <w:t>的</w:t>
-      </w:r>
-      <w:r>
-        <w:rPr>
-          <w:rFonts w:ascii="Courier New" w:hAnsi="Courier New" w:hint="eastAsia"/>
-          <w:color w:val="FF0000"/>
-          <w:sz w:val="21"/>
-          <w:szCs w:val="21"/>
-        </w:rPr>
-        <w:t>设计</w:t>
-      </w:r>
-      <w:r>
-        <w:rPr>
-          <w:rFonts w:ascii="Courier New" w:hAnsi="Courier New" w:hint="eastAsia"/>
-          <w:color w:val="FF0000"/>
-          <w:sz w:val="21"/>
-          <w:szCs w:val="21"/>
-        </w:rPr>
-        <w:t>，</w:t>
-      </w:r>
-      <w:r>
-        <w:rPr>
-          <w:rFonts w:ascii="Courier New" w:hAnsi="Courier New" w:hint="eastAsia"/>
-          <w:color w:val="FF0000"/>
-          <w:sz w:val="21"/>
-          <w:szCs w:val="21"/>
-        </w:rPr>
-        <w:t>参考项目文档</w:t>
-      </w:r>
-      <w:r>
-        <w:rPr>
-          <w:rFonts w:ascii="Courier New" w:hAnsi="Courier New" w:hint="eastAsia"/>
-          <w:color w:val="FF0000"/>
-          <w:sz w:val="21"/>
-          <w:szCs w:val="21"/>
-        </w:rPr>
-        <w:t>《</w:t>
-      </w:r>
-      <w:r>
-        <w:rPr>
-          <w:rFonts w:ascii="Courier New" w:hAnsi="Courier New" w:hint="eastAsia"/>
-          <w:color w:val="FF0000"/>
-          <w:sz w:val="21"/>
-          <w:szCs w:val="21"/>
-        </w:rPr>
-        <w:t>图片分享网站项目设计思维导图</w:t>
-      </w:r>
-      <w:r>
-        <w:rPr>
-          <w:rFonts w:ascii="Courier New" w:hAnsi="Courier New" w:hint="eastAsia"/>
-          <w:color w:val="FF0000"/>
-          <w:sz w:val="21"/>
-          <w:szCs w:val="21"/>
-        </w:rPr>
-        <w:t>》</w:t>
-      </w:r>
-    </w:p>
-    <w:p>
-      <w:pPr>
-        <w:spacing w:line="360" w:lineRule="auto"/>
-        <w:ind w:firstLineChars="200" w:firstLine="420"/>
-        <w:rPr>
-          <w:rFonts w:ascii="Courier New" w:hAnsi="Courier New"/>
-          <w:color w:val="FF0000"/>
-          <w:sz w:val="21"/>
-          <w:szCs w:val="21"/>
-        </w:rPr>
-      </w:pPr>
-    </w:p>
-    <w:p>
-      <w:pPr>
-        <w:spacing w:line="360" w:lineRule="auto"/>
-        <w:ind w:firstLineChars="200" w:firstLine="420"/>
-        <w:rPr>
-          <w:rFonts w:ascii="Courier New" w:hAnsi="Courier New"/>
-          <w:color w:val="FF0000"/>
-          <w:sz w:val="21"/>
-          <w:szCs w:val="21"/>
-        </w:rPr>
-      </w:pPr>
-    </w:p>
-    <w:p>
-      <w:pPr>
-        <w:spacing w:line="360" w:lineRule="auto"/>
-        <w:ind w:firstLineChars="200" w:firstLine="420"/>
-        <w:rPr>
-          <w:rFonts w:ascii="Courier New" w:hAnsi="Courier New"/>
-          <w:color w:val="FF0000"/>
-          <w:sz w:val="21"/>
-          <w:szCs w:val="21"/>
-        </w:rPr>
-      </w:pPr>
-    </w:p>
-    <w:p>
-      <w:pPr>
-        <w:spacing w:line="360" w:lineRule="auto"/>
-        <w:ind w:firstLineChars="200" w:firstLine="420"/>
-        <w:rPr>
-          <w:rFonts w:ascii="Courier New" w:hAnsi="Courier New"/>
-          <w:color w:val="FF0000"/>
-          <w:sz w:val="21"/>
-          <w:szCs w:val="21"/>
-        </w:rPr>
-      </w:pPr>
-    </w:p>
-    <w:p>
-      <w:pPr>
-        <w:spacing w:line="360" w:lineRule="auto"/>
-        <w:ind w:firstLineChars="200" w:firstLine="420"/>
-        <w:rPr>
-          <w:rFonts w:ascii="Courier New" w:hAnsi="Courier New"/>
-          <w:color w:val="FF0000"/>
-          <w:sz w:val="21"/>
-          <w:szCs w:val="21"/>
-        </w:rPr>
-      </w:pPr>
-    </w:p>
-    <w:p>
-      <w:pPr>
-        <w:spacing w:line="360" w:lineRule="auto"/>
-        <w:ind w:firstLineChars="200" w:firstLine="420"/>
-        <w:rPr>
-          <w:rFonts w:ascii="Courier New" w:hAnsi="Courier New"/>
-          <w:color w:val="FF0000"/>
-          <w:sz w:val="21"/>
-          <w:szCs w:val="21"/>
-        </w:rPr>
-      </w:pPr>
-    </w:p>
-    <w:p>
-      <w:pPr>
-        <w:pStyle w:val="3"/>
-      </w:pPr>
-      <w:bookmarkStart w:id="25" w:name="_Toc347092941"/>
-      <w:r>
-        <w:rPr>
-          <w:rFonts w:hint="eastAsia"/>
-        </w:rPr>
-        <w:t>IOS</w:t>
-      </w:r>
-      <w:r>
-        <w:rPr>
-          <w:rFonts w:hint="eastAsia"/>
-        </w:rPr>
-        <w:t>平台</w:t>
-      </w:r>
-      <w:bookmarkEnd w:id="25"/>
-    </w:p>
-    <w:p>
-      <w:pPr>
-        <w:spacing w:line="360" w:lineRule="auto"/>
-        <w:ind w:firstLineChars="200" w:firstLine="420"/>
-        <w:rPr>
-          <w:rFonts w:ascii="Courier New" w:hAnsi="Courier New"/>
-          <w:color w:val="FF0000"/>
-          <w:sz w:val="21"/>
-          <w:szCs w:val="21"/>
-        </w:rPr>
-      </w:pPr>
-      <w:r>
-        <w:rPr>
-          <w:rFonts w:ascii="Courier New" w:hAnsi="Courier New" w:hint="eastAsia"/>
-          <w:color w:val="FF0000"/>
-          <w:sz w:val="21"/>
-          <w:szCs w:val="21"/>
-        </w:rPr>
-        <w:t>暂不做考虑</w:t>
-      </w:r>
-    </w:p>
-    <w:p>
-      <w:pPr>
-        <w:spacing w:line="360" w:lineRule="auto"/>
-        <w:ind w:firstLineChars="200" w:firstLine="420"/>
-        <w:rPr>
-          <w:rFonts w:ascii="Courier New" w:hAnsi="Courier New"/>
-          <w:color w:val="FF0000"/>
-          <w:sz w:val="21"/>
-          <w:szCs w:val="21"/>
-        </w:rPr>
-      </w:pPr>
-    </w:p>
-    <w:p>
-      <w:pPr>
-        <w:spacing w:line="360" w:lineRule="auto"/>
-        <w:ind w:firstLineChars="200" w:firstLine="420"/>
-        <w:rPr>
-          <w:rFonts w:ascii="Courier New" w:hAnsi="Courier New"/>
-          <w:color w:val="FF0000"/>
-          <w:sz w:val="21"/>
-          <w:szCs w:val="21"/>
-        </w:rPr>
-      </w:pPr>
-    </w:p>
-    <w:p>
-      <w:pPr>
-        <w:spacing w:line="360" w:lineRule="auto"/>
-        <w:ind w:firstLineChars="200" w:firstLine="420"/>
-        <w:rPr>
-          <w:rFonts w:ascii="Courier New" w:hAnsi="Courier New"/>
-          <w:color w:val="FF0000"/>
-          <w:sz w:val="21"/>
-          <w:szCs w:val="21"/>
-        </w:rPr>
-      </w:pPr>
-    </w:p>
-    <w:p>
-      <w:pPr>
-        <w:pStyle w:val="3"/>
-      </w:pPr>
-      <w:bookmarkStart w:id="26" w:name="_Toc347092942"/>
-      <w:r>
-        <w:rPr>
-          <w:rFonts w:hint="eastAsia"/>
-        </w:rPr>
-        <w:t>Windows Phone</w:t>
-      </w:r>
-      <w:r>
-        <w:rPr>
-          <w:rFonts w:hint="eastAsia"/>
-        </w:rPr>
-        <w:t>平台</w:t>
-      </w:r>
-      <w:bookmarkEnd w:id="26"/>
+      <w:bookmarkEnd w:id="30"/>
     </w:p>
     <w:p>
       <w:pPr>
@@ -7176,7 +7333,7 @@
           <w:sz w:val="44"/>
         </w:rPr>
       </w:pPr>
-      <w:bookmarkStart w:id="27" w:name="_Toc347092943"/>
+      <w:bookmarkStart w:id="31" w:name="_Toc347092943"/>
       <w:r>
         <w:rPr>
           <w:rStyle w:val="SoDAField"/>
@@ -7186,7 +7343,7 @@
         </w:rPr>
         <w:t>系统架构设计</w:t>
       </w:r>
-      <w:bookmarkEnd w:id="27"/>
+      <w:bookmarkEnd w:id="31"/>
     </w:p>
     <w:p>
       <w:pPr>
@@ -7316,7 +7473,7 @@
           <w:sz w:val="44"/>
         </w:rPr>
       </w:pPr>
-      <w:bookmarkStart w:id="28" w:name="_Toc347092944"/>
+      <w:bookmarkStart w:id="32" w:name="_Toc347092944"/>
       <w:r>
         <w:rPr>
           <w:rStyle w:val="SoDAField"/>
@@ -7326,7 +7483,7 @@
         </w:rPr>
         <w:t>项目进度规划</w:t>
       </w:r>
-      <w:bookmarkEnd w:id="28"/>
+      <w:bookmarkEnd w:id="32"/>
     </w:p>
     <w:p>
       <w:pPr>
@@ -7372,15 +7529,16 @@
           <w:color w:val="FF0000"/>
         </w:rPr>
       </w:pPr>
-      <w:bookmarkStart w:id="29" w:name="_Toc347092945"/>
+      <w:bookmarkStart w:id="33" w:name="_Toc347092945"/>
       <w:r>
         <w:rPr>
           <w:rFonts w:ascii="Courier New" w:hAnsi="Courier New" w:hint="eastAsia"/>
           <w:color w:val="FF0000"/>
         </w:rPr>
+        <w:lastRenderedPageBreak/>
         <w:t>前台网站系统项目规划</w:t>
       </w:r>
-      <w:bookmarkEnd w:id="29"/>
+      <w:bookmarkEnd w:id="33"/>
     </w:p>
     <w:p>
       <w:pPr>
@@ -8083,7 +8241,6 @@
               </w:rPr>
               <w:t>（</w:t>
             </w:r>
-            <w:proofErr w:type="spellStart"/>
             <w:r>
               <w:rPr>
                 <w:rFonts w:ascii="Courier New" w:hAnsi="Courier New" w:hint="eastAsia"/>
@@ -8093,7 +8250,6 @@
               </w:rPr>
               <w:t>infoCenter</w:t>
             </w:r>
-            <w:proofErr w:type="spellEnd"/>
             <w:r>
               <w:rPr>
                 <w:rFonts w:ascii="Courier New" w:hAnsi="Courier New" w:hint="eastAsia"/>
@@ -8695,7 +8851,6 @@
               </w:rPr>
               <w:t>（</w:t>
             </w:r>
-            <w:proofErr w:type="spellStart"/>
             <w:r>
               <w:rPr>
                 <w:rFonts w:ascii="Courier New" w:hAnsi="Courier New" w:hint="eastAsia"/>
@@ -8705,7 +8860,6 @@
               </w:rPr>
               <w:t>infoCenterSerice</w:t>
             </w:r>
-            <w:proofErr w:type="spellEnd"/>
             <w:r>
               <w:rPr>
                 <w:rFonts w:ascii="Courier New" w:hAnsi="Courier New" w:hint="eastAsia"/>
@@ -9101,7 +9255,6 @@
               </w:rPr>
               <w:t>），无法获取</w:t>
             </w:r>
-            <w:proofErr w:type="spellStart"/>
             <w:r>
               <w:rPr>
                 <w:rFonts w:ascii="Courier New" w:hAnsi="Courier New" w:hint="eastAsia"/>
@@ -9111,7 +9264,6 @@
               </w:rPr>
               <w:t>deviceToken</w:t>
             </w:r>
-            <w:proofErr w:type="spellEnd"/>
             <w:r>
               <w:rPr>
                 <w:rFonts w:ascii="Courier New" w:hAnsi="Courier New" w:hint="eastAsia"/>
@@ -9370,7 +9522,6 @@
               </w:rPr>
               <w:t>系统联调（</w:t>
             </w:r>
-            <w:proofErr w:type="spellStart"/>
             <w:r>
               <w:rPr>
                 <w:rFonts w:ascii="Courier New" w:hAnsi="Courier New" w:hint="eastAsia"/>
@@ -9380,7 +9531,6 @@
               </w:rPr>
               <w:t>infoCenter</w:t>
             </w:r>
-            <w:proofErr w:type="spellEnd"/>
             <w:r>
               <w:rPr>
                 <w:rFonts w:ascii="Courier New" w:hAnsi="Courier New" w:hint="eastAsia"/>
@@ -9689,7 +9839,6 @@
                 <w:sz w:val="18"/>
                 <w:szCs w:val="21"/>
               </w:rPr>
-              <w:lastRenderedPageBreak/>
               <w:t>12</w:t>
             </w:r>
           </w:p>
@@ -10018,7 +10167,7 @@
           <w:color w:val="FF0000"/>
         </w:rPr>
       </w:pPr>
-      <w:bookmarkStart w:id="30" w:name="_Toc347092946"/>
+      <w:bookmarkStart w:id="34" w:name="_Toc347092946"/>
       <w:r>
         <w:rPr>
           <w:rFonts w:ascii="Courier New" w:hAnsi="Courier New" w:hint="eastAsia"/>
@@ -10026,7 +10175,7 @@
         </w:rPr>
         <w:t>后台管理项目规划</w:t>
       </w:r>
-      <w:bookmarkEnd w:id="30"/>
+      <w:bookmarkEnd w:id="34"/>
     </w:p>
     <w:p>
       <w:pPr>
@@ -10729,7 +10878,6 @@
               </w:rPr>
               <w:t>（</w:t>
             </w:r>
-            <w:proofErr w:type="spellStart"/>
             <w:r>
               <w:rPr>
                 <w:rFonts w:ascii="Courier New" w:hAnsi="Courier New" w:hint="eastAsia"/>
@@ -10739,7 +10887,6 @@
               </w:rPr>
               <w:t>infoCenter</w:t>
             </w:r>
-            <w:proofErr w:type="spellEnd"/>
             <w:r>
               <w:rPr>
                 <w:rFonts w:ascii="Courier New" w:hAnsi="Courier New" w:hint="eastAsia"/>
@@ -11341,7 +11488,6 @@
               </w:rPr>
               <w:t>（</w:t>
             </w:r>
-            <w:proofErr w:type="spellStart"/>
             <w:r>
               <w:rPr>
                 <w:rFonts w:ascii="Courier New" w:hAnsi="Courier New" w:hint="eastAsia"/>
@@ -11351,7 +11497,6 @@
               </w:rPr>
               <w:t>infoCenterSerice</w:t>
             </w:r>
-            <w:proofErr w:type="spellEnd"/>
             <w:r>
               <w:rPr>
                 <w:rFonts w:ascii="Courier New" w:hAnsi="Courier New" w:hint="eastAsia"/>
@@ -11747,7 +11892,6 @@
               </w:rPr>
               <w:t>），无法获取</w:t>
             </w:r>
-            <w:proofErr w:type="spellStart"/>
             <w:r>
               <w:rPr>
                 <w:rFonts w:ascii="Courier New" w:hAnsi="Courier New" w:hint="eastAsia"/>
@@ -11757,7 +11901,6 @@
               </w:rPr>
               <w:t>deviceToken</w:t>
             </w:r>
-            <w:proofErr w:type="spellEnd"/>
             <w:r>
               <w:rPr>
                 <w:rFonts w:ascii="Courier New" w:hAnsi="Courier New" w:hint="eastAsia"/>
@@ -12016,7 +12159,6 @@
               </w:rPr>
               <w:t>系统联调（</w:t>
             </w:r>
-            <w:proofErr w:type="spellStart"/>
             <w:r>
               <w:rPr>
                 <w:rFonts w:ascii="Courier New" w:hAnsi="Courier New" w:hint="eastAsia"/>
@@ -12026,7 +12168,6 @@
               </w:rPr>
               <w:t>infoCenter</w:t>
             </w:r>
-            <w:proofErr w:type="spellEnd"/>
             <w:r>
               <w:rPr>
                 <w:rFonts w:ascii="Courier New" w:hAnsi="Courier New" w:hint="eastAsia"/>
@@ -12136,6 +12277,7 @@
                 <w:sz w:val="18"/>
                 <w:szCs w:val="21"/>
               </w:rPr>
+              <w:lastRenderedPageBreak/>
               <w:t>11</w:t>
             </w:r>
           </w:p>
@@ -12663,7 +12805,7 @@
           <w:color w:val="FF0000"/>
         </w:rPr>
       </w:pPr>
-      <w:bookmarkStart w:id="31" w:name="_Toc347092947"/>
+      <w:bookmarkStart w:id="35" w:name="_Toc347092947"/>
       <w:r>
         <w:rPr>
           <w:rFonts w:ascii="Courier New" w:hAnsi="Courier New" w:hint="eastAsia"/>
@@ -12671,7 +12813,7 @@
         </w:rPr>
         <w:t>手机客户端项目规划</w:t>
       </w:r>
-      <w:bookmarkEnd w:id="31"/>
+      <w:bookmarkEnd w:id="35"/>
     </w:p>
     <w:p>
       <w:pPr>
@@ -13374,7 +13516,6 @@
               </w:rPr>
               <w:t>（</w:t>
             </w:r>
-            <w:proofErr w:type="spellStart"/>
             <w:r>
               <w:rPr>
                 <w:rFonts w:ascii="Courier New" w:hAnsi="Courier New" w:hint="eastAsia"/>
@@ -13384,7 +13525,6 @@
               </w:rPr>
               <w:t>infoCenter</w:t>
             </w:r>
-            <w:proofErr w:type="spellEnd"/>
             <w:r>
               <w:rPr>
                 <w:rFonts w:ascii="Courier New" w:hAnsi="Courier New" w:hint="eastAsia"/>
@@ -13986,7 +14126,6 @@
               </w:rPr>
               <w:t>（</w:t>
             </w:r>
-            <w:proofErr w:type="spellStart"/>
             <w:r>
               <w:rPr>
                 <w:rFonts w:ascii="Courier New" w:hAnsi="Courier New" w:hint="eastAsia"/>
@@ -13996,7 +14135,6 @@
               </w:rPr>
               <w:t>infoCenterSerice</w:t>
             </w:r>
-            <w:proofErr w:type="spellEnd"/>
             <w:r>
               <w:rPr>
                 <w:rFonts w:ascii="Courier New" w:hAnsi="Courier New" w:hint="eastAsia"/>
@@ -14223,7 +14361,6 @@
                 <w:sz w:val="18"/>
                 <w:szCs w:val="21"/>
               </w:rPr>
-              <w:lastRenderedPageBreak/>
               <w:t>9</w:t>
             </w:r>
           </w:p>
@@ -14393,7 +14530,6 @@
               </w:rPr>
               <w:t>），无法获取</w:t>
             </w:r>
-            <w:proofErr w:type="spellStart"/>
             <w:r>
               <w:rPr>
                 <w:rFonts w:ascii="Courier New" w:hAnsi="Courier New" w:hint="eastAsia"/>
@@ -14403,7 +14539,6 @@
               </w:rPr>
               <w:t>deviceToken</w:t>
             </w:r>
-            <w:proofErr w:type="spellEnd"/>
             <w:r>
               <w:rPr>
                 <w:rFonts w:ascii="Courier New" w:hAnsi="Courier New" w:hint="eastAsia"/>
@@ -14662,7 +14797,6 @@
               </w:rPr>
               <w:t>系统联调（</w:t>
             </w:r>
-            <w:proofErr w:type="spellStart"/>
             <w:r>
               <w:rPr>
                 <w:rFonts w:ascii="Courier New" w:hAnsi="Courier New" w:hint="eastAsia"/>
@@ -14672,7 +14806,6 @@
               </w:rPr>
               <w:t>infoCenter</w:t>
             </w:r>
-            <w:proofErr w:type="spellEnd"/>
             <w:r>
               <w:rPr>
                 <w:rFonts w:ascii="Courier New" w:hAnsi="Courier New" w:hint="eastAsia"/>
@@ -15349,7 +15482,7 @@
           <w:sz w:val="44"/>
         </w:rPr>
       </w:pPr>
-      <w:bookmarkStart w:id="32" w:name="_Toc347092948"/>
+      <w:bookmarkStart w:id="36" w:name="_Toc347092948"/>
       <w:r>
         <w:rPr>
           <w:rStyle w:val="SoDAField"/>
@@ -15359,7 +15492,7 @@
         </w:rPr>
         <w:t>附录</w:t>
       </w:r>
-      <w:bookmarkEnd w:id="32"/>
+      <w:bookmarkEnd w:id="36"/>
     </w:p>
     <w:p>
       <w:pPr>
@@ -15622,7 +15755,6 @@
       </w:rPr>
       <w:fldChar w:fldCharType="end"/>
     </w:r>
-    <w:proofErr w:type="gramStart"/>
     <w:r>
       <w:rPr>
         <w:rFonts w:hint="eastAsia"/>
@@ -15630,7 +15762,6 @@
       </w:rPr>
       <w:t>页共</w:t>
     </w:r>
-    <w:proofErr w:type="gramEnd"/>
     <w:r>
       <w:rPr>
         <w:szCs w:val="21"/>
@@ -15654,7 +15785,7 @@
         <w:noProof/>
         <w:szCs w:val="21"/>
       </w:rPr>
-      <w:t>5</w:t>
+      <w:t>14</w:t>
     </w:r>
     <w:r>
       <w:rPr>

</xml_diff>